<commit_message>
Aggiunti scenari all'use case model, aggiunto prototipo use case
</commit_message>
<xml_diff>
--- a/Use Case Model E.M.A.A..docx
+++ b/Use Case Model E.M.A.A..docx
@@ -1753,7 +1753,7 @@
                 <w:szCs w:val="22"/>
                 <w:lang w:val="it-IT" w:eastAsia="en-US" w:bidi="ar-SA"/>
               </w:rPr>
-              <w:t>nome scenario</w:t>
+              <w:t>Aggiunta utente</w:t>
             </w:r>
           </w:p>
         </w:tc>
@@ -1783,7 +1783,7 @@
                 <w:szCs w:val="22"/>
                 <w:lang w:val="it-IT" w:eastAsia="en-US" w:bidi="ar-SA"/>
               </w:rPr>
-              <w:t>Alessia</w:t>
+              <w:t>Alessia (utente)</w:t>
             </w:r>
           </w:p>
         </w:tc>
@@ -1813,7 +1813,17 @@
                 <w:szCs w:val="22"/>
                 <w:lang w:val="it-IT" w:eastAsia="en-US" w:bidi="ar-SA"/>
               </w:rPr>
-              <w:t>Alessia fa qualcosa</w:t>
+              <w:t xml:space="preserve">Alessia </w:t>
+            </w:r>
+            <w:r>
+              <w:rPr>
+                <w:rFonts w:eastAsia="Droid Sans" w:cs="Droid Sans" w:ascii="Century Gothic" w:hAnsi="Century Gothic"/>
+                <w:kern w:val="0"/>
+                <w:sz w:val="22"/>
+                <w:szCs w:val="22"/>
+                <w:lang w:val="it-IT" w:eastAsia="en-US" w:bidi="ar-SA"/>
+              </w:rPr>
+              <w:t>è interessata alla piattaforma storytelling e desidera iscriversi per poterne sapere di più.</w:t>
             </w:r>
           </w:p>
         </w:tc>
@@ -1844,7 +1854,7 @@
             </w:pPr>
             <w:r>
               <w:rPr/>
-              <w:t>SC_2nome scenario</w:t>
+              <w:t>SC_2 Pubblicazione storia</w:t>
             </w:r>
           </w:p>
         </w:tc>
@@ -1870,6 +1880,7 @@
             </w:pPr>
             <w:r>
               <w:rPr/>
+              <w:t>Alessia (utente)</w:t>
             </w:r>
           </w:p>
         </w:tc>
@@ -1895,6 +1906,7 @@
             </w:pPr>
             <w:r>
               <w:rPr/>
+              <w:t>Alessia è molto creativa e desidera pubblicare una storia per raccontare di se</w:t>
             </w:r>
           </w:p>
         </w:tc>
@@ -1925,7 +1937,7 @@
             </w:pPr>
             <w:r>
               <w:rPr/>
-              <w:t>SC_3nome scenario</w:t>
+              <w:t>SC_3 Aggiunta reazione</w:t>
             </w:r>
           </w:p>
         </w:tc>
@@ -1951,6 +1963,7 @@
             </w:pPr>
             <w:r>
               <w:rPr/>
+              <w:t>Alessia(utente 1), Riccardo(utente 2)</w:t>
             </w:r>
           </w:p>
         </w:tc>
@@ -1976,6 +1989,7 @@
             </w:pPr>
             <w:r>
               <w:rPr/>
+              <w:t>Alessia ha pubblicato una storia, Riccardo l’ha letta in bacheca e trovandola gradevole, ha deciso di aggiungerele una reazione.</w:t>
             </w:r>
           </w:p>
         </w:tc>
@@ -2006,7 +2020,7 @@
             </w:pPr>
             <w:r>
               <w:rPr/>
-              <w:t>SC_4nome scenario</w:t>
+              <w:t>SC_4 Condivisione storia</w:t>
             </w:r>
           </w:p>
         </w:tc>
@@ -2032,6 +2046,7 @@
             </w:pPr>
             <w:r>
               <w:rPr/>
+              <w:t>Alessia (utente 1), Riccardo (utente 2)</w:t>
             </w:r>
           </w:p>
         </w:tc>
@@ -2057,6 +2072,213 @@
             </w:pPr>
             <w:r>
               <w:rPr/>
+              <w:t xml:space="preserve">Alessia ha pubblicato una storia, Riccardo l’ha letta in bacheca e </w:t>
+            </w:r>
+            <w:r>
+              <w:rPr/>
+              <w:t>sentendosi rappresentato</w:t>
+            </w:r>
+            <w:r>
+              <w:rPr/>
+              <w:t xml:space="preserve">, ha deciso di </w:t>
+            </w:r>
+            <w:r>
+              <w:rPr/>
+              <w:t>ricondividerla</w:t>
+            </w:r>
+            <w:r>
+              <w:rPr/>
+              <w:t>.</w:t>
+            </w:r>
+          </w:p>
+        </w:tc>
+      </w:tr>
+      <w:tr>
+        <w:trPr>
+          <w:trHeight w:val="525" w:hRule="atLeast"/>
+        </w:trPr>
+        <w:tc>
+          <w:tcPr>
+            <w:tcW w:w="2670" w:type="dxa"/>
+            <w:tcBorders>
+              <w:top w:val="nil"/>
+            </w:tcBorders>
+            <w:shd w:color="auto" w:fill="DEEAF6" w:themeFill="accent1" w:themeFillTint="33" w:val="clear"/>
+            <w:vAlign w:val="center"/>
+          </w:tcPr>
+          <w:p>
+            <w:pPr>
+              <w:pStyle w:val="Normal"/>
+              <w:widowControl w:val="false"/>
+              <w:suppressAutoHyphens w:val="true"/>
+              <w:spacing w:lineRule="auto" w:line="240" w:before="0" w:after="0"/>
+              <w:jc w:val="center"/>
+              <w:rPr>
+                <w:rFonts w:ascii="Century Gothic" w:hAnsi="Century Gothic"/>
+              </w:rPr>
+            </w:pPr>
+            <w:r>
+              <w:rPr/>
+              <w:t>SC_5 Scambio messaggi</w:t>
+            </w:r>
+          </w:p>
+        </w:tc>
+        <w:tc>
+          <w:tcPr>
+            <w:tcW w:w="2490" w:type="dxa"/>
+            <w:tcBorders>
+              <w:top w:val="nil"/>
+            </w:tcBorders>
+            <w:shd w:color="auto" w:fill="DEEAF6" w:themeFill="accent1" w:themeFillTint="33" w:val="clear"/>
+            <w:vAlign w:val="center"/>
+          </w:tcPr>
+          <w:p>
+            <w:pPr>
+              <w:pStyle w:val="Normal"/>
+              <w:widowControl w:val="false"/>
+              <w:suppressAutoHyphens w:val="true"/>
+              <w:spacing w:lineRule="auto" w:line="240" w:before="0" w:after="0"/>
+              <w:jc w:val="center"/>
+              <w:rPr>
+                <w:rFonts w:ascii="Century Gothic" w:hAnsi="Century Gothic"/>
+              </w:rPr>
+            </w:pPr>
+            <w:r>
+              <w:rPr/>
+              <w:t>Alessia (utente 1),</w:t>
+            </w:r>
+          </w:p>
+          <w:p>
+            <w:pPr>
+              <w:pStyle w:val="Normal"/>
+              <w:widowControl w:val="false"/>
+              <w:suppressAutoHyphens w:val="true"/>
+              <w:spacing w:lineRule="auto" w:line="240" w:before="0" w:after="0"/>
+              <w:jc w:val="center"/>
+              <w:rPr>
+                <w:rFonts w:ascii="Century Gothic" w:hAnsi="Century Gothic"/>
+              </w:rPr>
+            </w:pPr>
+            <w:r>
+              <w:rPr/>
+              <w:t>Riccardo (utente 2)</w:t>
+            </w:r>
+          </w:p>
+        </w:tc>
+        <w:tc>
+          <w:tcPr>
+            <w:tcW w:w="4245" w:type="dxa"/>
+            <w:tcBorders>
+              <w:top w:val="nil"/>
+            </w:tcBorders>
+            <w:shd w:color="auto" w:fill="DEEAF6" w:themeFill="accent1" w:themeFillTint="33" w:val="clear"/>
+            <w:vAlign w:val="center"/>
+          </w:tcPr>
+          <w:p>
+            <w:pPr>
+              <w:pStyle w:val="Normal"/>
+              <w:widowControl w:val="false"/>
+              <w:suppressAutoHyphens w:val="true"/>
+              <w:spacing w:lineRule="auto" w:line="240" w:before="0" w:after="0"/>
+              <w:jc w:val="center"/>
+              <w:rPr>
+                <w:rFonts w:ascii="Century Gothic" w:hAnsi="Century Gothic"/>
+              </w:rPr>
+            </w:pPr>
+            <w:r>
+              <w:rPr/>
+              <w:t>Alessia e Riccardo reagiscono da molto tempo alle storie l’uno dell’altra. Hanno così deciso di scambiarsi dei messaggi in privato per conoscersi meglio.</w:t>
+            </w:r>
+          </w:p>
+        </w:tc>
+      </w:tr>
+      <w:tr>
+        <w:trPr>
+          <w:trHeight w:val="525" w:hRule="atLeast"/>
+        </w:trPr>
+        <w:tc>
+          <w:tcPr>
+            <w:tcW w:w="2670" w:type="dxa"/>
+            <w:tcBorders>
+              <w:top w:val="nil"/>
+            </w:tcBorders>
+            <w:shd w:color="auto" w:fill="DEEAF6" w:themeFill="accent1" w:themeFillTint="33" w:val="clear"/>
+            <w:vAlign w:val="center"/>
+          </w:tcPr>
+          <w:p>
+            <w:pPr>
+              <w:pStyle w:val="Normal"/>
+              <w:widowControl w:val="false"/>
+              <w:suppressAutoHyphens w:val="true"/>
+              <w:spacing w:lineRule="auto" w:line="240" w:before="0" w:after="0"/>
+              <w:jc w:val="center"/>
+              <w:rPr>
+                <w:rFonts w:ascii="Century Gothic" w:hAnsi="Century Gothic"/>
+              </w:rPr>
+            </w:pPr>
+            <w:r>
+              <w:rPr/>
+              <w:t>SC_</w:t>
+            </w:r>
+            <w:r>
+              <w:rPr/>
+              <w:t>6</w:t>
+            </w:r>
+          </w:p>
+        </w:tc>
+        <w:tc>
+          <w:tcPr>
+            <w:tcW w:w="2490" w:type="dxa"/>
+            <w:tcBorders>
+              <w:top w:val="nil"/>
+            </w:tcBorders>
+            <w:shd w:color="auto" w:fill="DEEAF6" w:themeFill="accent1" w:themeFillTint="33" w:val="clear"/>
+            <w:vAlign w:val="center"/>
+          </w:tcPr>
+          <w:p>
+            <w:pPr>
+              <w:pStyle w:val="Normal"/>
+              <w:widowControl w:val="false"/>
+              <w:suppressAutoHyphens w:val="true"/>
+              <w:spacing w:lineRule="auto" w:line="240" w:before="0" w:after="0"/>
+              <w:jc w:val="center"/>
+              <w:rPr>
+                <w:rFonts w:ascii="Century Gothic" w:hAnsi="Century Gothic"/>
+              </w:rPr>
+            </w:pPr>
+            <w:r>
+              <w:rPr/>
+              <w:t>Riccardo</w:t>
+            </w:r>
+            <w:r>
+              <w:rPr/>
+              <w:t xml:space="preserve"> (utente)</w:t>
+            </w:r>
+          </w:p>
+        </w:tc>
+        <w:tc>
+          <w:tcPr>
+            <w:tcW w:w="4245" w:type="dxa"/>
+            <w:tcBorders>
+              <w:top w:val="nil"/>
+            </w:tcBorders>
+            <w:shd w:color="auto" w:fill="DEEAF6" w:themeFill="accent1" w:themeFillTint="33" w:val="clear"/>
+            <w:vAlign w:val="center"/>
+          </w:tcPr>
+          <w:p>
+            <w:pPr>
+              <w:pStyle w:val="Normal"/>
+              <w:widowControl w:val="false"/>
+              <w:suppressAutoHyphens w:val="true"/>
+              <w:spacing w:lineRule="auto" w:line="240" w:before="0" w:after="0"/>
+              <w:jc w:val="center"/>
+              <w:rPr>
+                <w:rFonts w:ascii="Century Gothic" w:hAnsi="Century Gothic"/>
+              </w:rPr>
+            </w:pPr>
+            <w:r>
+              <w:rPr/>
+              <w:t>Riccardo invia dei messaggi e pubblica delle storie non adeguati alle regole della piattaforma. Dovrà quindi essere cancellato.</w:t>
             </w:r>
           </w:p>
         </w:tc>

</xml_diff>

<commit_message>
modifica caso d'uso pubblicazione storia
</commit_message>
<xml_diff>
--- a/Use Case Model E.M.A.A..docx
+++ b/Use Case Model E.M.A.A..docx
@@ -192,7 +192,7 @@
                       <wp:positionV relativeFrom="paragraph">
                         <wp:posOffset>6985</wp:posOffset>
                       </wp:positionV>
-                      <wp:extent cx="4524375" cy="2239645"/>
+                      <wp:extent cx="4525010" cy="2239645"/>
                       <wp:effectExtent l="0" t="0" r="0" b="0"/>
                       <wp:wrapSquare wrapText="bothSides"/>
                       <wp:docPr id="1" name="Cornice1"/>
@@ -203,7 +203,7 @@
                             <wps:spPr>
                               <a:xfrm>
                                 <a:off x="0" y="0"/>
-                                <a:ext cx="4523760" cy="2238840"/>
+                                <a:ext cx="4524480" cy="2238840"/>
                               </a:xfrm>
                               <a:prstGeom prst="rect">
                                 <a:avLst/>
@@ -235,7 +235,7 @@
                                   </w:tblPr>
                                   <w:tblGrid>
                                     <w:gridCol w:w="1810"/>
-                                    <w:gridCol w:w="5312"/>
+                                    <w:gridCol w:w="5311"/>
                                   </w:tblGrid>
                                   <w:tr>
                                     <w:trPr>
@@ -268,7 +268,7 @@
                                     </w:tc>
                                     <w:tc>
                                       <w:tcPr>
-                                        <w:tcW w:w="5312" w:type="dxa"/>
+                                        <w:tcW w:w="5311" w:type="dxa"/>
                                         <w:tcBorders>
                                           <w:left w:val="single" w:sz="4" w:space="0" w:color="606D7A"/>
                                           <w:bottom w:val="single" w:sz="4" w:space="0" w:color="606D7A"/>
@@ -323,7 +323,7 @@
                                     </w:tc>
                                     <w:tc>
                                       <w:tcPr>
-                                        <w:tcW w:w="5312" w:type="dxa"/>
+                                        <w:tcW w:w="5311" w:type="dxa"/>
                                         <w:tcBorders>
                                           <w:top w:val="single" w:sz="4" w:space="0" w:color="606D7A"/>
                                           <w:left w:val="single" w:sz="4" w:space="0" w:color="606D7A"/>
@@ -380,7 +380,7 @@
                                     </w:tc>
                                     <w:tc>
                                       <w:tcPr>
-                                        <w:tcW w:w="5312" w:type="dxa"/>
+                                        <w:tcW w:w="5311" w:type="dxa"/>
                                         <w:tcBorders>
                                           <w:top w:val="single" w:sz="4" w:space="0" w:color="606D7A"/>
                                           <w:left w:val="single" w:sz="4" w:space="0" w:color="606D7A"/>
@@ -398,13 +398,7 @@
                                           <w:rPr>
                                             <w:rFonts w:ascii="Century Gothic" w:hAnsi="Century Gothic"/>
                                           </w:rPr>
-                                          <w:t>2</w:t>
-                                        </w:r>
-                                        <w:r>
-                                          <w:rPr>
-                                            <w:rFonts w:ascii="Century Gothic" w:hAnsi="Century Gothic"/>
-                                          </w:rPr>
-                                          <w:t>4/10/2021</w:t>
+                                          <w:t>24/10/2021</w:t>
                                         </w:r>
                                       </w:p>
                                     </w:tc>
@@ -441,7 +435,7 @@
                                     </w:tc>
                                     <w:tc>
                                       <w:tcPr>
-                                        <w:tcW w:w="5312" w:type="dxa"/>
+                                        <w:tcW w:w="5311" w:type="dxa"/>
                                         <w:tcBorders>
                                           <w:top w:val="single" w:sz="4" w:space="0" w:color="606D7A"/>
                                           <w:left w:val="single" w:sz="4" w:space="0" w:color="606D7A"/>
@@ -498,7 +492,7 @@
                                     </w:tc>
                                     <w:tc>
                                       <w:tcPr>
-                                        <w:tcW w:w="5312" w:type="dxa"/>
+                                        <w:tcW w:w="5311" w:type="dxa"/>
                                         <w:tcBorders>
                                           <w:top w:val="single" w:sz="4" w:space="0" w:color="606D7A"/>
                                           <w:left w:val="single" w:sz="4" w:space="0" w:color="606D7A"/>
@@ -558,7 +552,7 @@
                                     </w:tc>
                                     <w:tc>
                                       <w:tcPr>
-                                        <w:tcW w:w="5312" w:type="dxa"/>
+                                        <w:tcW w:w="5311" w:type="dxa"/>
                                         <w:tcBorders>
                                           <w:top w:val="single" w:sz="4" w:space="0" w:color="606D7A"/>
                                           <w:left w:val="single" w:sz="4" w:space="0" w:color="606D7A"/>
@@ -589,10 +583,14 @@
                                     <w:pStyle w:val="Contenutocornice"/>
                                     <w:widowControl w:val="false"/>
                                     <w:spacing w:before="0" w:after="160"/>
-                                    <w:rPr/>
+                                    <w:rPr>
+                                      <w:color w:val="000000"/>
+                                    </w:rPr>
                                   </w:pPr>
                                   <w:r>
-                                    <w:rPr/>
+                                    <w:rPr>
+                                      <w:color w:val="000000"/>
+                                    </w:rPr>
                                   </w:r>
                                 </w:p>
                               </w:txbxContent>
@@ -608,7 +606,7 @@
                 </mc:Choice>
                 <mc:Fallback>
                   <w:pict>
-                    <v:rect id="shape_0" ID="Cornice1" stroked="f" style="position:absolute;margin-left:118.6pt;margin-top:0.55pt;width:356.15pt;height:176.25pt;mso-position-horizontal:right;mso-position-horizontal-relative:margin">
+                    <v:rect id="shape_0" ID="Cornice1" stroked="f" style="position:absolute;margin-left:118.55pt;margin-top:0.55pt;width:356.2pt;height:176.25pt;mso-position-horizontal:right;mso-position-horizontal-relative:margin">
                       <w10:wrap type="none"/>
                       <v:fill o:detectmouseclick="t" on="false"/>
                       <v:stroke color="#3465a4" joinstyle="round" endcap="flat"/>
@@ -628,7 +626,7 @@
                             </w:tblPr>
                             <w:tblGrid>
                               <w:gridCol w:w="1810"/>
-                              <w:gridCol w:w="5312"/>
+                              <w:gridCol w:w="5311"/>
                             </w:tblGrid>
                             <w:tr>
                               <w:trPr>
@@ -661,7 +659,7 @@
                               </w:tc>
                               <w:tc>
                                 <w:tcPr>
-                                  <w:tcW w:w="5312" w:type="dxa"/>
+                                  <w:tcW w:w="5311" w:type="dxa"/>
                                   <w:tcBorders>
                                     <w:left w:val="single" w:sz="4" w:space="0" w:color="606D7A"/>
                                     <w:bottom w:val="single" w:sz="4" w:space="0" w:color="606D7A"/>
@@ -716,7 +714,7 @@
                               </w:tc>
                               <w:tc>
                                 <w:tcPr>
-                                  <w:tcW w:w="5312" w:type="dxa"/>
+                                  <w:tcW w:w="5311" w:type="dxa"/>
                                   <w:tcBorders>
                                     <w:top w:val="single" w:sz="4" w:space="0" w:color="606D7A"/>
                                     <w:left w:val="single" w:sz="4" w:space="0" w:color="606D7A"/>
@@ -773,7 +771,7 @@
                               </w:tc>
                               <w:tc>
                                 <w:tcPr>
-                                  <w:tcW w:w="5312" w:type="dxa"/>
+                                  <w:tcW w:w="5311" w:type="dxa"/>
                                   <w:tcBorders>
                                     <w:top w:val="single" w:sz="4" w:space="0" w:color="606D7A"/>
                                     <w:left w:val="single" w:sz="4" w:space="0" w:color="606D7A"/>
@@ -791,13 +789,7 @@
                                     <w:rPr>
                                       <w:rFonts w:ascii="Century Gothic" w:hAnsi="Century Gothic"/>
                                     </w:rPr>
-                                    <w:t>2</w:t>
-                                  </w:r>
-                                  <w:r>
-                                    <w:rPr>
-                                      <w:rFonts w:ascii="Century Gothic" w:hAnsi="Century Gothic"/>
-                                    </w:rPr>
-                                    <w:t>4/10/2021</w:t>
+                                    <w:t>24/10/2021</w:t>
                                   </w:r>
                                 </w:p>
                               </w:tc>
@@ -834,7 +826,7 @@
                               </w:tc>
                               <w:tc>
                                 <w:tcPr>
-                                  <w:tcW w:w="5312" w:type="dxa"/>
+                                  <w:tcW w:w="5311" w:type="dxa"/>
                                   <w:tcBorders>
                                     <w:top w:val="single" w:sz="4" w:space="0" w:color="606D7A"/>
                                     <w:left w:val="single" w:sz="4" w:space="0" w:color="606D7A"/>
@@ -891,7 +883,7 @@
                               </w:tc>
                               <w:tc>
                                 <w:tcPr>
-                                  <w:tcW w:w="5312" w:type="dxa"/>
+                                  <w:tcW w:w="5311" w:type="dxa"/>
                                   <w:tcBorders>
                                     <w:top w:val="single" w:sz="4" w:space="0" w:color="606D7A"/>
                                     <w:left w:val="single" w:sz="4" w:space="0" w:color="606D7A"/>
@@ -951,7 +943,7 @@
                               </w:tc>
                               <w:tc>
                                 <w:tcPr>
-                                  <w:tcW w:w="5312" w:type="dxa"/>
+                                  <w:tcW w:w="5311" w:type="dxa"/>
                                   <w:tcBorders>
                                     <w:top w:val="single" w:sz="4" w:space="0" w:color="606D7A"/>
                                     <w:left w:val="single" w:sz="4" w:space="0" w:color="606D7A"/>
@@ -982,10 +974,14 @@
                               <w:pStyle w:val="Contenutocornice"/>
                               <w:widowControl w:val="false"/>
                               <w:spacing w:before="0" w:after="160"/>
-                              <w:rPr/>
+                              <w:rPr>
+                                <w:color w:val="000000"/>
+                              </w:rPr>
                             </w:pPr>
                             <w:r>
-                              <w:rPr/>
+                              <w:rPr>
+                                <w:color w:val="000000"/>
+                              </w:rPr>
                             </w:r>
                           </w:p>
                         </w:txbxContent>
@@ -1047,7 +1043,6 @@
           <w:lang w:eastAsia="it-IT"/>
         </w:rPr>
       </w:pPr>
-      <w:r/>
       <w:r>
         <w:rPr>
           <w:rFonts w:eastAsia="Droid Sans" w:cs="Droid Sans" w:ascii="Droid Sans" w:hAnsi="Droid Sans"/>
@@ -1110,7 +1105,6 @@
         <w:tblW w:w="9405" w:type="dxa"/>
         <w:jc w:val="left"/>
         <w:tblInd w:w="174" w:type="dxa"/>
-        <w:shd w:fill="DEEAF6" w:val="clear"/>
         <w:tblCellMar>
           <w:top w:w="0" w:type="dxa"/>
           <w:left w:w="108" w:type="dxa"/>
@@ -1119,7 +1113,7 @@
         </w:tblCellMar>
       </w:tblPr>
       <w:tblGrid>
-        <w:gridCol w:w="2310"/>
+        <w:gridCol w:w="2309"/>
         <w:gridCol w:w="1455"/>
         <w:gridCol w:w="3270"/>
         <w:gridCol w:w="2370"/>
@@ -1130,7 +1124,7 @@
         </w:trPr>
         <w:tc>
           <w:tcPr>
-            <w:tcW w:w="2310" w:type="dxa"/>
+            <w:tcW w:w="2309" w:type="dxa"/>
             <w:tcBorders>
               <w:top w:val="single" w:sz="4" w:space="0" w:color="FFFFFF"/>
               <w:left w:val="single" w:sz="4" w:space="0" w:color="FFFFFF"/>
@@ -1311,7 +1305,7 @@
         </w:trPr>
         <w:tc>
           <w:tcPr>
-            <w:tcW w:w="2310" w:type="dxa"/>
+            <w:tcW w:w="2309" w:type="dxa"/>
             <w:tcBorders>
               <w:top w:val="single" w:sz="4" w:space="0" w:color="FFFFFF"/>
               <w:left w:val="single" w:sz="4" w:space="0" w:color="FFFFFF"/>
@@ -1338,57 +1332,7 @@
                 <w:szCs w:val="22"/>
                 <w:lang w:val="it-IT" w:eastAsia="en-US" w:bidi="ar-SA"/>
               </w:rPr>
-              <w:t>2</w:t>
-            </w:r>
-            <w:r>
-              <w:rPr>
-                <w:rFonts w:eastAsia="Droid Sans" w:cs="Droid Sans" w:ascii="Century Gothic" w:hAnsi="Century Gothic"/>
-                <w:kern w:val="0"/>
-                <w:sz w:val="22"/>
-                <w:szCs w:val="22"/>
-                <w:lang w:val="it-IT" w:eastAsia="en-US" w:bidi="ar-SA"/>
-              </w:rPr>
-              <w:t>4</w:t>
-            </w:r>
-            <w:r>
-              <w:rPr>
-                <w:rFonts w:eastAsia="Droid Sans" w:cs="Droid Sans" w:ascii="Century Gothic" w:hAnsi="Century Gothic"/>
-                <w:kern w:val="0"/>
-                <w:sz w:val="22"/>
-                <w:szCs w:val="22"/>
-                <w:lang w:val="it-IT" w:eastAsia="en-US" w:bidi="ar-SA"/>
-              </w:rPr>
-              <w:t>/</w:t>
-            </w:r>
-            <w:r>
-              <w:rPr>
-                <w:rFonts w:eastAsia="Droid Sans" w:cs="Droid Sans" w:ascii="Century Gothic" w:hAnsi="Century Gothic"/>
-                <w:kern w:val="0"/>
-                <w:sz w:val="22"/>
-                <w:szCs w:val="22"/>
-                <w:lang w:val="it-IT" w:eastAsia="en-US" w:bidi="ar-SA"/>
-              </w:rPr>
-              <w:t>10</w:t>
-            </w:r>
-            <w:r>
-              <w:rPr>
-                <w:rFonts w:eastAsia="Droid Sans" w:cs="Droid Sans" w:ascii="Century Gothic" w:hAnsi="Century Gothic"/>
-                <w:kern w:val="0"/>
-                <w:sz w:val="22"/>
-                <w:szCs w:val="22"/>
-                <w:lang w:val="it-IT" w:eastAsia="en-US" w:bidi="ar-SA"/>
-              </w:rPr>
-              <w:t>/202</w:t>
-            </w:r>
-            <w:r>
-              <w:rPr>
-                <w:rFonts w:eastAsia="Droid Sans" w:cs="Droid Sans" w:ascii="Century Gothic" w:hAnsi="Century Gothic"/>
-                <w:kern w:val="0"/>
-                <w:sz w:val="22"/>
-                <w:szCs w:val="22"/>
-                <w:lang w:val="it-IT" w:eastAsia="en-US" w:bidi="ar-SA"/>
-              </w:rPr>
-              <w:t>1</w:t>
+              <w:t>24/10/2021</w:t>
             </w:r>
           </w:p>
         </w:tc>
@@ -1535,6 +1479,276 @@
           <w:u w:val="single"/>
         </w:rPr>
       </w:r>
+    </w:p>
+    <w:p>
+      <w:pPr>
+        <w:pStyle w:val="Normal"/>
+        <w:rPr>
+          <w:rFonts w:eastAsia="Droid Sans"/>
+          <w:u w:val="single"/>
+        </w:rPr>
+      </w:pPr>
+      <w:r>
+        <w:rPr>
+          <w:rFonts w:eastAsia="Droid Sans"/>
+          <w:u w:val="single"/>
+        </w:rPr>
+      </w:r>
+    </w:p>
+    <w:p>
+      <w:pPr>
+        <w:pStyle w:val="Normal"/>
+        <w:rPr>
+          <w:rFonts w:eastAsia="Droid Sans"/>
+          <w:u w:val="single"/>
+        </w:rPr>
+      </w:pPr>
+      <w:r>
+        <w:rPr>
+          <w:rFonts w:eastAsia="Droid Sans"/>
+          <w:u w:val="single"/>
+        </w:rPr>
+      </w:r>
+    </w:p>
+    <w:p>
+      <w:pPr>
+        <w:pStyle w:val="Normal"/>
+        <w:jc w:val="center"/>
+        <w:rPr>
+          <w:b/>
+          <w:b/>
+          <w:sz w:val="24"/>
+          <w:szCs w:val="24"/>
+        </w:rPr>
+      </w:pPr>
+      <w:r>
+        <w:rPr>
+          <w:b/>
+          <w:sz w:val="24"/>
+          <w:szCs w:val="24"/>
+        </w:rPr>
+      </w:r>
+    </w:p>
+    <w:tbl>
+      <w:tblPr>
+        <w:tblStyle w:val="Grigliatabella"/>
+        <w:tblW w:w="5902" w:type="dxa"/>
+        <w:jc w:val="right"/>
+        <w:tblInd w:w="0" w:type="dxa"/>
+        <w:tblCellMar>
+          <w:top w:w="0" w:type="dxa"/>
+          <w:left w:w="108" w:type="dxa"/>
+          <w:bottom w:w="0" w:type="dxa"/>
+          <w:right w:w="108" w:type="dxa"/>
+        </w:tblCellMar>
+        <w:tblLook w:val="04a0" w:noHBand="0" w:noVBand="1" w:firstColumn="1" w:lastRow="0" w:lastColumn="0" w:firstRow="1"/>
+      </w:tblPr>
+      <w:tblGrid>
+        <w:gridCol w:w="2497"/>
+        <w:gridCol w:w="3404"/>
+      </w:tblGrid>
+      <w:tr>
+        <w:trPr/>
+        <w:tc>
+          <w:tcPr>
+            <w:tcW w:w="2497" w:type="dxa"/>
+            <w:tcBorders/>
+            <w:shd w:color="auto" w:fill="FFFFFF" w:themeFill="background1" w:val="clear"/>
+          </w:tcPr>
+          <w:p>
+            <w:pPr>
+              <w:pStyle w:val="Normal"/>
+              <w:spacing w:lineRule="auto" w:line="240" w:before="0" w:after="0"/>
+              <w:rPr>
+                <w:b/>
+                <w:b/>
+                <w:sz w:val="24"/>
+                <w:szCs w:val="24"/>
+              </w:rPr>
+            </w:pPr>
+            <w:r>
+              <w:rPr>
+                <w:b/>
+                <w:sz w:val="24"/>
+                <w:szCs w:val="24"/>
+              </w:rPr>
+              <w:t>Autor</w:t>
+            </w:r>
+            <w:r>
+              <w:rPr>
+                <w:b/>
+                <w:sz w:val="24"/>
+                <w:szCs w:val="24"/>
+              </w:rPr>
+              <w:t>i</w:t>
+            </w:r>
+          </w:p>
+        </w:tc>
+        <w:tc>
+          <w:tcPr>
+            <w:tcW w:w="3404" w:type="dxa"/>
+            <w:tcBorders/>
+            <w:shd w:color="auto" w:fill="FFFFFF" w:themeFill="background1" w:val="clear"/>
+          </w:tcPr>
+          <w:p>
+            <w:pPr>
+              <w:pStyle w:val="Normal"/>
+              <w:spacing w:lineRule="auto" w:line="240" w:before="0" w:after="0"/>
+              <w:rPr>
+                <w:rFonts w:ascii="Calibri" w:hAnsi="Calibri" w:eastAsia="Calibri" w:cs="DejaVu Sans"/>
+                <w:color w:val="auto"/>
+                <w:kern w:val="0"/>
+                <w:sz w:val="24"/>
+                <w:szCs w:val="24"/>
+                <w:lang w:val="it-IT" w:eastAsia="en-US" w:bidi="ar-SA"/>
+              </w:rPr>
+            </w:pPr>
+            <w:r>
+              <w:rPr>
+                <w:rFonts w:eastAsia="Calibri" w:cs="DejaVu Sans"/>
+                <w:color w:val="auto"/>
+                <w:kern w:val="0"/>
+                <w:sz w:val="24"/>
+                <w:szCs w:val="24"/>
+                <w:lang w:val="it-IT" w:eastAsia="en-US" w:bidi="ar-SA"/>
+              </w:rPr>
+              <w:t>Muriel Rossi, Emmanuele Virginio Coppola, Antonio Scotellaro, Alessandro Marigliano</w:t>
+            </w:r>
+          </w:p>
+        </w:tc>
+      </w:tr>
+      <w:tr>
+        <w:trPr>
+          <w:trHeight w:val="520" w:hRule="atLeast"/>
+        </w:trPr>
+        <w:tc>
+          <w:tcPr>
+            <w:tcW w:w="2497" w:type="dxa"/>
+            <w:tcBorders/>
+            <w:shd w:color="auto" w:fill="FFFFFF" w:themeFill="background1" w:val="clear"/>
+          </w:tcPr>
+          <w:p>
+            <w:pPr>
+              <w:pStyle w:val="Normal"/>
+              <w:spacing w:lineRule="auto" w:line="240" w:before="0" w:after="0"/>
+              <w:rPr>
+                <w:b/>
+                <w:b/>
+                <w:sz w:val="24"/>
+                <w:szCs w:val="24"/>
+              </w:rPr>
+            </w:pPr>
+            <w:r>
+              <w:rPr>
+                <w:b/>
+                <w:sz w:val="24"/>
+                <w:szCs w:val="24"/>
+              </w:rPr>
+              <w:t>Approvazione</w:t>
+            </w:r>
+          </w:p>
+        </w:tc>
+        <w:tc>
+          <w:tcPr>
+            <w:tcW w:w="3404" w:type="dxa"/>
+            <w:tcBorders/>
+            <w:shd w:color="auto" w:fill="FFFFFF" w:themeFill="background1" w:val="clear"/>
+          </w:tcPr>
+          <w:p>
+            <w:pPr>
+              <w:pStyle w:val="Normal"/>
+              <w:spacing w:lineRule="auto" w:line="240" w:before="0" w:after="0"/>
+              <w:rPr>
+                <w:sz w:val="24"/>
+                <w:szCs w:val="24"/>
+              </w:rPr>
+            </w:pPr>
+            <w:r>
+              <w:rPr/>
+            </w:r>
+          </w:p>
+        </w:tc>
+      </w:tr>
+      <w:tr>
+        <w:trPr/>
+        <w:tc>
+          <w:tcPr>
+            <w:tcW w:w="2497" w:type="dxa"/>
+            <w:tcBorders/>
+            <w:shd w:color="auto" w:fill="FFFFFF" w:themeFill="background1" w:val="clear"/>
+          </w:tcPr>
+          <w:p>
+            <w:pPr>
+              <w:pStyle w:val="Normal"/>
+              <w:spacing w:lineRule="auto" w:line="240" w:before="0" w:after="0"/>
+              <w:rPr>
+                <w:sz w:val="24"/>
+                <w:szCs w:val="24"/>
+              </w:rPr>
+            </w:pPr>
+            <w:r>
+              <w:rPr>
+                <w:sz w:val="24"/>
+                <w:szCs w:val="24"/>
+              </w:rPr>
+              <w:t>Data approvazione</w:t>
+            </w:r>
+          </w:p>
+        </w:tc>
+        <w:tc>
+          <w:tcPr>
+            <w:tcW w:w="3404" w:type="dxa"/>
+            <w:tcBorders/>
+            <w:shd w:color="auto" w:fill="FFFFFF" w:themeFill="background1" w:val="clear"/>
+          </w:tcPr>
+          <w:p>
+            <w:pPr>
+              <w:pStyle w:val="Normal"/>
+              <w:spacing w:lineRule="auto" w:line="240" w:before="0" w:after="0"/>
+              <w:rPr>
+                <w:sz w:val="24"/>
+                <w:szCs w:val="24"/>
+              </w:rPr>
+            </w:pPr>
+            <w:r>
+              <w:rPr/>
+            </w:r>
+          </w:p>
+        </w:tc>
+      </w:tr>
+    </w:tbl>
+    <w:p>
+      <w:pPr>
+        <w:pStyle w:val="Normal"/>
+        <w:jc w:val="center"/>
+        <w:rPr>
+          <w:sz w:val="24"/>
+          <w:szCs w:val="24"/>
+        </w:rPr>
+      </w:pPr>
+      <w:r>
+        <w:rPr>
+          <w:sz w:val="24"/>
+          <w:szCs w:val="24"/>
+        </w:rPr>
+      </w:r>
+    </w:p>
+    <w:p>
+      <w:pPr>
+        <w:pStyle w:val="Normal"/>
+        <w:rPr>
+          <w:sz w:val="24"/>
+          <w:szCs w:val="24"/>
+        </w:rPr>
+      </w:pPr>
+      <w:r>
+        <w:rPr>
+          <w:rFonts w:eastAsia="Droid Sans"/>
+          <w:sz w:val="24"/>
+          <w:szCs w:val="24"/>
+          <w:u w:val="single"/>
+        </w:rPr>
+      </w:r>
       <w:r>
         <w:br w:type="page"/>
       </w:r>
@@ -1560,19 +1774,7 @@
         <w:rPr>
           <w:lang w:val="en-US"/>
         </w:rPr>
-        <w:t xml:space="preserve"> (</w:t>
-      </w:r>
-      <w:r>
-        <w:rPr>
-          <w:lang w:val="en-US"/>
-        </w:rPr>
-        <w:t>UCM</w:t>
-      </w:r>
-      <w:r>
-        <w:rPr>
-          <w:lang w:val="en-US"/>
-        </w:rPr>
-        <w:t>) del Progetto</w:t>
+        <w:t xml:space="preserve"> (UCM) del Progetto</w:t>
         <w:br/>
       </w:r>
       <w:bookmarkStart w:id="1" w:name="_Toc465941688"/>
@@ -1589,17 +1791,13 @@
         <w:pStyle w:val="GpsTitolo"/>
         <w:numPr>
           <w:ilvl w:val="0"/>
-          <w:numId w:val="2"/>
+          <w:numId w:val="1"/>
         </w:numPr>
         <w:rPr/>
       </w:pPr>
       <w:r>
         <w:rPr/>
-        <w:t>Scenari</w:t>
-      </w:r>
-      <w:r>
-        <w:rPr/>
-        <w:t>/???</w:t>
+        <w:t>Scenari/???</w:t>
       </w:r>
     </w:p>
     <w:p>
@@ -1622,7 +1820,6 @@
         <w:tblW w:w="9405" w:type="dxa"/>
         <w:jc w:val="left"/>
         <w:tblInd w:w="174" w:type="dxa"/>
-        <w:shd w:fill="DEEAF6" w:val="clear"/>
         <w:tblCellMar>
           <w:top w:w="0" w:type="dxa"/>
           <w:left w:w="108" w:type="dxa"/>
@@ -1632,8 +1829,8 @@
       </w:tblPr>
       <w:tblGrid>
         <w:gridCol w:w="2670"/>
-        <w:gridCol w:w="2490"/>
-        <w:gridCol w:w="4245"/>
+        <w:gridCol w:w="2489"/>
+        <w:gridCol w:w="4246"/>
       </w:tblGrid>
       <w:tr>
         <w:trPr>
@@ -1685,7 +1882,7 @@
         </w:tc>
         <w:tc>
           <w:tcPr>
-            <w:tcW w:w="2490" w:type="dxa"/>
+            <w:tcW w:w="2489" w:type="dxa"/>
             <w:tcBorders>
               <w:top w:val="single" w:sz="4" w:space="0" w:color="FFFFFF"/>
               <w:left w:val="single" w:sz="4" w:space="0" w:color="FFFFFF"/>
@@ -1729,7 +1926,7 @@
         </w:tc>
         <w:tc>
           <w:tcPr>
-            <w:tcW w:w="4245" w:type="dxa"/>
+            <w:tcW w:w="4246" w:type="dxa"/>
             <w:tcBorders>
               <w:top w:val="single" w:sz="4" w:space="0" w:color="FFFFFF"/>
               <w:left w:val="single" w:sz="4" w:space="0" w:color="FFFFFF"/>
@@ -1805,8 +2002,37 @@
                 <w:szCs w:val="22"/>
                 <w:lang w:val="it-IT" w:eastAsia="en-US" w:bidi="ar-SA"/>
               </w:rPr>
-              <w:t>S</w:t>
-            </w:r>
+              <w:t>SC_1 Aggiunta utente</w:t>
+            </w:r>
+          </w:p>
+        </w:tc>
+        <w:tc>
+          <w:tcPr>
+            <w:tcW w:w="2489" w:type="dxa"/>
+            <w:tcBorders>
+              <w:top w:val="single" w:sz="4" w:space="0" w:color="FFFFFF"/>
+              <w:left w:val="single" w:sz="4" w:space="0" w:color="FFFFFF"/>
+              <w:bottom w:val="single" w:sz="4" w:space="0" w:color="FFFFFF"/>
+              <w:right w:val="single" w:sz="4" w:space="0" w:color="FFFFFF"/>
+            </w:tcBorders>
+            <w:shd w:fill="DEEAF6" w:val="clear"/>
+            <w:vAlign w:val="center"/>
+          </w:tcPr>
+          <w:p>
+            <w:pPr>
+              <w:pStyle w:val="Normal"/>
+              <w:widowControl w:val="false"/>
+              <w:suppressAutoHyphens w:val="true"/>
+              <w:spacing w:lineRule="auto" w:line="240" w:before="0" w:after="0"/>
+              <w:jc w:val="center"/>
+              <w:rPr>
+                <w:rFonts w:ascii="Century Gothic" w:hAnsi="Century Gothic" w:eastAsia="Droid Sans" w:cs="Droid Sans"/>
+                <w:kern w:val="0"/>
+                <w:sz w:val="22"/>
+                <w:szCs w:val="22"/>
+                <w:lang w:val="it-IT" w:eastAsia="en-US" w:bidi="ar-SA"/>
+              </w:rPr>
+            </w:pPr>
             <w:r>
               <w:rPr>
                 <w:rFonts w:eastAsia="Droid Sans" w:cs="Droid Sans" w:ascii="Century Gothic" w:hAnsi="Century Gothic"/>
@@ -1815,8 +2041,31 @@
                 <w:szCs w:val="22"/>
                 <w:lang w:val="it-IT" w:eastAsia="en-US" w:bidi="ar-SA"/>
               </w:rPr>
-              <w:t xml:space="preserve">C_1 </w:t>
-            </w:r>
+              <w:t>Alessia (utente)</w:t>
+            </w:r>
+          </w:p>
+        </w:tc>
+        <w:tc>
+          <w:tcPr>
+            <w:tcW w:w="4246" w:type="dxa"/>
+            <w:tcBorders>
+              <w:top w:val="single" w:sz="4" w:space="0" w:color="FFFFFF"/>
+              <w:left w:val="single" w:sz="4" w:space="0" w:color="FFFFFF"/>
+              <w:bottom w:val="single" w:sz="4" w:space="0" w:color="FFFFFF"/>
+              <w:right w:val="single" w:sz="4" w:space="0" w:color="FFFFFF"/>
+            </w:tcBorders>
+            <w:shd w:fill="DEEAF6" w:val="clear"/>
+            <w:vAlign w:val="center"/>
+          </w:tcPr>
+          <w:p>
+            <w:pPr>
+              <w:pStyle w:val="Normal"/>
+              <w:widowControl w:val="false"/>
+              <w:suppressAutoHyphens w:val="true"/>
+              <w:spacing w:lineRule="auto" w:line="240" w:before="0" w:after="0"/>
+              <w:jc w:val="center"/>
+              <w:rPr/>
+            </w:pPr>
             <w:r>
               <w:rPr>
                 <w:rFonts w:eastAsia="Droid Sans" w:cs="Droid Sans" w:ascii="Century Gothic" w:hAnsi="Century Gothic"/>
@@ -1825,89 +2074,7 @@
                 <w:szCs w:val="22"/>
                 <w:lang w:val="it-IT" w:eastAsia="en-US" w:bidi="ar-SA"/>
               </w:rPr>
-              <w:t>Aggiunta utente</w:t>
-            </w:r>
-          </w:p>
-        </w:tc>
-        <w:tc>
-          <w:tcPr>
-            <w:tcW w:w="2490" w:type="dxa"/>
-            <w:tcBorders>
-              <w:top w:val="single" w:sz="4" w:space="0" w:color="FFFFFF"/>
-              <w:left w:val="single" w:sz="4" w:space="0" w:color="FFFFFF"/>
-              <w:bottom w:val="single" w:sz="4" w:space="0" w:color="FFFFFF"/>
-              <w:right w:val="single" w:sz="4" w:space="0" w:color="FFFFFF"/>
-            </w:tcBorders>
-            <w:shd w:fill="DEEAF6" w:val="clear"/>
-            <w:vAlign w:val="center"/>
-          </w:tcPr>
-          <w:p>
-            <w:pPr>
-              <w:pStyle w:val="Normal"/>
-              <w:widowControl w:val="false"/>
-              <w:suppressAutoHyphens w:val="true"/>
-              <w:spacing w:lineRule="auto" w:line="240" w:before="0" w:after="0"/>
-              <w:jc w:val="center"/>
-              <w:rPr>
-                <w:rFonts w:ascii="Century Gothic" w:hAnsi="Century Gothic" w:eastAsia="Droid Sans" w:cs="Droid Sans"/>
-                <w:kern w:val="0"/>
-                <w:sz w:val="22"/>
-                <w:szCs w:val="22"/>
-                <w:lang w:val="it-IT" w:eastAsia="en-US" w:bidi="ar-SA"/>
-              </w:rPr>
-            </w:pPr>
-            <w:r>
-              <w:rPr>
-                <w:rFonts w:eastAsia="Droid Sans" w:cs="Droid Sans" w:ascii="Century Gothic" w:hAnsi="Century Gothic"/>
-                <w:kern w:val="0"/>
-                <w:sz w:val="22"/>
-                <w:szCs w:val="22"/>
-                <w:lang w:val="it-IT" w:eastAsia="en-US" w:bidi="ar-SA"/>
-              </w:rPr>
-              <w:t>Alessia (utente)</w:t>
-            </w:r>
-          </w:p>
-        </w:tc>
-        <w:tc>
-          <w:tcPr>
-            <w:tcW w:w="4245" w:type="dxa"/>
-            <w:tcBorders>
-              <w:top w:val="single" w:sz="4" w:space="0" w:color="FFFFFF"/>
-              <w:left w:val="single" w:sz="4" w:space="0" w:color="FFFFFF"/>
-              <w:bottom w:val="single" w:sz="4" w:space="0" w:color="FFFFFF"/>
-              <w:right w:val="single" w:sz="4" w:space="0" w:color="FFFFFF"/>
-            </w:tcBorders>
-            <w:shd w:fill="DEEAF6" w:val="clear"/>
-            <w:vAlign w:val="center"/>
-          </w:tcPr>
-          <w:p>
-            <w:pPr>
-              <w:pStyle w:val="Normal"/>
-              <w:widowControl w:val="false"/>
-              <w:suppressAutoHyphens w:val="true"/>
-              <w:spacing w:lineRule="auto" w:line="240" w:before="0" w:after="0"/>
-              <w:jc w:val="center"/>
-              <w:rPr/>
-            </w:pPr>
-            <w:r>
-              <w:rPr>
-                <w:rFonts w:eastAsia="Droid Sans" w:cs="Droid Sans" w:ascii="Century Gothic" w:hAnsi="Century Gothic"/>
-                <w:kern w:val="0"/>
-                <w:sz w:val="22"/>
-                <w:szCs w:val="22"/>
-                <w:lang w:val="it-IT" w:eastAsia="en-US" w:bidi="ar-SA"/>
-              </w:rPr>
-              <w:t xml:space="preserve">Alessia </w:t>
-            </w:r>
-            <w:r>
-              <w:rPr>
-                <w:rFonts w:eastAsia="Droid Sans" w:cs="Droid Sans" w:ascii="Century Gothic" w:hAnsi="Century Gothic"/>
-                <w:kern w:val="0"/>
-                <w:sz w:val="22"/>
-                <w:szCs w:val="22"/>
-                <w:lang w:val="it-IT" w:eastAsia="en-US" w:bidi="ar-SA"/>
-              </w:rPr>
-              <w:t>è interessata alla piattaforma storytelling e desidera iscriversi per poterne sapere di più.</w:t>
+              <w:t>Alessia è interessata alla piattaforma storytelling e desidera iscriversi per poterne sapere di più.</w:t>
             </w:r>
           </w:p>
         </w:tc>
@@ -1944,7 +2111,7 @@
         </w:tc>
         <w:tc>
           <w:tcPr>
-            <w:tcW w:w="2490" w:type="dxa"/>
+            <w:tcW w:w="2489" w:type="dxa"/>
             <w:tcBorders>
               <w:left w:val="single" w:sz="4" w:space="0" w:color="FFFFFF"/>
               <w:bottom w:val="single" w:sz="4" w:space="0" w:color="FFFFFF"/>
@@ -1970,7 +2137,7 @@
         </w:tc>
         <w:tc>
           <w:tcPr>
-            <w:tcW w:w="4245" w:type="dxa"/>
+            <w:tcW w:w="4246" w:type="dxa"/>
             <w:tcBorders>
               <w:left w:val="single" w:sz="4" w:space="0" w:color="FFFFFF"/>
               <w:bottom w:val="single" w:sz="4" w:space="0" w:color="FFFFFF"/>
@@ -2027,7 +2194,7 @@
         </w:tc>
         <w:tc>
           <w:tcPr>
-            <w:tcW w:w="2490" w:type="dxa"/>
+            <w:tcW w:w="2489" w:type="dxa"/>
             <w:tcBorders>
               <w:left w:val="single" w:sz="4" w:space="0" w:color="FFFFFF"/>
               <w:bottom w:val="single" w:sz="4" w:space="0" w:color="FFFFFF"/>
@@ -2053,7 +2220,7 @@
         </w:tc>
         <w:tc>
           <w:tcPr>
-            <w:tcW w:w="4245" w:type="dxa"/>
+            <w:tcW w:w="4246" w:type="dxa"/>
             <w:tcBorders>
               <w:left w:val="single" w:sz="4" w:space="0" w:color="FFFFFF"/>
               <w:bottom w:val="single" w:sz="4" w:space="0" w:color="FFFFFF"/>
@@ -2110,7 +2277,7 @@
         </w:tc>
         <w:tc>
           <w:tcPr>
-            <w:tcW w:w="2490" w:type="dxa"/>
+            <w:tcW w:w="2489" w:type="dxa"/>
             <w:tcBorders>
               <w:left w:val="single" w:sz="4" w:space="0" w:color="FFFFFF"/>
               <w:bottom w:val="single" w:sz="4" w:space="0" w:color="FFFFFF"/>
@@ -2136,7 +2303,7 @@
         </w:tc>
         <w:tc>
           <w:tcPr>
-            <w:tcW w:w="4245" w:type="dxa"/>
+            <w:tcW w:w="4246" w:type="dxa"/>
             <w:tcBorders>
               <w:left w:val="single" w:sz="4" w:space="0" w:color="FFFFFF"/>
               <w:bottom w:val="single" w:sz="4" w:space="0" w:color="FFFFFF"/>
@@ -2156,23 +2323,7 @@
             </w:pPr>
             <w:r>
               <w:rPr/>
-              <w:t xml:space="preserve">Alessia ha pubblicato una storia, Riccardo l’ha letta in bacheca e </w:t>
-            </w:r>
-            <w:r>
-              <w:rPr/>
-              <w:t>sentendosi rappresentato</w:t>
-            </w:r>
-            <w:r>
-              <w:rPr/>
-              <w:t xml:space="preserve">, ha deciso di </w:t>
-            </w:r>
-            <w:r>
-              <w:rPr/>
-              <w:t>ricondividerla</w:t>
-            </w:r>
-            <w:r>
-              <w:rPr/>
-              <w:t>.</w:t>
+              <w:t>Alessia ha pubblicato una storia, Riccardo l’ha letta in bacheca e sentendosi rappresentato, ha deciso di ricondividerla.</w:t>
             </w:r>
           </w:p>
         </w:tc>
@@ -2209,7 +2360,7 @@
         </w:tc>
         <w:tc>
           <w:tcPr>
-            <w:tcW w:w="2490" w:type="dxa"/>
+            <w:tcW w:w="2489" w:type="dxa"/>
             <w:tcBorders>
               <w:left w:val="single" w:sz="4" w:space="0" w:color="FFFFFF"/>
               <w:bottom w:val="single" w:sz="4" w:space="0" w:color="FFFFFF"/>
@@ -2249,7 +2400,7 @@
         </w:tc>
         <w:tc>
           <w:tcPr>
-            <w:tcW w:w="4245" w:type="dxa"/>
+            <w:tcW w:w="4246" w:type="dxa"/>
             <w:tcBorders>
               <w:left w:val="single" w:sz="4" w:space="0" w:color="FFFFFF"/>
               <w:bottom w:val="single" w:sz="4" w:space="0" w:color="FFFFFF"/>
@@ -2300,17 +2451,13 @@
             </w:pPr>
             <w:r>
               <w:rPr/>
-              <w:t>SC_</w:t>
-            </w:r>
-            <w:r>
-              <w:rPr/>
-              <w:t>6</w:t>
-            </w:r>
-          </w:p>
-        </w:tc>
-        <w:tc>
-          <w:tcPr>
-            <w:tcW w:w="2490" w:type="dxa"/>
+              <w:t>SC_6</w:t>
+            </w:r>
+          </w:p>
+        </w:tc>
+        <w:tc>
+          <w:tcPr>
+            <w:tcW w:w="2489" w:type="dxa"/>
             <w:tcBorders>
               <w:left w:val="single" w:sz="4" w:space="0" w:color="FFFFFF"/>
               <w:bottom w:val="single" w:sz="4" w:space="0" w:color="FFFFFF"/>
@@ -2330,17 +2477,13 @@
             </w:pPr>
             <w:r>
               <w:rPr/>
-              <w:t>Riccardo</w:t>
-            </w:r>
-            <w:r>
-              <w:rPr/>
-              <w:t xml:space="preserve"> (utente)</w:t>
-            </w:r>
-          </w:p>
-        </w:tc>
-        <w:tc>
-          <w:tcPr>
-            <w:tcW w:w="4245" w:type="dxa"/>
+              <w:t>Riccardo (utente)</w:t>
+            </w:r>
+          </w:p>
+        </w:tc>
+        <w:tc>
+          <w:tcPr>
+            <w:tcW w:w="4246" w:type="dxa"/>
             <w:tcBorders>
               <w:left w:val="single" w:sz="4" w:space="0" w:color="FFFFFF"/>
               <w:bottom w:val="single" w:sz="4" w:space="0" w:color="FFFFFF"/>
@@ -2401,7 +2544,7 @@
         <w:pStyle w:val="GpsTitolo"/>
         <w:numPr>
           <w:ilvl w:val="0"/>
-          <w:numId w:val="2"/>
+          <w:numId w:val="1"/>
         </w:numPr>
         <w:rPr/>
       </w:pPr>
@@ -2418,11 +2561,7 @@
       </w:r>
       <w:r>
         <w:rPr/>
-        <w:t>/</w:t>
-      </w:r>
-      <w:r>
-        <w:rPr/>
-        <w:t>Use Case</w:t>
+        <w:t>/Use Case</w:t>
       </w:r>
     </w:p>
     <w:p>
@@ -2477,12 +2616,12 @@
       </w:tblPr>
       <w:tblGrid>
         <w:gridCol w:w="534"/>
-        <w:gridCol w:w="834"/>
+        <w:gridCol w:w="833"/>
         <w:gridCol w:w="1"/>
-        <w:gridCol w:w="440"/>
+        <w:gridCol w:w="441"/>
         <w:gridCol w:w="929"/>
         <w:gridCol w:w="3603"/>
-        <w:gridCol w:w="1764"/>
+        <w:gridCol w:w="1763"/>
         <w:gridCol w:w="1749"/>
       </w:tblGrid>
       <w:tr>
@@ -2574,7 +2713,7 @@
         </w:tc>
         <w:tc>
           <w:tcPr>
-            <w:tcW w:w="1764" w:type="dxa"/>
+            <w:tcW w:w="1763" w:type="dxa"/>
             <w:tcBorders>
               <w:top w:val="single" w:sz="4" w:space="0" w:color="000000"/>
               <w:left w:val="single" w:sz="4" w:space="0" w:color="000000"/>
@@ -2630,39 +2769,7 @@
                 <w:i/>
                 <w:iCs/>
               </w:rPr>
-              <w:t>25</w:t>
-            </w:r>
-            <w:r>
-              <w:rPr>
-                <w:bCs/>
-                <w:i/>
-                <w:iCs/>
-              </w:rPr>
-              <w:t>/</w:t>
-            </w:r>
-            <w:r>
-              <w:rPr>
-                <w:bCs/>
-                <w:i/>
-                <w:iCs/>
-              </w:rPr>
-              <w:t>10</w:t>
-            </w:r>
-            <w:r>
-              <w:rPr>
-                <w:bCs/>
-                <w:i/>
-                <w:iCs/>
-              </w:rPr>
-              <w:t>/</w:t>
-            </w:r>
-            <w:r>
-              <w:rPr>
-                <w:bCs/>
-                <w:i/>
-                <w:iCs/>
-              </w:rPr>
-              <w:t>21</w:t>
+              <w:t>25/10/21</w:t>
             </w:r>
           </w:p>
         </w:tc>
@@ -2726,7 +2833,7 @@
         </w:tc>
         <w:tc>
           <w:tcPr>
-            <w:tcW w:w="1764" w:type="dxa"/>
+            <w:tcW w:w="1763" w:type="dxa"/>
             <w:tcBorders>
               <w:top w:val="single" w:sz="4" w:space="0" w:color="000000"/>
               <w:left w:val="single" w:sz="4" w:space="0" w:color="000000"/>
@@ -2782,23 +2889,7 @@
                 <w:i/>
                 <w:iCs/>
               </w:rPr>
-              <w:t>1</w:t>
-            </w:r>
-            <w:r>
-              <w:rPr>
-                <w:bCs/>
-                <w:i/>
-                <w:iCs/>
-              </w:rPr>
-              <w:t>.00.00</w:t>
-            </w:r>
-            <w:r>
-              <w:rPr>
-                <w:bCs/>
-                <w:i/>
-                <w:iCs/>
-              </w:rPr>
-              <w:t>0</w:t>
+              <w:t>1.00.000</w:t>
             </w:r>
           </w:p>
         </w:tc>
@@ -2862,7 +2953,7 @@
         </w:tc>
         <w:tc>
           <w:tcPr>
-            <w:tcW w:w="1764" w:type="dxa"/>
+            <w:tcW w:w="1763" w:type="dxa"/>
             <w:tcBorders>
               <w:top w:val="single" w:sz="4" w:space="0" w:color="000000"/>
               <w:left w:val="single" w:sz="4" w:space="0" w:color="000000"/>
@@ -2982,7 +3073,7 @@
         </w:tc>
         <w:tc>
           <w:tcPr>
-            <w:tcW w:w="7116" w:type="dxa"/>
+            <w:tcW w:w="7115" w:type="dxa"/>
             <w:gridSpan w:val="3"/>
             <w:tcBorders>
               <w:top w:val="single" w:sz="4" w:space="0" w:color="000000"/>
@@ -3049,7 +3140,7 @@
         </w:tc>
         <w:tc>
           <w:tcPr>
-            <w:tcW w:w="7116" w:type="dxa"/>
+            <w:tcW w:w="7115" w:type="dxa"/>
             <w:gridSpan w:val="3"/>
             <w:tcBorders>
               <w:top w:val="single" w:sz="4" w:space="0" w:color="000000"/>
@@ -3073,22 +3164,22 @@
                 <w:b/>
                 <w:bCs/>
               </w:rPr>
-              <w:t>Nome</w:t>
-            </w:r>
-          </w:p>
-          <w:p>
-            <w:pPr>
-              <w:pStyle w:val="Normal"/>
-              <w:spacing w:lineRule="auto" w:line="240" w:before="0" w:after="0"/>
-              <w:rPr>
-                <w:bCs/>
-              </w:rPr>
-            </w:pPr>
-            <w:r>
-              <w:rPr>
-                <w:bCs/>
-              </w:rPr>
-              <w:t>Alessia (utente)</w:t>
+              <w:t>Cliente</w:t>
+            </w:r>
+          </w:p>
+          <w:p>
+            <w:pPr>
+              <w:pStyle w:val="Normal"/>
+              <w:spacing w:lineRule="auto" w:line="240" w:before="0" w:after="0"/>
+              <w:rPr>
+                <w:bCs/>
+              </w:rPr>
+            </w:pPr>
+            <w:r>
+              <w:rPr>
+                <w:bCs/>
+              </w:rPr>
+              <w:t>Vorrebbe scrivere una storia per poterne condividere il contenuto con gli altri utenti della piattaforma</w:t>
             </w:r>
           </w:p>
         </w:tc>
@@ -3129,7 +3220,7 @@
         </w:tc>
         <w:tc>
           <w:tcPr>
-            <w:tcW w:w="7116" w:type="dxa"/>
+            <w:tcW w:w="7115" w:type="dxa"/>
             <w:gridSpan w:val="3"/>
             <w:tcBorders>
               <w:top w:val="single" w:sz="4" w:space="0" w:color="000000"/>
@@ -3150,18 +3241,8 @@
             </w:pPr>
             <w:r>
               <w:rPr>
-                <w:b/>
-                <w:bCs/>
-              </w:rPr>
-              <w:t>Nome</w:t>
-            </w:r>
-          </w:p>
-          <w:p>
-            <w:pPr>
-              <w:pStyle w:val="Normal"/>
-              <w:spacing w:lineRule="auto" w:line="240" w:before="0" w:after="0"/>
-              <w:rPr>
-                <w:rFonts w:ascii="Calibri" w:hAnsi="Calibri" w:eastAsia="Calibri" w:cs="DejaVu Sans"/>
+                <w:rFonts w:eastAsia="Calibri" w:cs="DejaVu Sans"/>
+                <w:b/>
                 <w:bCs/>
                 <w:color w:val="auto"/>
                 <w:kern w:val="0"/>
@@ -3169,18 +3250,229 @@
                 <w:szCs w:val="22"/>
                 <w:lang w:val="it-IT" w:eastAsia="en-US" w:bidi="ar-SA"/>
               </w:rPr>
-            </w:pPr>
-            <w:r>
-              <w:rPr>
-                <w:rFonts w:eastAsia="Calibri" w:cs="DejaVu Sans"/>
-                <w:bCs/>
+              <w:t>NA</w:t>
+            </w:r>
+          </w:p>
+        </w:tc>
+      </w:tr>
+      <w:tr>
+        <w:trPr>
+          <w:trHeight w:val="283" w:hRule="atLeast"/>
+        </w:trPr>
+        <w:tc>
+          <w:tcPr>
+            <w:tcW w:w="2738" w:type="dxa"/>
+            <w:gridSpan w:val="5"/>
+            <w:tcBorders>
+              <w:top w:val="single" w:sz="4" w:space="0" w:color="000000"/>
+              <w:left w:val="single" w:sz="4" w:space="0" w:color="000000"/>
+              <w:bottom w:val="single" w:sz="4" w:space="0" w:color="000000"/>
+              <w:right w:val="single" w:sz="4" w:space="0" w:color="000000"/>
+            </w:tcBorders>
+          </w:tcPr>
+          <w:p>
+            <w:pPr>
+              <w:pStyle w:val="Normal"/>
+              <w:spacing w:lineRule="auto" w:line="240" w:before="0" w:after="0"/>
+              <w:rPr>
+                <w:b/>
+                <w:b/>
+                <w:bCs/>
+              </w:rPr>
+            </w:pPr>
+            <w:r>
+              <w:rPr>
+                <w:b/>
+                <w:bCs/>
+              </w:rPr>
+              <w:t>Entry Condition</w:t>
+            </w:r>
+          </w:p>
+        </w:tc>
+        <w:tc>
+          <w:tcPr>
+            <w:tcW w:w="7115" w:type="dxa"/>
+            <w:gridSpan w:val="3"/>
+            <w:tcBorders>
+              <w:top w:val="single" w:sz="4" w:space="0" w:color="000000"/>
+              <w:left w:val="single" w:sz="4" w:space="0" w:color="000000"/>
+              <w:bottom w:val="single" w:sz="4" w:space="0" w:color="000000"/>
+              <w:right w:val="single" w:sz="4" w:space="0" w:color="000000"/>
+            </w:tcBorders>
+          </w:tcPr>
+          <w:p>
+            <w:pPr>
+              <w:pStyle w:val="Normal"/>
+              <w:spacing w:lineRule="auto" w:line="240" w:before="0" w:after="0"/>
+              <w:rPr/>
+            </w:pPr>
+            <w:r>
+              <w:rPr/>
+              <w:t xml:space="preserve">E’ visualizzata una box di testo, in cui inserire il testo ed un pulsante per pubblicare il testo. </w:t>
+            </w:r>
+          </w:p>
+        </w:tc>
+      </w:tr>
+      <w:tr>
+        <w:trPr>
+          <w:trHeight w:val="283" w:hRule="atLeast"/>
+        </w:trPr>
+        <w:tc>
+          <w:tcPr>
+            <w:tcW w:w="2738" w:type="dxa"/>
+            <w:gridSpan w:val="5"/>
+            <w:tcBorders>
+              <w:top w:val="single" w:sz="4" w:space="0" w:color="000000"/>
+              <w:left w:val="single" w:sz="4" w:space="0" w:color="000000"/>
+              <w:bottom w:val="single" w:sz="4" w:space="0" w:color="000000"/>
+              <w:right w:val="single" w:sz="4" w:space="0" w:color="000000"/>
+            </w:tcBorders>
+          </w:tcPr>
+          <w:p>
+            <w:pPr>
+              <w:pStyle w:val="Normal"/>
+              <w:spacing w:lineRule="auto" w:line="240" w:before="0" w:after="0"/>
+              <w:rPr>
+                <w:b/>
+                <w:b/>
+                <w:bCs/>
+              </w:rPr>
+            </w:pPr>
+            <w:r>
+              <w:rPr>
+                <w:b/>
+                <w:bCs/>
+              </w:rPr>
+              <w:t>Exit condition</w:t>
+            </w:r>
+          </w:p>
+          <w:p>
+            <w:pPr>
+              <w:pStyle w:val="Normal"/>
+              <w:spacing w:lineRule="auto" w:line="240" w:before="0" w:after="0"/>
+              <w:rPr/>
+            </w:pPr>
+            <w:r>
+              <w:rPr/>
+              <w:t xml:space="preserve">                       </w:t>
+            </w:r>
+            <w:r>
+              <w:rPr/>
+              <w:t>On success</w:t>
+            </w:r>
+          </w:p>
+        </w:tc>
+        <w:tc>
+          <w:tcPr>
+            <w:tcW w:w="7115" w:type="dxa"/>
+            <w:gridSpan w:val="3"/>
+            <w:tcBorders>
+              <w:top w:val="single" w:sz="4" w:space="0" w:color="000000"/>
+              <w:left w:val="single" w:sz="4" w:space="0" w:color="000000"/>
+              <w:bottom w:val="single" w:sz="4" w:space="0" w:color="000000"/>
+              <w:right w:val="single" w:sz="4" w:space="0" w:color="000000"/>
+            </w:tcBorders>
+          </w:tcPr>
+          <w:p>
+            <w:pPr>
+              <w:pStyle w:val="Normal"/>
+              <w:spacing w:lineRule="auto" w:line="240" w:before="0" w:after="0"/>
+              <w:rPr>
+                <w:bCs/>
+              </w:rPr>
+            </w:pPr>
+            <w:r>
+              <w:rPr>
+                <w:bCs/>
+              </w:rPr>
+              <w:t>Viene pubblicata la storia all’interno della bacheca</w:t>
+            </w:r>
+          </w:p>
+        </w:tc>
+      </w:tr>
+      <w:tr>
+        <w:trPr>
+          <w:trHeight w:val="283" w:hRule="atLeast"/>
+        </w:trPr>
+        <w:tc>
+          <w:tcPr>
+            <w:tcW w:w="2738" w:type="dxa"/>
+            <w:gridSpan w:val="5"/>
+            <w:tcBorders>
+              <w:top w:val="single" w:sz="4" w:space="0" w:color="000000"/>
+              <w:left w:val="single" w:sz="4" w:space="0" w:color="000000"/>
+              <w:bottom w:val="single" w:sz="4" w:space="0" w:color="000000"/>
+              <w:right w:val="single" w:sz="4" w:space="0" w:color="000000"/>
+            </w:tcBorders>
+          </w:tcPr>
+          <w:p>
+            <w:pPr>
+              <w:pStyle w:val="Normal"/>
+              <w:spacing w:lineRule="auto" w:line="240" w:before="0" w:after="0"/>
+              <w:rPr>
+                <w:b/>
+                <w:b/>
+                <w:bCs/>
+              </w:rPr>
+            </w:pPr>
+            <w:r>
+              <w:rPr>
+                <w:b/>
+                <w:bCs/>
+              </w:rPr>
+              <w:t>Exit condition</w:t>
+            </w:r>
+          </w:p>
+          <w:p>
+            <w:pPr>
+              <w:pStyle w:val="Normal"/>
+              <w:spacing w:lineRule="auto" w:line="240" w:before="0" w:after="0"/>
+              <w:rPr/>
+            </w:pPr>
+            <w:r>
+              <w:rPr/>
+              <w:t xml:space="preserve">                       </w:t>
+            </w:r>
+            <w:r>
+              <w:rPr/>
+              <w:t>On failure</w:t>
+            </w:r>
+          </w:p>
+        </w:tc>
+        <w:tc>
+          <w:tcPr>
+            <w:tcW w:w="7115" w:type="dxa"/>
+            <w:gridSpan w:val="3"/>
+            <w:tcBorders>
+              <w:top w:val="single" w:sz="4" w:space="0" w:color="000000"/>
+              <w:left w:val="single" w:sz="4" w:space="0" w:color="000000"/>
+              <w:bottom w:val="single" w:sz="4" w:space="0" w:color="000000"/>
+              <w:right w:val="single" w:sz="4" w:space="0" w:color="000000"/>
+            </w:tcBorders>
+          </w:tcPr>
+          <w:p>
+            <w:pPr>
+              <w:pStyle w:val="Normal"/>
+              <w:spacing w:lineRule="auto" w:line="240" w:before="0" w:after="0"/>
+              <w:rPr>
+                <w:rFonts w:ascii="Calibri" w:hAnsi="Calibri" w:eastAsia="Calibri" w:cs="DejaVu Sans"/>
                 <w:color w:val="auto"/>
                 <w:kern w:val="0"/>
                 <w:sz w:val="22"/>
                 <w:szCs w:val="22"/>
                 <w:lang w:val="it-IT" w:eastAsia="en-US" w:bidi="ar-SA"/>
               </w:rPr>
-              <w:t>Riccardo, Giorgio, Teresa (utenti)</w:t>
+            </w:pPr>
+            <w:r>
+              <w:rPr>
+                <w:rFonts w:eastAsia="Calibri" w:cs="DejaVu Sans"/>
+                <w:color w:val="auto"/>
+                <w:kern w:val="0"/>
+                <w:sz w:val="22"/>
+                <w:szCs w:val="22"/>
+                <w:lang w:val="it-IT" w:eastAsia="en-US" w:bidi="ar-SA"/>
+              </w:rPr>
+              <w:t>La nuova storia non è pubblicata e viene visualizzato un messaggio di errore</w:t>
             </w:r>
           </w:p>
         </w:tc>
@@ -3215,13 +3507,13 @@
                 <w:b/>
                 <w:bCs/>
               </w:rPr>
-              <w:t>Entry Condition</w:t>
-            </w:r>
-          </w:p>
-        </w:tc>
-        <w:tc>
-          <w:tcPr>
-            <w:tcW w:w="7116" w:type="dxa"/>
+              <w:t>Rilevanza/User Priority</w:t>
+            </w:r>
+          </w:p>
+        </w:tc>
+        <w:tc>
+          <w:tcPr>
+            <w:tcW w:w="7115" w:type="dxa"/>
             <w:gridSpan w:val="3"/>
             <w:tcBorders>
               <w:top w:val="single" w:sz="4" w:space="0" w:color="000000"/>
@@ -3234,11 +3526,25 @@
             <w:pPr>
               <w:pStyle w:val="Normal"/>
               <w:spacing w:lineRule="auto" w:line="240" w:before="0" w:after="0"/>
-              <w:rPr/>
-            </w:pPr>
-            <w:r>
-              <w:rPr/>
-              <w:t>Descrizione.</w:t>
+              <w:rPr>
+                <w:rFonts w:ascii="Calibri" w:hAnsi="Calibri" w:eastAsia="Calibri" w:cs="DejaVu Sans"/>
+                <w:color w:val="auto"/>
+                <w:kern w:val="0"/>
+                <w:sz w:val="22"/>
+                <w:szCs w:val="22"/>
+                <w:lang w:val="it-IT" w:eastAsia="en-US" w:bidi="ar-SA"/>
+              </w:rPr>
+            </w:pPr>
+            <w:r>
+              <w:rPr>
+                <w:rFonts w:eastAsia="Calibri" w:cs="DejaVu Sans"/>
+                <w:color w:val="auto"/>
+                <w:kern w:val="0"/>
+                <w:sz w:val="22"/>
+                <w:szCs w:val="22"/>
+                <w:lang w:val="it-IT" w:eastAsia="en-US" w:bidi="ar-SA"/>
+              </w:rPr>
+              <w:t>Elevata</w:t>
             </w:r>
           </w:p>
         </w:tc>
@@ -3273,28 +3579,13 @@
                 <w:b/>
                 <w:bCs/>
               </w:rPr>
-              <w:t>Exit condition</w:t>
-            </w:r>
-          </w:p>
-          <w:p>
-            <w:pPr>
-              <w:pStyle w:val="Normal"/>
-              <w:spacing w:lineRule="auto" w:line="240" w:before="0" w:after="0"/>
-              <w:rPr/>
-            </w:pPr>
-            <w:r>
-              <w:rPr/>
-              <w:t xml:space="preserve">                       </w:t>
-            </w:r>
-            <w:r>
-              <w:rPr/>
-              <w:t>On success</w:t>
-            </w:r>
-          </w:p>
-        </w:tc>
-        <w:tc>
-          <w:tcPr>
-            <w:tcW w:w="7116" w:type="dxa"/>
+              <w:t>Frequenza stimata</w:t>
+            </w:r>
+          </w:p>
+        </w:tc>
+        <w:tc>
+          <w:tcPr>
+            <w:tcW w:w="7115" w:type="dxa"/>
             <w:gridSpan w:val="3"/>
             <w:tcBorders>
               <w:top w:val="single" w:sz="4" w:space="0" w:color="000000"/>
@@ -3307,15 +3598,23 @@
             <w:pPr>
               <w:pStyle w:val="Normal"/>
               <w:spacing w:lineRule="auto" w:line="240" w:before="0" w:after="0"/>
-              <w:rPr>
-                <w:bCs/>
-              </w:rPr>
-            </w:pPr>
-            <w:r>
-              <w:rPr>
-                <w:bCs/>
-              </w:rPr>
-              <w:t>Descrizione.</w:t>
+              <w:rPr/>
+            </w:pPr>
+            <w:r>
+              <w:rPr/>
+              <w:t>1</w:t>
+            </w:r>
+            <w:r>
+              <w:rPr/>
+              <w:t xml:space="preserve">00 </w:t>
+            </w:r>
+            <w:r>
+              <w:rPr/>
+              <w:t>usi</w:t>
+            </w:r>
+            <w:r>
+              <w:rPr/>
+              <w:t>/giorno</w:t>
             </w:r>
           </w:p>
         </w:tc>
@@ -3334,44 +3633,32 @@
               <w:bottom w:val="single" w:sz="4" w:space="0" w:color="000000"/>
               <w:right w:val="single" w:sz="4" w:space="0" w:color="000000"/>
             </w:tcBorders>
-          </w:tcPr>
-          <w:p>
-            <w:pPr>
-              <w:pStyle w:val="Normal"/>
-              <w:spacing w:lineRule="auto" w:line="240" w:before="0" w:after="0"/>
-              <w:rPr>
-                <w:b/>
-                <w:b/>
-                <w:bCs/>
-              </w:rPr>
-            </w:pPr>
-            <w:r>
-              <w:rPr>
-                <w:b/>
-                <w:bCs/>
-              </w:rPr>
-              <w:t>Exit condition</w:t>
-            </w:r>
-          </w:p>
-          <w:p>
-            <w:pPr>
-              <w:pStyle w:val="Normal"/>
-              <w:spacing w:lineRule="auto" w:line="240" w:before="0" w:after="0"/>
-              <w:rPr/>
-            </w:pPr>
-            <w:r>
-              <w:rPr/>
-              <w:t xml:space="preserve">                       </w:t>
-            </w:r>
-            <w:r>
-              <w:rPr/>
-              <w:t>On failure</w:t>
-            </w:r>
-          </w:p>
-        </w:tc>
-        <w:tc>
-          <w:tcPr>
-            <w:tcW w:w="7116" w:type="dxa"/>
+            <w:vAlign w:val="center"/>
+          </w:tcPr>
+          <w:p>
+            <w:pPr>
+              <w:pStyle w:val="Normal"/>
+              <w:spacing w:lineRule="auto" w:line="240" w:before="0" w:after="0"/>
+              <w:rPr>
+                <w:rFonts w:ascii="Calibri" w:hAnsi="Calibri" w:eastAsia="Calibri" w:cs="Times New Roman"/>
+                <w:b/>
+                <w:b/>
+                <w:bCs/>
+              </w:rPr>
+            </w:pPr>
+            <w:r>
+              <w:rPr>
+                <w:rFonts w:eastAsia="Calibri" w:cs="Times New Roman"/>
+                <w:b/>
+                <w:bCs/>
+              </w:rPr>
+              <w:t>Extension point</w:t>
+            </w:r>
+          </w:p>
+        </w:tc>
+        <w:tc>
+          <w:tcPr>
+            <w:tcW w:w="7115" w:type="dxa"/>
             <w:gridSpan w:val="3"/>
             <w:tcBorders>
               <w:top w:val="single" w:sz="4" w:space="0" w:color="000000"/>
@@ -3384,15 +3671,29 @@
             <w:pPr>
               <w:pStyle w:val="Normal"/>
               <w:spacing w:lineRule="auto" w:line="240" w:before="0" w:after="0"/>
-              <w:rPr>
-                <w:bCs/>
-              </w:rPr>
-            </w:pPr>
-            <w:r>
-              <w:rPr>
-                <w:bCs/>
-              </w:rPr>
-              <w:t>Descrizione.</w:t>
+              <w:rPr/>
+            </w:pPr>
+            <w:r>
+              <w:rPr>
+                <w:rFonts w:eastAsia="Calibri" w:cs="Times New Roman"/>
+              </w:rPr>
+              <w:t>&lt;condition, UCE&gt;</w:t>
+            </w:r>
+            <w:r>
+              <w:rPr/>
+              <w:t xml:space="preserve"> </w:t>
+            </w:r>
+            <w:r>
+              <w:rPr>
+                <w:bCs/>
+              </w:rPr>
+              <w:t>Indica  che questo use case è esteso dallo use case UCE quando "condition" è true.</w:t>
+            </w:r>
+            <w:r>
+              <w:rPr>
+                <w:rStyle w:val="Richiamoallanotaapidipagina"/>
+              </w:rPr>
+              <w:footnoteReference w:id="2"/>
             </w:r>
           </w:p>
         </w:tc>
@@ -3411,29 +3712,32 @@
               <w:bottom w:val="single" w:sz="4" w:space="0" w:color="000000"/>
               <w:right w:val="single" w:sz="4" w:space="0" w:color="000000"/>
             </w:tcBorders>
-          </w:tcPr>
-          <w:p>
-            <w:pPr>
-              <w:pStyle w:val="Normal"/>
-              <w:spacing w:lineRule="auto" w:line="240" w:before="0" w:after="0"/>
-              <w:rPr>
-                <w:b/>
-                <w:b/>
-                <w:bCs/>
-              </w:rPr>
-            </w:pPr>
-            <w:r>
-              <w:rPr>
-                <w:b/>
-                <w:bCs/>
-              </w:rPr>
-              <w:t>Rilevanza/User Priority</w:t>
-            </w:r>
-          </w:p>
-        </w:tc>
-        <w:tc>
-          <w:tcPr>
-            <w:tcW w:w="7116" w:type="dxa"/>
+            <w:vAlign w:val="center"/>
+          </w:tcPr>
+          <w:p>
+            <w:pPr>
+              <w:pStyle w:val="Normal"/>
+              <w:spacing w:lineRule="auto" w:line="240" w:before="0" w:after="0"/>
+              <w:rPr>
+                <w:rFonts w:ascii="Calibri" w:hAnsi="Calibri" w:eastAsia="Calibri" w:cs="Times New Roman"/>
+                <w:b/>
+                <w:b/>
+                <w:bCs/>
+              </w:rPr>
+            </w:pPr>
+            <w:r>
+              <w:rPr>
+                <w:rFonts w:eastAsia="Calibri" w:cs="Times New Roman"/>
+                <w:b/>
+                <w:bCs/>
+              </w:rPr>
+              <w:t>Generalization of</w:t>
+            </w:r>
+          </w:p>
+        </w:tc>
+        <w:tc>
+          <w:tcPr>
+            <w:tcW w:w="7115" w:type="dxa"/>
             <w:gridSpan w:val="3"/>
             <w:tcBorders>
               <w:top w:val="single" w:sz="4" w:space="0" w:color="000000"/>
@@ -3446,56 +3750,257 @@
             <w:pPr>
               <w:pStyle w:val="Normal"/>
               <w:spacing w:lineRule="auto" w:line="240" w:before="0" w:after="0"/>
-              <w:rPr>
-                <w:bCs/>
-              </w:rPr>
-            </w:pPr>
-            <w:r>
-              <w:rPr>
-                <w:bCs/>
-              </w:rPr>
-              <w:t>Priorità attribuita al caso d’uso dagli utenti.</w:t>
+              <w:rPr/>
+            </w:pPr>
+            <w:r>
+              <w:rPr>
+                <w:rFonts w:eastAsia="Calibri" w:cs="Times New Roman"/>
+              </w:rPr>
+              <w:t>UCG</w:t>
+            </w:r>
+            <w:r>
+              <w:rPr>
+                <w:bCs/>
+              </w:rPr>
+              <w:t xml:space="preserve">           Indica che UCG è padre di questo use case</w:t>
+            </w:r>
+          </w:p>
+        </w:tc>
+      </w:tr>
+      <w:tr>
+        <w:trPr/>
+        <w:tc>
+          <w:tcPr>
+            <w:tcW w:w="9853" w:type="dxa"/>
+            <w:gridSpan w:val="8"/>
+            <w:tcBorders>
+              <w:top w:val="single" w:sz="4" w:space="0" w:color="000000"/>
+              <w:left w:val="single" w:sz="4" w:space="0" w:color="000000"/>
+              <w:bottom w:val="single" w:sz="4" w:space="0" w:color="000000"/>
+              <w:right w:val="single" w:sz="4" w:space="0" w:color="000000"/>
+            </w:tcBorders>
+            <w:vAlign w:val="center"/>
+          </w:tcPr>
+          <w:p>
+            <w:pPr>
+              <w:pStyle w:val="Normal"/>
+              <w:spacing w:lineRule="auto" w:line="240" w:before="0" w:after="0"/>
+              <w:jc w:val="center"/>
+              <w:rPr>
+                <w:b/>
+                <w:b/>
+                <w:bCs/>
+                <w:caps/>
+              </w:rPr>
+            </w:pPr>
+            <w:r>
+              <w:rPr>
+                <w:b/>
+                <w:bCs/>
+                <w:caps/>
+              </w:rPr>
+              <w:t>Flusso di Eventi Principale/Main Scenario</w:t>
+            </w:r>
+          </w:p>
+        </w:tc>
+      </w:tr>
+      <w:tr>
+        <w:trPr/>
+        <w:tc>
+          <w:tcPr>
+            <w:tcW w:w="534" w:type="dxa"/>
+            <w:tcBorders>
+              <w:top w:val="single" w:sz="4" w:space="0" w:color="000000"/>
+              <w:left w:val="single" w:sz="4" w:space="0" w:color="000000"/>
+              <w:bottom w:val="single" w:sz="4" w:space="0" w:color="000000"/>
+              <w:right w:val="single" w:sz="4" w:space="0" w:color="000000"/>
+            </w:tcBorders>
+          </w:tcPr>
+          <w:p>
+            <w:pPr>
+              <w:pStyle w:val="Normal"/>
+              <w:spacing w:lineRule="auto" w:line="240" w:before="0" w:after="0"/>
+              <w:rPr/>
+            </w:pPr>
+            <w:r>
+              <w:rPr/>
+              <w:t>1</w:t>
+            </w:r>
+          </w:p>
+        </w:tc>
+        <w:tc>
+          <w:tcPr>
+            <w:tcW w:w="1275" w:type="dxa"/>
+            <w:gridSpan w:val="3"/>
+            <w:tcBorders>
+              <w:top w:val="single" w:sz="4" w:space="0" w:color="000000"/>
+              <w:left w:val="single" w:sz="4" w:space="0" w:color="000000"/>
+              <w:bottom w:val="single" w:sz="4" w:space="0" w:color="000000"/>
+              <w:right w:val="single" w:sz="4" w:space="0" w:color="000000"/>
+            </w:tcBorders>
+          </w:tcPr>
+          <w:p>
+            <w:pPr>
+              <w:pStyle w:val="Normal"/>
+              <w:spacing w:lineRule="auto" w:line="240" w:before="0" w:after="0"/>
+              <w:ind w:left="34" w:right="0" w:hanging="0"/>
+              <w:rPr/>
+            </w:pPr>
+            <w:r>
+              <w:rPr/>
+              <w:t>Cliente</w:t>
+            </w:r>
+            <w:r>
+              <w:rPr/>
+              <w:t>:</w:t>
+            </w:r>
+          </w:p>
+        </w:tc>
+        <w:tc>
+          <w:tcPr>
+            <w:tcW w:w="8044" w:type="dxa"/>
+            <w:gridSpan w:val="4"/>
+            <w:tcBorders>
+              <w:top w:val="single" w:sz="4" w:space="0" w:color="000000"/>
+              <w:left w:val="single" w:sz="4" w:space="0" w:color="000000"/>
+              <w:bottom w:val="single" w:sz="4" w:space="0" w:color="000000"/>
+              <w:right w:val="single" w:sz="4" w:space="0" w:color="000000"/>
+            </w:tcBorders>
+          </w:tcPr>
+          <w:p>
+            <w:pPr>
+              <w:pStyle w:val="Normal"/>
+              <w:spacing w:lineRule="auto" w:line="240" w:before="0" w:after="0"/>
+              <w:ind w:left="34" w:right="0" w:hanging="0"/>
+              <w:rPr>
+                <w:rFonts w:ascii="Calibri" w:hAnsi="Calibri" w:eastAsia="Calibri" w:cs="DejaVu Sans"/>
+                <w:color w:val="auto"/>
+                <w:kern w:val="0"/>
+                <w:sz w:val="22"/>
+                <w:szCs w:val="22"/>
+                <w:lang w:val="it-IT" w:eastAsia="en-US" w:bidi="ar-SA"/>
+              </w:rPr>
+            </w:pPr>
+            <w:r>
+              <w:rPr>
+                <w:rFonts w:eastAsia="Calibri" w:cs="DejaVu Sans"/>
+                <w:color w:val="auto"/>
+                <w:kern w:val="0"/>
+                <w:sz w:val="22"/>
+                <w:szCs w:val="22"/>
+                <w:lang w:val="it-IT" w:eastAsia="en-US" w:bidi="ar-SA"/>
+              </w:rPr>
+              <w:t>Richiede di poter scrivere una storia attraverso il comando apposito.</w:t>
+            </w:r>
+          </w:p>
+        </w:tc>
+      </w:tr>
+      <w:tr>
+        <w:trPr/>
+        <w:tc>
+          <w:tcPr>
+            <w:tcW w:w="534" w:type="dxa"/>
+            <w:tcBorders>
+              <w:top w:val="single" w:sz="4" w:space="0" w:color="000000"/>
+              <w:left w:val="single" w:sz="4" w:space="0" w:color="000000"/>
+              <w:bottom w:val="single" w:sz="4" w:space="0" w:color="000000"/>
+              <w:right w:val="single" w:sz="4" w:space="0" w:color="000000"/>
+            </w:tcBorders>
+          </w:tcPr>
+          <w:p>
+            <w:pPr>
+              <w:pStyle w:val="Normal"/>
+              <w:spacing w:lineRule="auto" w:line="240" w:before="0" w:after="0"/>
+              <w:rPr/>
+            </w:pPr>
+            <w:r>
+              <w:rPr/>
+              <w:t>2</w:t>
+            </w:r>
+          </w:p>
+        </w:tc>
+        <w:tc>
+          <w:tcPr>
+            <w:tcW w:w="1275" w:type="dxa"/>
+            <w:gridSpan w:val="3"/>
+            <w:tcBorders>
+              <w:top w:val="single" w:sz="4" w:space="0" w:color="000000"/>
+              <w:left w:val="single" w:sz="4" w:space="0" w:color="000000"/>
+              <w:bottom w:val="single" w:sz="4" w:space="0" w:color="000000"/>
+              <w:right w:val="single" w:sz="4" w:space="0" w:color="000000"/>
+            </w:tcBorders>
+          </w:tcPr>
+          <w:p>
+            <w:pPr>
+              <w:pStyle w:val="Normal"/>
+              <w:spacing w:lineRule="auto" w:line="240" w:before="0" w:after="0"/>
+              <w:ind w:left="34" w:right="0" w:hanging="0"/>
+              <w:rPr/>
+            </w:pPr>
+            <w:r>
+              <w:rPr/>
+              <w:t>Sistema:</w:t>
+            </w:r>
+          </w:p>
+        </w:tc>
+        <w:tc>
+          <w:tcPr>
+            <w:tcW w:w="8044" w:type="dxa"/>
+            <w:gridSpan w:val="4"/>
+            <w:tcBorders>
+              <w:top w:val="single" w:sz="4" w:space="0" w:color="000000"/>
+              <w:left w:val="single" w:sz="4" w:space="0" w:color="000000"/>
+              <w:bottom w:val="single" w:sz="4" w:space="0" w:color="000000"/>
+              <w:right w:val="single" w:sz="4" w:space="0" w:color="000000"/>
+            </w:tcBorders>
+          </w:tcPr>
+          <w:p>
+            <w:pPr>
+              <w:pStyle w:val="Normal"/>
+              <w:spacing w:lineRule="auto" w:line="240" w:before="0" w:after="0"/>
+              <w:ind w:left="34" w:right="0" w:hanging="0"/>
+              <w:rPr/>
+            </w:pPr>
+            <w:r>
+              <w:rPr/>
+              <w:t xml:space="preserve">Visualizza una box in cui poter inserire il testo, con </w:t>
+            </w:r>
+            <w:r>
+              <w:rPr/>
+              <w:t>un comando per pubblicare la storia</w:t>
             </w:r>
           </w:p>
         </w:tc>
       </w:tr>
       <w:tr>
         <w:trPr>
-          <w:trHeight w:val="283" w:hRule="atLeast"/>
+          <w:trHeight w:val="199" w:hRule="atLeast"/>
         </w:trPr>
         <w:tc>
           <w:tcPr>
-            <w:tcW w:w="2738" w:type="dxa"/>
-            <w:gridSpan w:val="5"/>
-            <w:tcBorders>
-              <w:top w:val="single" w:sz="4" w:space="0" w:color="000000"/>
-              <w:left w:val="single" w:sz="4" w:space="0" w:color="000000"/>
-              <w:bottom w:val="single" w:sz="4" w:space="0" w:color="000000"/>
-              <w:right w:val="single" w:sz="4" w:space="0" w:color="000000"/>
-            </w:tcBorders>
-          </w:tcPr>
-          <w:p>
-            <w:pPr>
-              <w:pStyle w:val="Normal"/>
-              <w:spacing w:lineRule="auto" w:line="240" w:before="0" w:after="0"/>
-              <w:rPr>
-                <w:b/>
-                <w:b/>
-                <w:bCs/>
-              </w:rPr>
-            </w:pPr>
-            <w:r>
-              <w:rPr>
-                <w:b/>
-                <w:bCs/>
-              </w:rPr>
-              <w:t>Frequenza stimata</w:t>
-            </w:r>
-          </w:p>
-        </w:tc>
-        <w:tc>
-          <w:tcPr>
-            <w:tcW w:w="7116" w:type="dxa"/>
+            <w:tcW w:w="534" w:type="dxa"/>
+            <w:tcBorders>
+              <w:top w:val="single" w:sz="4" w:space="0" w:color="000000"/>
+              <w:left w:val="single" w:sz="4" w:space="0" w:color="000000"/>
+              <w:bottom w:val="single" w:sz="4" w:space="0" w:color="000000"/>
+              <w:right w:val="single" w:sz="4" w:space="0" w:color="000000"/>
+            </w:tcBorders>
+          </w:tcPr>
+          <w:p>
+            <w:pPr>
+              <w:pStyle w:val="Normal"/>
+              <w:spacing w:lineRule="auto" w:line="240" w:before="0" w:after="0"/>
+              <w:rPr/>
+            </w:pPr>
+            <w:r>
+              <w:rPr/>
+              <w:t>3</w:t>
+            </w:r>
+          </w:p>
+        </w:tc>
+        <w:tc>
+          <w:tcPr>
+            <w:tcW w:w="1275" w:type="dxa"/>
             <w:gridSpan w:val="3"/>
             <w:tcBorders>
               <w:top w:val="single" w:sz="4" w:space="0" w:color="000000"/>
@@ -3508,163 +4013,53 @@
             <w:pPr>
               <w:pStyle w:val="Normal"/>
               <w:spacing w:lineRule="auto" w:line="240" w:before="0" w:after="0"/>
-              <w:rPr/>
-            </w:pPr>
-            <w:r>
-              <w:rPr/>
-              <w:t>500</w:t>
-            </w:r>
-            <w:r>
-              <w:rPr/>
-              <w:t>/giorno</w:t>
-            </w:r>
-          </w:p>
-        </w:tc>
-      </w:tr>
-      <w:tr>
-        <w:trPr>
-          <w:trHeight w:val="283" w:hRule="atLeast"/>
-        </w:trPr>
-        <w:tc>
-          <w:tcPr>
-            <w:tcW w:w="2738" w:type="dxa"/>
-            <w:gridSpan w:val="5"/>
-            <w:tcBorders>
-              <w:top w:val="single" w:sz="4" w:space="0" w:color="000000"/>
-              <w:left w:val="single" w:sz="4" w:space="0" w:color="000000"/>
-              <w:bottom w:val="single" w:sz="4" w:space="0" w:color="000000"/>
-              <w:right w:val="single" w:sz="4" w:space="0" w:color="000000"/>
-            </w:tcBorders>
-            <w:vAlign w:val="center"/>
-          </w:tcPr>
-          <w:p>
-            <w:pPr>
-              <w:pStyle w:val="Normal"/>
-              <w:spacing w:lineRule="auto" w:line="240" w:before="0" w:after="0"/>
-              <w:rPr>
-                <w:rFonts w:ascii="Calibri" w:hAnsi="Calibri" w:eastAsia="Calibri" w:cs="Times New Roman"/>
-                <w:b/>
-                <w:b/>
-                <w:bCs/>
-              </w:rPr>
-            </w:pPr>
-            <w:r>
-              <w:rPr>
-                <w:rFonts w:eastAsia="Calibri" w:cs="Times New Roman"/>
-                <w:b/>
-                <w:bCs/>
-              </w:rPr>
-              <w:t>Extension point</w:t>
-            </w:r>
-          </w:p>
-        </w:tc>
-        <w:tc>
-          <w:tcPr>
-            <w:tcW w:w="7116" w:type="dxa"/>
-            <w:gridSpan w:val="3"/>
-            <w:tcBorders>
-              <w:top w:val="single" w:sz="4" w:space="0" w:color="000000"/>
-              <w:left w:val="single" w:sz="4" w:space="0" w:color="000000"/>
-              <w:bottom w:val="single" w:sz="4" w:space="0" w:color="000000"/>
-              <w:right w:val="single" w:sz="4" w:space="0" w:color="000000"/>
-            </w:tcBorders>
-          </w:tcPr>
-          <w:p>
-            <w:pPr>
-              <w:pStyle w:val="Normal"/>
-              <w:spacing w:lineRule="auto" w:line="240" w:before="0" w:after="0"/>
-              <w:rPr/>
-            </w:pPr>
-            <w:r>
-              <w:rPr>
-                <w:rFonts w:eastAsia="Calibri" w:cs="Times New Roman"/>
-              </w:rPr>
-              <w:t>&lt;condition, UCE&gt;</w:t>
-            </w:r>
-            <w:r>
-              <w:rPr/>
-              <w:t xml:space="preserve"> </w:t>
-            </w:r>
-            <w:r>
-              <w:rPr>
-                <w:bCs/>
-              </w:rPr>
-              <w:t>Indica  che questo use case è esteso dallo use case UCE quando "condition" è true.</w:t>
-            </w:r>
-            <w:r>
-              <w:rPr>
-                <w:rStyle w:val="Richiamoallanotaapidipagina"/>
-              </w:rPr>
-              <w:footnoteReference w:id="2"/>
-            </w:r>
-          </w:p>
-        </w:tc>
-      </w:tr>
-      <w:tr>
-        <w:trPr>
-          <w:trHeight w:val="283" w:hRule="atLeast"/>
-        </w:trPr>
-        <w:tc>
-          <w:tcPr>
-            <w:tcW w:w="2738" w:type="dxa"/>
-            <w:gridSpan w:val="5"/>
-            <w:tcBorders>
-              <w:top w:val="single" w:sz="4" w:space="0" w:color="000000"/>
-              <w:left w:val="single" w:sz="4" w:space="0" w:color="000000"/>
-              <w:bottom w:val="single" w:sz="4" w:space="0" w:color="000000"/>
-              <w:right w:val="single" w:sz="4" w:space="0" w:color="000000"/>
-            </w:tcBorders>
-            <w:vAlign w:val="center"/>
-          </w:tcPr>
-          <w:p>
-            <w:pPr>
-              <w:pStyle w:val="Normal"/>
-              <w:spacing w:lineRule="auto" w:line="240" w:before="0" w:after="0"/>
-              <w:rPr>
-                <w:rFonts w:ascii="Calibri" w:hAnsi="Calibri" w:eastAsia="Calibri" w:cs="Times New Roman"/>
-                <w:b/>
-                <w:b/>
-                <w:bCs/>
-              </w:rPr>
-            </w:pPr>
-            <w:r>
-              <w:rPr>
-                <w:rFonts w:eastAsia="Calibri" w:cs="Times New Roman"/>
-                <w:b/>
-                <w:bCs/>
-              </w:rPr>
-              <w:t>Generalization of</w:t>
-            </w:r>
-          </w:p>
-        </w:tc>
-        <w:tc>
-          <w:tcPr>
-            <w:tcW w:w="7116" w:type="dxa"/>
-            <w:gridSpan w:val="3"/>
-            <w:tcBorders>
-              <w:top w:val="single" w:sz="4" w:space="0" w:color="000000"/>
-              <w:left w:val="single" w:sz="4" w:space="0" w:color="000000"/>
-              <w:bottom w:val="single" w:sz="4" w:space="0" w:color="000000"/>
-              <w:right w:val="single" w:sz="4" w:space="0" w:color="000000"/>
-            </w:tcBorders>
-          </w:tcPr>
-          <w:p>
-            <w:pPr>
-              <w:pStyle w:val="Normal"/>
-              <w:spacing w:lineRule="auto" w:line="240" w:before="0" w:after="0"/>
-              <w:rPr/>
-            </w:pPr>
-            <w:r>
-              <w:rPr>
-                <w:rFonts w:eastAsia="Calibri" w:cs="Times New Roman"/>
-              </w:rPr>
-              <w:t>UCG</w:t>
-            </w:r>
-            <w:r>
-              <w:rPr>
-                <w:bCs/>
-              </w:rPr>
-              <w:t xml:space="preserve">           Indica che UCG è padre di questo use case</w:t>
+              <w:ind w:left="34" w:right="0" w:hanging="0"/>
+              <w:rPr/>
+            </w:pPr>
+            <w:r>
+              <w:rPr/>
+              <w:t>Cliente</w:t>
+            </w:r>
+            <w:r>
+              <w:rPr/>
+              <w:t>:</w:t>
+            </w:r>
+          </w:p>
+        </w:tc>
+        <w:tc>
+          <w:tcPr>
+            <w:tcW w:w="8044" w:type="dxa"/>
+            <w:gridSpan w:val="4"/>
+            <w:tcBorders>
+              <w:top w:val="single" w:sz="4" w:space="0" w:color="000000"/>
+              <w:left w:val="single" w:sz="4" w:space="0" w:color="000000"/>
+              <w:bottom w:val="single" w:sz="4" w:space="0" w:color="000000"/>
+              <w:right w:val="single" w:sz="4" w:space="0" w:color="000000"/>
+            </w:tcBorders>
+          </w:tcPr>
+          <w:p>
+            <w:pPr>
+              <w:pStyle w:val="Normal"/>
+              <w:spacing w:lineRule="auto" w:line="240" w:before="0" w:after="0"/>
+              <w:rPr>
+                <w:rFonts w:ascii="Calibri" w:hAnsi="Calibri" w:eastAsia="Calibri" w:cs="DejaVu Sans"/>
+                <w:color w:val="auto"/>
+                <w:kern w:val="0"/>
+                <w:sz w:val="22"/>
+                <w:szCs w:val="22"/>
+                <w:lang w:val="it-IT" w:eastAsia="en-US" w:bidi="ar-SA"/>
+              </w:rPr>
+            </w:pPr>
+            <w:r>
+              <w:rPr>
+                <w:rFonts w:eastAsia="Calibri" w:cs="DejaVu Sans"/>
+                <w:color w:val="auto"/>
+                <w:kern w:val="0"/>
+                <w:sz w:val="22"/>
+                <w:szCs w:val="22"/>
+                <w:lang w:val="it-IT" w:eastAsia="en-US" w:bidi="ar-SA"/>
+              </w:rPr>
+              <w:t>Rie</w:t>
             </w:r>
           </w:p>
         </w:tc>
@@ -3673,35 +4068,82 @@
         <w:trPr/>
         <w:tc>
           <w:tcPr>
-            <w:tcW w:w="9854" w:type="dxa"/>
-            <w:gridSpan w:val="8"/>
-            <w:tcBorders>
-              <w:top w:val="single" w:sz="4" w:space="0" w:color="000000"/>
-              <w:left w:val="single" w:sz="4" w:space="0" w:color="000000"/>
-              <w:bottom w:val="single" w:sz="4" w:space="0" w:color="000000"/>
-              <w:right w:val="single" w:sz="4" w:space="0" w:color="000000"/>
-            </w:tcBorders>
-            <w:vAlign w:val="center"/>
-          </w:tcPr>
-          <w:p>
-            <w:pPr>
-              <w:pStyle w:val="Normal"/>
-              <w:spacing w:lineRule="auto" w:line="240" w:before="0" w:after="0"/>
-              <w:jc w:val="center"/>
-              <w:rPr>
-                <w:b/>
-                <w:b/>
-                <w:bCs/>
-                <w:caps/>
-              </w:rPr>
-            </w:pPr>
-            <w:r>
-              <w:rPr>
-                <w:b/>
-                <w:bCs/>
-                <w:caps/>
-              </w:rPr>
-              <w:t>Flusso di Eventi Principale/Main Scenario</w:t>
+            <w:tcW w:w="534" w:type="dxa"/>
+            <w:tcBorders>
+              <w:top w:val="single" w:sz="4" w:space="0" w:color="000000"/>
+              <w:left w:val="single" w:sz="4" w:space="0" w:color="000000"/>
+              <w:bottom w:val="single" w:sz="4" w:space="0" w:color="000000"/>
+              <w:right w:val="single" w:sz="4" w:space="0" w:color="000000"/>
+            </w:tcBorders>
+          </w:tcPr>
+          <w:p>
+            <w:pPr>
+              <w:pStyle w:val="Normal"/>
+              <w:spacing w:lineRule="auto" w:line="240" w:before="0" w:after="0"/>
+              <w:rPr/>
+            </w:pPr>
+            <w:r>
+              <w:rPr/>
+              <w:t>4</w:t>
+            </w:r>
+          </w:p>
+        </w:tc>
+        <w:tc>
+          <w:tcPr>
+            <w:tcW w:w="1275" w:type="dxa"/>
+            <w:gridSpan w:val="3"/>
+            <w:tcBorders>
+              <w:top w:val="single" w:sz="4" w:space="0" w:color="000000"/>
+              <w:left w:val="single" w:sz="4" w:space="0" w:color="000000"/>
+              <w:bottom w:val="single" w:sz="4" w:space="0" w:color="000000"/>
+              <w:right w:val="single" w:sz="4" w:space="0" w:color="000000"/>
+            </w:tcBorders>
+          </w:tcPr>
+          <w:p>
+            <w:pPr>
+              <w:pStyle w:val="Normal"/>
+              <w:spacing w:lineRule="auto" w:line="240" w:before="0" w:after="0"/>
+              <w:ind w:left="34" w:right="0" w:hanging="0"/>
+              <w:rPr/>
+            </w:pPr>
+            <w:r>
+              <w:rPr/>
+              <w:t>Sistema:</w:t>
+            </w:r>
+          </w:p>
+        </w:tc>
+        <w:tc>
+          <w:tcPr>
+            <w:tcW w:w="8044" w:type="dxa"/>
+            <w:gridSpan w:val="4"/>
+            <w:tcBorders>
+              <w:top w:val="single" w:sz="4" w:space="0" w:color="000000"/>
+              <w:left w:val="single" w:sz="4" w:space="0" w:color="000000"/>
+              <w:bottom w:val="single" w:sz="4" w:space="0" w:color="000000"/>
+              <w:right w:val="single" w:sz="4" w:space="0" w:color="000000"/>
+            </w:tcBorders>
+          </w:tcPr>
+          <w:p>
+            <w:pPr>
+              <w:pStyle w:val="Normal"/>
+              <w:spacing w:lineRule="auto" w:line="240" w:before="0" w:after="0"/>
+              <w:ind w:right="0" w:hanging="0"/>
+              <w:rPr>
+                <w:i/>
+                <w:i/>
+              </w:rPr>
+            </w:pPr>
+            <w:r>
+              <w:rPr>
+                <w:i/>
+              </w:rPr>
+              <w:t xml:space="preserve"> </w:t>
+            </w:r>
+            <w:r>
+              <w:rPr>
+                <w:i/>
+              </w:rPr>
+              <w:t>Pubblica la storia all’interno della bacheca include (UCIn)</w:t>
             </w:r>
           </w:p>
         </w:tc>
@@ -3710,79 +4152,24 @@
         <w:trPr/>
         <w:tc>
           <w:tcPr>
-            <w:tcW w:w="534" w:type="dxa"/>
-            <w:tcBorders>
-              <w:top w:val="single" w:sz="4" w:space="0" w:color="000000"/>
-              <w:left w:val="single" w:sz="4" w:space="0" w:color="000000"/>
-              <w:bottom w:val="single" w:sz="4" w:space="0" w:color="000000"/>
-              <w:right w:val="single" w:sz="4" w:space="0" w:color="000000"/>
-            </w:tcBorders>
-          </w:tcPr>
-          <w:p>
-            <w:pPr>
-              <w:pStyle w:val="Normal"/>
-              <w:spacing w:lineRule="auto" w:line="240" w:before="0" w:after="0"/>
-              <w:rPr/>
-            </w:pPr>
-            <w:r>
-              <w:rPr/>
-              <w:t>1</w:t>
-            </w:r>
-          </w:p>
-        </w:tc>
-        <w:tc>
-          <w:tcPr>
-            <w:tcW w:w="1275" w:type="dxa"/>
-            <w:gridSpan w:val="3"/>
-            <w:tcBorders>
-              <w:top w:val="single" w:sz="4" w:space="0" w:color="000000"/>
-              <w:left w:val="single" w:sz="4" w:space="0" w:color="000000"/>
-              <w:bottom w:val="single" w:sz="4" w:space="0" w:color="000000"/>
-              <w:right w:val="single" w:sz="4" w:space="0" w:color="000000"/>
-            </w:tcBorders>
-          </w:tcPr>
-          <w:p>
-            <w:pPr>
-              <w:pStyle w:val="Normal"/>
-              <w:spacing w:lineRule="auto" w:line="240" w:before="0" w:after="0"/>
-              <w:ind w:left="34" w:right="0" w:hanging="0"/>
-              <w:rPr/>
-            </w:pPr>
-            <w:r>
-              <w:rPr/>
-              <w:t>Attore:</w:t>
-            </w:r>
-          </w:p>
-        </w:tc>
-        <w:tc>
-          <w:tcPr>
-            <w:tcW w:w="8045" w:type="dxa"/>
-            <w:gridSpan w:val="4"/>
-            <w:tcBorders>
-              <w:top w:val="single" w:sz="4" w:space="0" w:color="000000"/>
-              <w:left w:val="single" w:sz="4" w:space="0" w:color="000000"/>
-              <w:bottom w:val="single" w:sz="4" w:space="0" w:color="000000"/>
-              <w:right w:val="single" w:sz="4" w:space="0" w:color="000000"/>
-            </w:tcBorders>
-          </w:tcPr>
-          <w:p>
-            <w:pPr>
-              <w:pStyle w:val="Normal"/>
-              <w:spacing w:lineRule="auto" w:line="240" w:before="0" w:after="0"/>
-              <w:ind w:left="34" w:right="0" w:hanging="0"/>
-              <w:rPr/>
-            </w:pPr>
-            <w:r>
-              <w:rPr/>
-              <w:t xml:space="preserve">Scrive una storia e </w:t>
-            </w:r>
-            <w:r>
-              <w:rPr/>
-              <w:t>clicca su</w:t>
-            </w:r>
-            <w:r>
-              <w:rPr/>
-              <w:t xml:space="preserve"> ‘pubblica’</w:t>
+            <w:tcW w:w="9853" w:type="dxa"/>
+            <w:gridSpan w:val="8"/>
+            <w:tcBorders>
+              <w:top w:val="single" w:sz="4" w:space="0" w:color="000000"/>
+              <w:left w:val="single" w:sz="4" w:space="0" w:color="000000"/>
+              <w:bottom w:val="single" w:sz="4" w:space="0" w:color="000000"/>
+              <w:right w:val="single" w:sz="4" w:space="0" w:color="000000"/>
+            </w:tcBorders>
+          </w:tcPr>
+          <w:p>
+            <w:pPr>
+              <w:pStyle w:val="Normal"/>
+              <w:spacing w:lineRule="auto" w:line="240" w:before="0" w:after="0"/>
+              <w:rPr/>
+            </w:pPr>
+            <w:r>
+              <w:rPr/>
+              <w:t>…</w:t>
             </w:r>
           </w:p>
         </w:tc>
@@ -3791,71 +4178,31 @@
         <w:trPr/>
         <w:tc>
           <w:tcPr>
-            <w:tcW w:w="534" w:type="dxa"/>
-            <w:tcBorders>
-              <w:top w:val="single" w:sz="4" w:space="0" w:color="000000"/>
-              <w:left w:val="single" w:sz="4" w:space="0" w:color="000000"/>
-              <w:bottom w:val="single" w:sz="4" w:space="0" w:color="000000"/>
-              <w:right w:val="single" w:sz="4" w:space="0" w:color="000000"/>
-            </w:tcBorders>
-          </w:tcPr>
-          <w:p>
-            <w:pPr>
-              <w:pStyle w:val="Normal"/>
-              <w:spacing w:lineRule="auto" w:line="240" w:before="0" w:after="0"/>
-              <w:rPr/>
-            </w:pPr>
-            <w:r>
-              <w:rPr/>
-              <w:t>2</w:t>
-            </w:r>
-          </w:p>
-        </w:tc>
-        <w:tc>
-          <w:tcPr>
-            <w:tcW w:w="1275" w:type="dxa"/>
-            <w:gridSpan w:val="3"/>
-            <w:tcBorders>
-              <w:top w:val="single" w:sz="4" w:space="0" w:color="000000"/>
-              <w:left w:val="single" w:sz="4" w:space="0" w:color="000000"/>
-              <w:bottom w:val="single" w:sz="4" w:space="0" w:color="000000"/>
-              <w:right w:val="single" w:sz="4" w:space="0" w:color="000000"/>
-            </w:tcBorders>
-          </w:tcPr>
-          <w:p>
-            <w:pPr>
-              <w:pStyle w:val="Normal"/>
-              <w:spacing w:lineRule="auto" w:line="240" w:before="0" w:after="0"/>
-              <w:ind w:left="34" w:right="0" w:hanging="0"/>
-              <w:rPr/>
-            </w:pPr>
-            <w:r>
-              <w:rPr/>
-              <w:t>Sistema:</w:t>
-            </w:r>
-          </w:p>
-        </w:tc>
-        <w:tc>
-          <w:tcPr>
-            <w:tcW w:w="8045" w:type="dxa"/>
-            <w:gridSpan w:val="4"/>
-            <w:tcBorders>
-              <w:top w:val="single" w:sz="4" w:space="0" w:color="000000"/>
-              <w:left w:val="single" w:sz="4" w:space="0" w:color="000000"/>
-              <w:bottom w:val="single" w:sz="4" w:space="0" w:color="000000"/>
-              <w:right w:val="single" w:sz="4" w:space="0" w:color="000000"/>
-            </w:tcBorders>
-          </w:tcPr>
-          <w:p>
-            <w:pPr>
-              <w:pStyle w:val="Normal"/>
-              <w:spacing w:lineRule="auto" w:line="240" w:before="0" w:after="0"/>
-              <w:ind w:left="34" w:right="0" w:hanging="0"/>
-              <w:rPr/>
-            </w:pPr>
-            <w:r>
-              <w:rPr/>
-              <w:t>Chiede se l’utente è sicuro di voler pubblicare la storia</w:t>
+            <w:tcW w:w="9853" w:type="dxa"/>
+            <w:gridSpan w:val="8"/>
+            <w:tcBorders>
+              <w:top w:val="single" w:sz="4" w:space="0" w:color="000000"/>
+              <w:left w:val="single" w:sz="4" w:space="0" w:color="000000"/>
+              <w:bottom w:val="single" w:sz="4" w:space="0" w:color="000000"/>
+              <w:right w:val="single" w:sz="4" w:space="0" w:color="000000"/>
+            </w:tcBorders>
+          </w:tcPr>
+          <w:p>
+            <w:pPr>
+              <w:pStyle w:val="Normal"/>
+              <w:spacing w:lineRule="auto" w:line="240" w:before="0" w:after="0"/>
+              <w:rPr/>
+            </w:pPr>
+            <w:r>
+              <w:rPr>
+                <w:b/>
+                <w:bCs/>
+              </w:rPr>
+              <w:t xml:space="preserve">I Scenario/Flusso di eventi Alternativo:  </w:t>
+            </w:r>
+            <w:r>
+              <w:rPr/>
+              <w:t>primo scenario alternativo</w:t>
             </w:r>
           </w:p>
         </w:tc>
@@ -3864,29 +4211,37 @@
         <w:trPr/>
         <w:tc>
           <w:tcPr>
-            <w:tcW w:w="534" w:type="dxa"/>
-            <w:tcBorders>
-              <w:top w:val="single" w:sz="4" w:space="0" w:color="000000"/>
-              <w:left w:val="single" w:sz="4" w:space="0" w:color="000000"/>
-              <w:bottom w:val="single" w:sz="4" w:space="0" w:color="000000"/>
-              <w:right w:val="single" w:sz="4" w:space="0" w:color="000000"/>
-            </w:tcBorders>
-          </w:tcPr>
-          <w:p>
-            <w:pPr>
-              <w:pStyle w:val="Normal"/>
-              <w:spacing w:lineRule="auto" w:line="240" w:before="0" w:after="0"/>
-              <w:rPr/>
-            </w:pPr>
-            <w:r>
-              <w:rPr/>
-              <w:t>3</w:t>
-            </w:r>
-          </w:p>
-        </w:tc>
-        <w:tc>
-          <w:tcPr>
-            <w:tcW w:w="1275" w:type="dxa"/>
+            <w:tcW w:w="1367" w:type="dxa"/>
+            <w:gridSpan w:val="2"/>
+            <w:tcBorders>
+              <w:top w:val="single" w:sz="4" w:space="0" w:color="000000"/>
+              <w:left w:val="single" w:sz="4" w:space="0" w:color="000000"/>
+              <w:bottom w:val="single" w:sz="4" w:space="0" w:color="000000"/>
+              <w:right w:val="single" w:sz="4" w:space="0" w:color="000000"/>
+            </w:tcBorders>
+          </w:tcPr>
+          <w:p>
+            <w:pPr>
+              <w:pStyle w:val="Normal"/>
+              <w:spacing w:lineRule="auto" w:line="240" w:before="0" w:after="0"/>
+              <w:rPr>
+                <w:b/>
+                <w:b/>
+                <w:bCs/>
+              </w:rPr>
+            </w:pPr>
+            <w:r>
+              <w:rPr>
+                <w:b/>
+                <w:bCs/>
+              </w:rPr>
+              <w:t>1.1</w:t>
+            </w:r>
+          </w:p>
+        </w:tc>
+        <w:tc>
+          <w:tcPr>
+            <w:tcW w:w="1371" w:type="dxa"/>
             <w:gridSpan w:val="3"/>
             <w:tcBorders>
               <w:top w:val="single" w:sz="4" w:space="0" w:color="000000"/>
@@ -3899,39 +4254,41 @@
             <w:pPr>
               <w:pStyle w:val="Normal"/>
               <w:spacing w:lineRule="auto" w:line="240" w:before="0" w:after="0"/>
-              <w:ind w:left="34" w:right="0" w:hanging="0"/>
-              <w:rPr/>
-            </w:pPr>
-            <w:r>
-              <w:rPr/>
-              <w:t>Attore:</w:t>
-            </w:r>
-          </w:p>
-        </w:tc>
-        <w:tc>
-          <w:tcPr>
-            <w:tcW w:w="8045" w:type="dxa"/>
-            <w:gridSpan w:val="4"/>
-            <w:tcBorders>
-              <w:top w:val="single" w:sz="4" w:space="0" w:color="000000"/>
-              <w:left w:val="single" w:sz="4" w:space="0" w:color="000000"/>
-              <w:bottom w:val="single" w:sz="4" w:space="0" w:color="000000"/>
-              <w:right w:val="single" w:sz="4" w:space="0" w:color="000000"/>
-            </w:tcBorders>
-          </w:tcPr>
-          <w:p>
-            <w:pPr>
-              <w:pStyle w:val="Normal"/>
-              <w:spacing w:lineRule="auto" w:line="240" w:before="0" w:after="0"/>
-              <w:rPr/>
-            </w:pPr>
-            <w:r>
-              <w:rPr/>
-              <w:t xml:space="preserve"> </w:t>
-            </w:r>
-            <w:r>
-              <w:rPr/>
-              <w:t>L’utente clicca su ‘sì’</w:t>
+              <w:rPr>
+                <w:b/>
+                <w:b/>
+                <w:bCs/>
+              </w:rPr>
+            </w:pPr>
+            <w:r>
+              <w:rPr>
+                <w:b/>
+                <w:bCs/>
+              </w:rPr>
+              <w:t>Sistema:</w:t>
+            </w:r>
+          </w:p>
+        </w:tc>
+        <w:tc>
+          <w:tcPr>
+            <w:tcW w:w="7115" w:type="dxa"/>
+            <w:gridSpan w:val="3"/>
+            <w:tcBorders>
+              <w:top w:val="single" w:sz="4" w:space="0" w:color="000000"/>
+              <w:left w:val="single" w:sz="4" w:space="0" w:color="000000"/>
+              <w:bottom w:val="single" w:sz="4" w:space="0" w:color="000000"/>
+              <w:right w:val="single" w:sz="4" w:space="0" w:color="000000"/>
+            </w:tcBorders>
+          </w:tcPr>
+          <w:p>
+            <w:pPr>
+              <w:pStyle w:val="Normal"/>
+              <w:spacing w:lineRule="auto" w:line="240" w:before="0" w:after="0"/>
+              <w:rPr/>
+            </w:pPr>
+            <w:r>
+              <w:rPr/>
+              <w:t>Elenco delle azioni da eseguire come alternativa a quanto prescritto nel primo passo.</w:t>
             </w:r>
           </w:p>
         </w:tc>
@@ -3940,29 +4297,36 @@
         <w:trPr/>
         <w:tc>
           <w:tcPr>
-            <w:tcW w:w="534" w:type="dxa"/>
-            <w:tcBorders>
-              <w:top w:val="single" w:sz="4" w:space="0" w:color="000000"/>
-              <w:left w:val="single" w:sz="4" w:space="0" w:color="000000"/>
-              <w:bottom w:val="single" w:sz="4" w:space="0" w:color="000000"/>
-              <w:right w:val="single" w:sz="4" w:space="0" w:color="000000"/>
-            </w:tcBorders>
-          </w:tcPr>
-          <w:p>
-            <w:pPr>
-              <w:pStyle w:val="Normal"/>
-              <w:spacing w:lineRule="auto" w:line="240" w:before="0" w:after="0"/>
-              <w:rPr/>
-            </w:pPr>
-            <w:r>
-              <w:rPr/>
-              <w:t>4</w:t>
-            </w:r>
-          </w:p>
-        </w:tc>
-        <w:tc>
-          <w:tcPr>
-            <w:tcW w:w="1275" w:type="dxa"/>
+            <w:tcW w:w="2738" w:type="dxa"/>
+            <w:gridSpan w:val="5"/>
+            <w:tcBorders>
+              <w:top w:val="single" w:sz="4" w:space="0" w:color="000000"/>
+              <w:left w:val="single" w:sz="4" w:space="0" w:color="000000"/>
+              <w:bottom w:val="single" w:sz="4" w:space="0" w:color="000000"/>
+              <w:right w:val="single" w:sz="4" w:space="0" w:color="000000"/>
+            </w:tcBorders>
+          </w:tcPr>
+          <w:p>
+            <w:pPr>
+              <w:pStyle w:val="Normal"/>
+              <w:spacing w:lineRule="auto" w:line="240" w:before="0" w:after="0"/>
+              <w:rPr>
+                <w:b/>
+                <w:b/>
+                <w:bCs/>
+              </w:rPr>
+            </w:pPr>
+            <w:r>
+              <w:rPr>
+                <w:b/>
+                <w:bCs/>
+              </w:rPr>
+            </w:r>
+          </w:p>
+        </w:tc>
+        <w:tc>
+          <w:tcPr>
+            <w:tcW w:w="7115" w:type="dxa"/>
             <w:gridSpan w:val="3"/>
             <w:tcBorders>
               <w:top w:val="single" w:sz="4" w:space="0" w:color="000000"/>
@@ -3975,53 +4339,10 @@
             <w:pPr>
               <w:pStyle w:val="Normal"/>
               <w:spacing w:lineRule="auto" w:line="240" w:before="0" w:after="0"/>
-              <w:ind w:left="34" w:right="0" w:hanging="0"/>
-              <w:rPr/>
-            </w:pPr>
-            <w:r>
-              <w:rPr/>
-              <w:t>Sistema:</w:t>
-            </w:r>
-          </w:p>
-        </w:tc>
-        <w:tc>
-          <w:tcPr>
-            <w:tcW w:w="8045" w:type="dxa"/>
-            <w:gridSpan w:val="4"/>
-            <w:tcBorders>
-              <w:top w:val="single" w:sz="4" w:space="0" w:color="000000"/>
-              <w:left w:val="single" w:sz="4" w:space="0" w:color="000000"/>
-              <w:bottom w:val="single" w:sz="4" w:space="0" w:color="000000"/>
-              <w:right w:val="single" w:sz="4" w:space="0" w:color="000000"/>
-            </w:tcBorders>
-          </w:tcPr>
-          <w:p>
-            <w:pPr>
-              <w:pStyle w:val="Normal"/>
-              <w:spacing w:lineRule="auto" w:line="240" w:before="0" w:after="0"/>
-              <w:ind w:right="0" w:hanging="0"/>
-              <w:rPr>
-                <w:i/>
-                <w:i/>
-              </w:rPr>
-            </w:pPr>
-            <w:r>
-              <w:rPr>
-                <w:i/>
-              </w:rPr>
-              <w:t xml:space="preserve"> </w:t>
-            </w:r>
-            <w:r>
-              <w:rPr>
-                <w:i/>
-              </w:rPr>
-              <w:t xml:space="preserve">Pubblica la storia all’interno della bacheca </w:t>
-            </w:r>
-            <w:r>
-              <w:rPr>
-                <w:i/>
-              </w:rPr>
-              <w:t>include (UCIn)</w:t>
+              <w:rPr/>
+            </w:pPr>
+            <w:r>
+              <w:rPr/>
             </w:r>
           </w:p>
         </w:tc>
@@ -4030,7 +4351,7 @@
         <w:trPr/>
         <w:tc>
           <w:tcPr>
-            <w:tcW w:w="9854" w:type="dxa"/>
+            <w:tcW w:w="9853" w:type="dxa"/>
             <w:gridSpan w:val="8"/>
             <w:tcBorders>
               <w:top w:val="single" w:sz="4" w:space="0" w:color="000000"/>
@@ -4046,8 +4367,15 @@
               <w:rPr/>
             </w:pPr>
             <w:r>
-              <w:rPr/>
-              <w:t>…</w:t>
+              <w:rPr>
+                <w:b/>
+                <w:bCs/>
+              </w:rPr>
+              <w:t xml:space="preserve">II Scenario/Flusso di eventi Alternativo:  </w:t>
+            </w:r>
+            <w:r>
+              <w:rPr/>
+              <w:t>Descrizione</w:t>
             </w:r>
           </w:p>
         </w:tc>
@@ -4056,31 +4384,84 @@
         <w:trPr/>
         <w:tc>
           <w:tcPr>
-            <w:tcW w:w="9854" w:type="dxa"/>
-            <w:gridSpan w:val="8"/>
-            <w:tcBorders>
-              <w:top w:val="single" w:sz="4" w:space="0" w:color="000000"/>
-              <w:left w:val="single" w:sz="4" w:space="0" w:color="000000"/>
-              <w:bottom w:val="single" w:sz="4" w:space="0" w:color="000000"/>
-              <w:right w:val="single" w:sz="4" w:space="0" w:color="000000"/>
-            </w:tcBorders>
-          </w:tcPr>
-          <w:p>
-            <w:pPr>
-              <w:pStyle w:val="Normal"/>
-              <w:spacing w:lineRule="auto" w:line="240" w:before="0" w:after="0"/>
-              <w:rPr/>
-            </w:pPr>
-            <w:r>
-              <w:rPr>
-                <w:b/>
-                <w:bCs/>
-              </w:rPr>
-              <w:t xml:space="preserve">I Scenario/Flusso di eventi Alternativo:  </w:t>
-            </w:r>
-            <w:r>
-              <w:rPr/>
-              <w:t>primo scenario alternativo</w:t>
+            <w:tcW w:w="1367" w:type="dxa"/>
+            <w:gridSpan w:val="2"/>
+            <w:tcBorders>
+              <w:top w:val="single" w:sz="4" w:space="0" w:color="000000"/>
+              <w:left w:val="single" w:sz="4" w:space="0" w:color="000000"/>
+              <w:bottom w:val="single" w:sz="4" w:space="0" w:color="000000"/>
+              <w:right w:val="single" w:sz="4" w:space="0" w:color="000000"/>
+            </w:tcBorders>
+          </w:tcPr>
+          <w:p>
+            <w:pPr>
+              <w:pStyle w:val="Normal"/>
+              <w:spacing w:lineRule="auto" w:line="240" w:before="0" w:after="0"/>
+              <w:rPr>
+                <w:b/>
+                <w:b/>
+                <w:bCs/>
+              </w:rPr>
+            </w:pPr>
+            <w:r>
+              <w:rPr>
+                <w:b/>
+                <w:bCs/>
+              </w:rPr>
+              <w:t>3.1</w:t>
+            </w:r>
+          </w:p>
+        </w:tc>
+        <w:tc>
+          <w:tcPr>
+            <w:tcW w:w="1371" w:type="dxa"/>
+            <w:gridSpan w:val="3"/>
+            <w:tcBorders>
+              <w:top w:val="single" w:sz="4" w:space="0" w:color="000000"/>
+              <w:left w:val="single" w:sz="4" w:space="0" w:color="000000"/>
+              <w:bottom w:val="single" w:sz="4" w:space="0" w:color="000000"/>
+              <w:right w:val="single" w:sz="4" w:space="0" w:color="000000"/>
+            </w:tcBorders>
+          </w:tcPr>
+          <w:p>
+            <w:pPr>
+              <w:pStyle w:val="Normal"/>
+              <w:spacing w:lineRule="auto" w:line="240" w:before="0" w:after="0"/>
+              <w:rPr>
+                <w:b/>
+                <w:b/>
+                <w:bCs/>
+              </w:rPr>
+            </w:pPr>
+            <w:r>
+              <w:rPr>
+                <w:b/>
+                <w:bCs/>
+              </w:rPr>
+              <w:t>Sistema:</w:t>
+            </w:r>
+          </w:p>
+        </w:tc>
+        <w:tc>
+          <w:tcPr>
+            <w:tcW w:w="7115" w:type="dxa"/>
+            <w:gridSpan w:val="3"/>
+            <w:tcBorders>
+              <w:top w:val="single" w:sz="4" w:space="0" w:color="000000"/>
+              <w:left w:val="single" w:sz="4" w:space="0" w:color="000000"/>
+              <w:bottom w:val="single" w:sz="4" w:space="0" w:color="000000"/>
+              <w:right w:val="single" w:sz="4" w:space="0" w:color="000000"/>
+            </w:tcBorders>
+          </w:tcPr>
+          <w:p>
+            <w:pPr>
+              <w:pStyle w:val="Normal"/>
+              <w:spacing w:lineRule="auto" w:line="240" w:before="0" w:after="0"/>
+              <w:rPr/>
+            </w:pPr>
+            <w:r>
+              <w:rPr/>
+              <w:t>Elenco delle azioni da eseguire come alternativa a quanto prescritto nel II  passo.</w:t>
             </w:r>
           </w:p>
         </w:tc>
@@ -4089,37 +4470,37 @@
         <w:trPr/>
         <w:tc>
           <w:tcPr>
-            <w:tcW w:w="1368" w:type="dxa"/>
-            <w:gridSpan w:val="2"/>
-            <w:tcBorders>
-              <w:top w:val="single" w:sz="4" w:space="0" w:color="000000"/>
-              <w:left w:val="single" w:sz="4" w:space="0" w:color="000000"/>
-              <w:bottom w:val="single" w:sz="4" w:space="0" w:color="000000"/>
-              <w:right w:val="single" w:sz="4" w:space="0" w:color="000000"/>
-            </w:tcBorders>
-          </w:tcPr>
-          <w:p>
-            <w:pPr>
-              <w:pStyle w:val="Normal"/>
-              <w:spacing w:lineRule="auto" w:line="240" w:before="0" w:after="0"/>
-              <w:rPr>
-                <w:b/>
-                <w:b/>
-                <w:bCs/>
-              </w:rPr>
-            </w:pPr>
-            <w:r>
-              <w:rPr>
-                <w:b/>
-                <w:bCs/>
-              </w:rPr>
-              <w:t>1.1</w:t>
-            </w:r>
-          </w:p>
-        </w:tc>
-        <w:tc>
-          <w:tcPr>
-            <w:tcW w:w="1370" w:type="dxa"/>
+            <w:tcW w:w="2738" w:type="dxa"/>
+            <w:gridSpan w:val="5"/>
+            <w:tcBorders>
+              <w:top w:val="single" w:sz="4" w:space="0" w:color="000000"/>
+              <w:left w:val="single" w:sz="4" w:space="0" w:color="000000"/>
+              <w:bottom w:val="single" w:sz="4" w:space="0" w:color="000000"/>
+              <w:right w:val="single" w:sz="4" w:space="0" w:color="000000"/>
+            </w:tcBorders>
+          </w:tcPr>
+          <w:p>
+            <w:pPr>
+              <w:pStyle w:val="Normal"/>
+              <w:spacing w:lineRule="auto" w:line="240" w:before="0" w:after="0"/>
+              <w:rPr>
+                <w:b/>
+                <w:b/>
+                <w:bCs/>
+              </w:rPr>
+            </w:pPr>
+            <w:r>
+              <w:rPr>
+                <w:b/>
+                <w:bCs/>
+              </w:rPr>
+              <w:t>…</w:t>
+            </w:r>
+          </w:p>
+        </w:tc>
+        <w:tc>
+          <w:tcPr>
+            <w:tcW w:w="7115" w:type="dxa"/>
             <w:gridSpan w:val="3"/>
             <w:tcBorders>
               <w:top w:val="single" w:sz="4" w:space="0" w:color="000000"/>
@@ -4132,41 +4513,10 @@
             <w:pPr>
               <w:pStyle w:val="Normal"/>
               <w:spacing w:lineRule="auto" w:line="240" w:before="0" w:after="0"/>
-              <w:rPr>
-                <w:b/>
-                <w:b/>
-                <w:bCs/>
-              </w:rPr>
-            </w:pPr>
-            <w:r>
-              <w:rPr>
-                <w:b/>
-                <w:bCs/>
-              </w:rPr>
-              <w:t>Sistema:</w:t>
-            </w:r>
-          </w:p>
-        </w:tc>
-        <w:tc>
-          <w:tcPr>
-            <w:tcW w:w="7116" w:type="dxa"/>
-            <w:gridSpan w:val="3"/>
-            <w:tcBorders>
-              <w:top w:val="single" w:sz="4" w:space="0" w:color="000000"/>
-              <w:left w:val="single" w:sz="4" w:space="0" w:color="000000"/>
-              <w:bottom w:val="single" w:sz="4" w:space="0" w:color="000000"/>
-              <w:right w:val="single" w:sz="4" w:space="0" w:color="000000"/>
-            </w:tcBorders>
-          </w:tcPr>
-          <w:p>
-            <w:pPr>
-              <w:pStyle w:val="Normal"/>
-              <w:spacing w:lineRule="auto" w:line="240" w:before="0" w:after="0"/>
-              <w:rPr/>
-            </w:pPr>
-            <w:r>
-              <w:rPr/>
-              <w:t>Elenco delle azioni da eseguire come alternativa a quanto prescritto nel primo passo.</w:t>
+              <w:rPr/>
+            </w:pPr>
+            <w:r>
+              <w:rPr/>
             </w:r>
           </w:p>
         </w:tc>
@@ -4175,52 +4525,27 @@
         <w:trPr/>
         <w:tc>
           <w:tcPr>
-            <w:tcW w:w="2738" w:type="dxa"/>
-            <w:gridSpan w:val="5"/>
-            <w:tcBorders>
-              <w:top w:val="single" w:sz="4" w:space="0" w:color="000000"/>
-              <w:left w:val="single" w:sz="4" w:space="0" w:color="000000"/>
-              <w:bottom w:val="single" w:sz="4" w:space="0" w:color="000000"/>
-              <w:right w:val="single" w:sz="4" w:space="0" w:color="000000"/>
-            </w:tcBorders>
-          </w:tcPr>
-          <w:p>
-            <w:pPr>
-              <w:pStyle w:val="Normal"/>
-              <w:spacing w:lineRule="auto" w:line="240" w:before="0" w:after="0"/>
-              <w:rPr>
-                <w:b/>
-                <w:b/>
-                <w:bCs/>
-              </w:rPr>
-            </w:pPr>
-            <w:r>
-              <w:rPr>
-                <w:b/>
-                <w:bCs/>
-              </w:rPr>
-            </w:r>
-          </w:p>
-        </w:tc>
-        <w:tc>
-          <w:tcPr>
-            <w:tcW w:w="7116" w:type="dxa"/>
-            <w:gridSpan w:val="3"/>
-            <w:tcBorders>
-              <w:top w:val="single" w:sz="4" w:space="0" w:color="000000"/>
-              <w:left w:val="single" w:sz="4" w:space="0" w:color="000000"/>
-              <w:bottom w:val="single" w:sz="4" w:space="0" w:color="000000"/>
-              <w:right w:val="single" w:sz="4" w:space="0" w:color="000000"/>
-            </w:tcBorders>
-          </w:tcPr>
-          <w:p>
-            <w:pPr>
-              <w:pStyle w:val="Normal"/>
-              <w:spacing w:lineRule="auto" w:line="240" w:before="0" w:after="0"/>
-              <w:rPr/>
-            </w:pPr>
-            <w:r>
-              <w:rPr/>
+            <w:tcW w:w="9853" w:type="dxa"/>
+            <w:gridSpan w:val="8"/>
+            <w:tcBorders>
+              <w:top w:val="single" w:sz="4" w:space="0" w:color="000000"/>
+              <w:left w:val="single" w:sz="4" w:space="0" w:color="000000"/>
+              <w:bottom w:val="single" w:sz="4" w:space="0" w:color="000000"/>
+              <w:right w:val="single" w:sz="4" w:space="0" w:color="000000"/>
+            </w:tcBorders>
+          </w:tcPr>
+          <w:p>
+            <w:pPr>
+              <w:pStyle w:val="Normal"/>
+              <w:spacing w:lineRule="auto" w:line="240" w:before="0" w:after="0"/>
+              <w:rPr/>
+            </w:pPr>
+            <w:r>
+              <w:rPr>
+                <w:b/>
+                <w:bCs/>
+              </w:rPr>
+              <w:t>I Scenario/Flusso di eventi di ERRORE:  L’utente cerca di pubblicare una storia vuota</w:t>
             </w:r>
           </w:p>
         </w:tc>
@@ -4229,31 +4554,84 @@
         <w:trPr/>
         <w:tc>
           <w:tcPr>
-            <w:tcW w:w="9854" w:type="dxa"/>
-            <w:gridSpan w:val="8"/>
-            <w:tcBorders>
-              <w:top w:val="single" w:sz="4" w:space="0" w:color="000000"/>
-              <w:left w:val="single" w:sz="4" w:space="0" w:color="000000"/>
-              <w:bottom w:val="single" w:sz="4" w:space="0" w:color="000000"/>
-              <w:right w:val="single" w:sz="4" w:space="0" w:color="000000"/>
-            </w:tcBorders>
-          </w:tcPr>
-          <w:p>
-            <w:pPr>
-              <w:pStyle w:val="Normal"/>
-              <w:spacing w:lineRule="auto" w:line="240" w:before="0" w:after="0"/>
-              <w:rPr/>
-            </w:pPr>
-            <w:r>
-              <w:rPr>
-                <w:b/>
-                <w:bCs/>
-              </w:rPr>
-              <w:t xml:space="preserve">II Scenario/Flusso di eventi Alternativo:  </w:t>
-            </w:r>
-            <w:r>
-              <w:rPr/>
-              <w:t>Descrizione</w:t>
+            <w:tcW w:w="1367" w:type="dxa"/>
+            <w:gridSpan w:val="2"/>
+            <w:tcBorders>
+              <w:top w:val="single" w:sz="4" w:space="0" w:color="000000"/>
+              <w:left w:val="single" w:sz="4" w:space="0" w:color="000000"/>
+              <w:bottom w:val="single" w:sz="4" w:space="0" w:color="000000"/>
+              <w:right w:val="single" w:sz="4" w:space="0" w:color="000000"/>
+            </w:tcBorders>
+          </w:tcPr>
+          <w:p>
+            <w:pPr>
+              <w:pStyle w:val="Normal"/>
+              <w:spacing w:lineRule="auto" w:line="240" w:before="0" w:after="0"/>
+              <w:rPr>
+                <w:b/>
+                <w:b/>
+                <w:bCs/>
+              </w:rPr>
+            </w:pPr>
+            <w:r>
+              <w:rPr>
+                <w:b/>
+                <w:bCs/>
+              </w:rPr>
+              <w:t>2.1</w:t>
+            </w:r>
+          </w:p>
+        </w:tc>
+        <w:tc>
+          <w:tcPr>
+            <w:tcW w:w="1371" w:type="dxa"/>
+            <w:gridSpan w:val="3"/>
+            <w:tcBorders>
+              <w:top w:val="single" w:sz="4" w:space="0" w:color="000000"/>
+              <w:left w:val="single" w:sz="4" w:space="0" w:color="000000"/>
+              <w:bottom w:val="single" w:sz="4" w:space="0" w:color="000000"/>
+              <w:right w:val="single" w:sz="4" w:space="0" w:color="000000"/>
+            </w:tcBorders>
+          </w:tcPr>
+          <w:p>
+            <w:pPr>
+              <w:pStyle w:val="Normal"/>
+              <w:spacing w:lineRule="auto" w:line="240" w:before="0" w:after="0"/>
+              <w:rPr>
+                <w:b/>
+                <w:b/>
+                <w:bCs/>
+              </w:rPr>
+            </w:pPr>
+            <w:r>
+              <w:rPr>
+                <w:b/>
+                <w:bCs/>
+              </w:rPr>
+              <w:t>Sistema:</w:t>
+            </w:r>
+          </w:p>
+        </w:tc>
+        <w:tc>
+          <w:tcPr>
+            <w:tcW w:w="7115" w:type="dxa"/>
+            <w:gridSpan w:val="3"/>
+            <w:tcBorders>
+              <w:top w:val="single" w:sz="4" w:space="0" w:color="000000"/>
+              <w:left w:val="single" w:sz="4" w:space="0" w:color="000000"/>
+              <w:bottom w:val="single" w:sz="4" w:space="0" w:color="000000"/>
+              <w:right w:val="single" w:sz="4" w:space="0" w:color="000000"/>
+            </w:tcBorders>
+          </w:tcPr>
+          <w:p>
+            <w:pPr>
+              <w:pStyle w:val="Normal"/>
+              <w:spacing w:lineRule="auto" w:line="240" w:before="0" w:after="0"/>
+              <w:rPr/>
+            </w:pPr>
+            <w:r>
+              <w:rPr/>
+              <w:t>Il sistema avverte l’utente con un messaggio di errore e lo riporta nella condizione precedente.</w:t>
             </w:r>
           </w:p>
         </w:tc>
@@ -4262,37 +4640,36 @@
         <w:trPr/>
         <w:tc>
           <w:tcPr>
-            <w:tcW w:w="1368" w:type="dxa"/>
-            <w:gridSpan w:val="2"/>
-            <w:tcBorders>
-              <w:top w:val="single" w:sz="4" w:space="0" w:color="000000"/>
-              <w:left w:val="single" w:sz="4" w:space="0" w:color="000000"/>
-              <w:bottom w:val="single" w:sz="4" w:space="0" w:color="000000"/>
-              <w:right w:val="single" w:sz="4" w:space="0" w:color="000000"/>
-            </w:tcBorders>
-          </w:tcPr>
-          <w:p>
-            <w:pPr>
-              <w:pStyle w:val="Normal"/>
-              <w:spacing w:lineRule="auto" w:line="240" w:before="0" w:after="0"/>
-              <w:rPr>
-                <w:b/>
-                <w:b/>
-                <w:bCs/>
-              </w:rPr>
-            </w:pPr>
-            <w:r>
-              <w:rPr>
-                <w:b/>
-                <w:bCs/>
-              </w:rPr>
-              <w:t>3.1</w:t>
-            </w:r>
-          </w:p>
-        </w:tc>
-        <w:tc>
-          <w:tcPr>
-            <w:tcW w:w="1370" w:type="dxa"/>
+            <w:tcW w:w="2738" w:type="dxa"/>
+            <w:gridSpan w:val="5"/>
+            <w:tcBorders>
+              <w:top w:val="single" w:sz="4" w:space="0" w:color="000000"/>
+              <w:left w:val="single" w:sz="4" w:space="0" w:color="000000"/>
+              <w:bottom w:val="single" w:sz="4" w:space="0" w:color="000000"/>
+              <w:right w:val="single" w:sz="4" w:space="0" w:color="000000"/>
+            </w:tcBorders>
+          </w:tcPr>
+          <w:p>
+            <w:pPr>
+              <w:pStyle w:val="Normal"/>
+              <w:spacing w:lineRule="auto" w:line="240" w:before="0" w:after="0"/>
+              <w:rPr>
+                <w:b/>
+                <w:b/>
+                <w:bCs/>
+              </w:rPr>
+            </w:pPr>
+            <w:r>
+              <w:rPr>
+                <w:b/>
+                <w:bCs/>
+              </w:rPr>
+            </w:r>
+          </w:p>
+        </w:tc>
+        <w:tc>
+          <w:tcPr>
+            <w:tcW w:w="7115" w:type="dxa"/>
             <w:gridSpan w:val="3"/>
             <w:tcBorders>
               <w:top w:val="single" w:sz="4" w:space="0" w:color="000000"/>
@@ -4305,41 +4682,10 @@
             <w:pPr>
               <w:pStyle w:val="Normal"/>
               <w:spacing w:lineRule="auto" w:line="240" w:before="0" w:after="0"/>
-              <w:rPr>
-                <w:b/>
-                <w:b/>
-                <w:bCs/>
-              </w:rPr>
-            </w:pPr>
-            <w:r>
-              <w:rPr>
-                <w:b/>
-                <w:bCs/>
-              </w:rPr>
-              <w:t>Sistema:</w:t>
-            </w:r>
-          </w:p>
-        </w:tc>
-        <w:tc>
-          <w:tcPr>
-            <w:tcW w:w="7116" w:type="dxa"/>
-            <w:gridSpan w:val="3"/>
-            <w:tcBorders>
-              <w:top w:val="single" w:sz="4" w:space="0" w:color="000000"/>
-              <w:left w:val="single" w:sz="4" w:space="0" w:color="000000"/>
-              <w:bottom w:val="single" w:sz="4" w:space="0" w:color="000000"/>
-              <w:right w:val="single" w:sz="4" w:space="0" w:color="000000"/>
-            </w:tcBorders>
-          </w:tcPr>
-          <w:p>
-            <w:pPr>
-              <w:pStyle w:val="Normal"/>
-              <w:spacing w:lineRule="auto" w:line="240" w:before="0" w:after="0"/>
-              <w:rPr/>
-            </w:pPr>
-            <w:r>
-              <w:rPr/>
-              <w:t>Elenco delle azioni da eseguire come alternativa a quanto prescritto nel II  passo.</w:t>
+              <w:rPr/>
+            </w:pPr>
+            <w:r>
+              <w:rPr/>
             </w:r>
           </w:p>
         </w:tc>
@@ -4348,62 +4694,7 @@
         <w:trPr/>
         <w:tc>
           <w:tcPr>
-            <w:tcW w:w="2738" w:type="dxa"/>
-            <w:gridSpan w:val="5"/>
-            <w:tcBorders>
-              <w:top w:val="single" w:sz="4" w:space="0" w:color="000000"/>
-              <w:left w:val="single" w:sz="4" w:space="0" w:color="000000"/>
-              <w:bottom w:val="single" w:sz="4" w:space="0" w:color="000000"/>
-              <w:right w:val="single" w:sz="4" w:space="0" w:color="000000"/>
-            </w:tcBorders>
-          </w:tcPr>
-          <w:p>
-            <w:pPr>
-              <w:pStyle w:val="Normal"/>
-              <w:spacing w:lineRule="auto" w:line="240" w:before="0" w:after="0"/>
-              <w:rPr>
-                <w:b/>
-                <w:b/>
-                <w:bCs/>
-              </w:rPr>
-            </w:pPr>
-            <w:r>
-              <w:rPr>
-                <w:b/>
-                <w:bCs/>
-              </w:rPr>
-              <w:t>…</w:t>
-            </w:r>
-          </w:p>
-        </w:tc>
-        <w:tc>
-          <w:tcPr>
-            <w:tcW w:w="7116" w:type="dxa"/>
-            <w:gridSpan w:val="3"/>
-            <w:tcBorders>
-              <w:top w:val="single" w:sz="4" w:space="0" w:color="000000"/>
-              <w:left w:val="single" w:sz="4" w:space="0" w:color="000000"/>
-              <w:bottom w:val="single" w:sz="4" w:space="0" w:color="000000"/>
-              <w:right w:val="single" w:sz="4" w:space="0" w:color="000000"/>
-            </w:tcBorders>
-          </w:tcPr>
-          <w:p>
-            <w:pPr>
-              <w:pStyle w:val="Normal"/>
-              <w:spacing w:lineRule="auto" w:line="240" w:before="0" w:after="0"/>
-              <w:rPr/>
-            </w:pPr>
-            <w:r>
-              <w:rPr/>
-            </w:r>
-          </w:p>
-        </w:tc>
-      </w:tr>
-      <w:tr>
-        <w:trPr/>
-        <w:tc>
-          <w:tcPr>
-            <w:tcW w:w="9854" w:type="dxa"/>
+            <w:tcW w:w="9853" w:type="dxa"/>
             <w:gridSpan w:val="8"/>
             <w:tcBorders>
               <w:top w:val="single" w:sz="4" w:space="0" w:color="000000"/>
@@ -4423,190 +4714,7 @@
                 <w:b/>
                 <w:bCs/>
               </w:rPr>
-              <w:t xml:space="preserve">I Scenario/Flusso di eventi di ERRORE:  </w:t>
-            </w:r>
-            <w:r>
-              <w:rPr>
-                <w:b/>
-                <w:bCs/>
-              </w:rPr>
-              <w:t>L’utente cerca di pubblicare una storia vuota</w:t>
-            </w:r>
-          </w:p>
-        </w:tc>
-      </w:tr>
-      <w:tr>
-        <w:trPr/>
-        <w:tc>
-          <w:tcPr>
-            <w:tcW w:w="1368" w:type="dxa"/>
-            <w:gridSpan w:val="2"/>
-            <w:tcBorders>
-              <w:top w:val="single" w:sz="4" w:space="0" w:color="000000"/>
-              <w:left w:val="single" w:sz="4" w:space="0" w:color="000000"/>
-              <w:bottom w:val="single" w:sz="4" w:space="0" w:color="000000"/>
-              <w:right w:val="single" w:sz="4" w:space="0" w:color="000000"/>
-            </w:tcBorders>
-          </w:tcPr>
-          <w:p>
-            <w:pPr>
-              <w:pStyle w:val="Normal"/>
-              <w:spacing w:lineRule="auto" w:line="240" w:before="0" w:after="0"/>
-              <w:rPr>
-                <w:b/>
-                <w:b/>
-                <w:bCs/>
-              </w:rPr>
-            </w:pPr>
-            <w:r>
-              <w:rPr>
-                <w:b/>
-                <w:bCs/>
-              </w:rPr>
-              <w:t>2.1</w:t>
-            </w:r>
-          </w:p>
-        </w:tc>
-        <w:tc>
-          <w:tcPr>
-            <w:tcW w:w="1370" w:type="dxa"/>
-            <w:gridSpan w:val="3"/>
-            <w:tcBorders>
-              <w:top w:val="single" w:sz="4" w:space="0" w:color="000000"/>
-              <w:left w:val="single" w:sz="4" w:space="0" w:color="000000"/>
-              <w:bottom w:val="single" w:sz="4" w:space="0" w:color="000000"/>
-              <w:right w:val="single" w:sz="4" w:space="0" w:color="000000"/>
-            </w:tcBorders>
-          </w:tcPr>
-          <w:p>
-            <w:pPr>
-              <w:pStyle w:val="Normal"/>
-              <w:spacing w:lineRule="auto" w:line="240" w:before="0" w:after="0"/>
-              <w:rPr>
-                <w:b/>
-                <w:b/>
-                <w:bCs/>
-              </w:rPr>
-            </w:pPr>
-            <w:r>
-              <w:rPr>
-                <w:b/>
-                <w:bCs/>
-              </w:rPr>
-              <w:t>Sistema:</w:t>
-            </w:r>
-          </w:p>
-        </w:tc>
-        <w:tc>
-          <w:tcPr>
-            <w:tcW w:w="7116" w:type="dxa"/>
-            <w:gridSpan w:val="3"/>
-            <w:tcBorders>
-              <w:top w:val="single" w:sz="4" w:space="0" w:color="000000"/>
-              <w:left w:val="single" w:sz="4" w:space="0" w:color="000000"/>
-              <w:bottom w:val="single" w:sz="4" w:space="0" w:color="000000"/>
-              <w:right w:val="single" w:sz="4" w:space="0" w:color="000000"/>
-            </w:tcBorders>
-          </w:tcPr>
-          <w:p>
-            <w:pPr>
-              <w:pStyle w:val="Normal"/>
-              <w:spacing w:lineRule="auto" w:line="240" w:before="0" w:after="0"/>
-              <w:rPr/>
-            </w:pPr>
-            <w:r>
-              <w:rPr/>
-              <w:t>Il sistema avverte l’utente con un messaggio di errore e lo riporta nella condizione precedente.</w:t>
-            </w:r>
-          </w:p>
-        </w:tc>
-      </w:tr>
-      <w:tr>
-        <w:trPr/>
-        <w:tc>
-          <w:tcPr>
-            <w:tcW w:w="2738" w:type="dxa"/>
-            <w:gridSpan w:val="5"/>
-            <w:tcBorders>
-              <w:top w:val="single" w:sz="4" w:space="0" w:color="000000"/>
-              <w:left w:val="single" w:sz="4" w:space="0" w:color="000000"/>
-              <w:bottom w:val="single" w:sz="4" w:space="0" w:color="000000"/>
-              <w:right w:val="single" w:sz="4" w:space="0" w:color="000000"/>
-            </w:tcBorders>
-          </w:tcPr>
-          <w:p>
-            <w:pPr>
-              <w:pStyle w:val="Normal"/>
-              <w:spacing w:lineRule="auto" w:line="240" w:before="0" w:after="0"/>
-              <w:rPr>
-                <w:b/>
-                <w:b/>
-                <w:bCs/>
-              </w:rPr>
-            </w:pPr>
-            <w:r>
-              <w:rPr>
-                <w:b/>
-                <w:bCs/>
-              </w:rPr>
-            </w:r>
-          </w:p>
-        </w:tc>
-        <w:tc>
-          <w:tcPr>
-            <w:tcW w:w="7116" w:type="dxa"/>
-            <w:gridSpan w:val="3"/>
-            <w:tcBorders>
-              <w:top w:val="single" w:sz="4" w:space="0" w:color="000000"/>
-              <w:left w:val="single" w:sz="4" w:space="0" w:color="000000"/>
-              <w:bottom w:val="single" w:sz="4" w:space="0" w:color="000000"/>
-              <w:right w:val="single" w:sz="4" w:space="0" w:color="000000"/>
-            </w:tcBorders>
-          </w:tcPr>
-          <w:p>
-            <w:pPr>
-              <w:pStyle w:val="Normal"/>
-              <w:spacing w:lineRule="auto" w:line="240" w:before="0" w:after="0"/>
-              <w:rPr/>
-            </w:pPr>
-            <w:r>
-              <w:rPr/>
-            </w:r>
-          </w:p>
-        </w:tc>
-      </w:tr>
-      <w:tr>
-        <w:trPr/>
-        <w:tc>
-          <w:tcPr>
-            <w:tcW w:w="9854" w:type="dxa"/>
-            <w:gridSpan w:val="8"/>
-            <w:tcBorders>
-              <w:top w:val="single" w:sz="4" w:space="0" w:color="000000"/>
-              <w:left w:val="single" w:sz="4" w:space="0" w:color="000000"/>
-              <w:bottom w:val="single" w:sz="4" w:space="0" w:color="000000"/>
-              <w:right w:val="single" w:sz="4" w:space="0" w:color="000000"/>
-            </w:tcBorders>
-          </w:tcPr>
-          <w:p>
-            <w:pPr>
-              <w:pStyle w:val="Normal"/>
-              <w:spacing w:lineRule="auto" w:line="240" w:before="0" w:after="0"/>
-              <w:rPr/>
-            </w:pPr>
-            <w:r>
-              <w:rPr>
-                <w:b/>
-                <w:bCs/>
-              </w:rPr>
-              <w:t xml:space="preserve">II Scenario/Flusso di eventi di ERRORE: </w:t>
-            </w:r>
-            <w:r>
-              <w:rPr>
-                <w:b/>
-                <w:bCs/>
-              </w:rPr>
-              <w:t>L’utente cerca di pubblicare una storia vuota</w:t>
+              <w:t>II Scenario/Flusso di eventi di ERRORE: L’utente cerca di pubblicare una storia vuota</w:t>
             </w:r>
           </w:p>
         </w:tc>
@@ -4617,7 +4725,7 @@
         </w:trPr>
         <w:tc>
           <w:tcPr>
-            <w:tcW w:w="1368" w:type="dxa"/>
+            <w:tcW w:w="1367" w:type="dxa"/>
             <w:gridSpan w:val="2"/>
             <w:tcBorders>
               <w:top w:val="single" w:sz="4" w:space="0" w:color="000000"/>
@@ -4641,27 +4749,13 @@
                 <w:b/>
                 <w:bCs/>
               </w:rPr>
-              <w:t>2</w:t>
-            </w:r>
-            <w:r>
-              <w:rPr>
-                <w:b/>
-                <w:bCs/>
-              </w:rPr>
-              <w:t>.</w:t>
-            </w:r>
-            <w:r>
-              <w:rPr>
-                <w:b/>
-                <w:bCs/>
-              </w:rPr>
-              <w:t>2</w:t>
-            </w:r>
-          </w:p>
-        </w:tc>
-        <w:tc>
-          <w:tcPr>
-            <w:tcW w:w="1370" w:type="dxa"/>
+              <w:t>2.2</w:t>
+            </w:r>
+          </w:p>
+        </w:tc>
+        <w:tc>
+          <w:tcPr>
+            <w:tcW w:w="1371" w:type="dxa"/>
             <w:gridSpan w:val="3"/>
             <w:tcBorders>
               <w:top w:val="single" w:sz="4" w:space="0" w:color="000000"/>
@@ -4691,7 +4785,7 @@
         </w:tc>
         <w:tc>
           <w:tcPr>
-            <w:tcW w:w="7116" w:type="dxa"/>
+            <w:tcW w:w="7115" w:type="dxa"/>
             <w:gridSpan w:val="3"/>
             <w:tcBorders>
               <w:top w:val="single" w:sz="4" w:space="0" w:color="000000"/>
@@ -4719,7 +4813,7 @@
         </w:trPr>
         <w:tc>
           <w:tcPr>
-            <w:tcW w:w="9854" w:type="dxa"/>
+            <w:tcW w:w="9853" w:type="dxa"/>
             <w:gridSpan w:val="8"/>
             <w:tcBorders>
               <w:top w:val="single" w:sz="4" w:space="0" w:color="000000"/>
@@ -4754,7 +4848,7 @@
         </w:trPr>
         <w:tc>
           <w:tcPr>
-            <w:tcW w:w="1369" w:type="dxa"/>
+            <w:tcW w:w="1368" w:type="dxa"/>
             <w:gridSpan w:val="3"/>
             <w:tcBorders>
               <w:top w:val="single" w:sz="4" w:space="0" w:color="000000"/>
@@ -4783,7 +4877,7 @@
         </w:tc>
         <w:tc>
           <w:tcPr>
-            <w:tcW w:w="1369" w:type="dxa"/>
+            <w:tcW w:w="1370" w:type="dxa"/>
             <w:gridSpan w:val="2"/>
             <w:tcBorders>
               <w:top w:val="single" w:sz="4" w:space="0" w:color="000000"/>
@@ -4813,7 +4907,7 @@
         </w:tc>
         <w:tc>
           <w:tcPr>
-            <w:tcW w:w="7116" w:type="dxa"/>
+            <w:tcW w:w="7115" w:type="dxa"/>
             <w:gridSpan w:val="3"/>
             <w:tcBorders>
               <w:top w:val="single" w:sz="4" w:space="0" w:color="000000"/>
@@ -4867,7 +4961,7 @@
         </w:tc>
         <w:tc>
           <w:tcPr>
-            <w:tcW w:w="7116" w:type="dxa"/>
+            <w:tcW w:w="7115" w:type="dxa"/>
             <w:gridSpan w:val="3"/>
             <w:tcBorders>
               <w:left w:val="single" w:sz="4" w:space="0" w:color="000000"/>
@@ -4921,7 +5015,7 @@
         </w:tc>
         <w:tc>
           <w:tcPr>
-            <w:tcW w:w="7116" w:type="dxa"/>
+            <w:tcW w:w="7115" w:type="dxa"/>
             <w:gridSpan w:val="3"/>
             <w:tcBorders>
               <w:top w:val="single" w:sz="4" w:space="0" w:color="000000"/>
@@ -4991,7 +5085,7 @@
         </w:tc>
         <w:tc>
           <w:tcPr>
-            <w:tcW w:w="7116" w:type="dxa"/>
+            <w:tcW w:w="7115" w:type="dxa"/>
             <w:gridSpan w:val="3"/>
             <w:tcBorders>
               <w:top w:val="single" w:sz="4" w:space="0" w:color="000000"/>
@@ -5060,7 +5154,7 @@
         </w:tc>
         <w:tc>
           <w:tcPr>
-            <w:tcW w:w="7116" w:type="dxa"/>
+            <w:tcW w:w="7115" w:type="dxa"/>
             <w:gridSpan w:val="3"/>
             <w:tcBorders>
               <w:top w:val="single" w:sz="4" w:space="0" w:color="000000"/>
@@ -5142,10 +5236,7 @@
         </w:rPr>
       </w:pPr>
       <w:r>
-        <w:rPr>
-          <w:rFonts w:eastAsia="Droid Sans"/>
-          <w:u w:val="single" w:color="1F4E79"/>
-        </w:rPr>
+        <w:rPr/>
       </w:r>
     </w:p>
     <w:sectPr>
@@ -5216,27 +5307,7 @@
         <w:sz w:val="16"/>
         <w:szCs w:val="16"/>
       </w:rPr>
-      <w:t>SOW_</w:t>
-    </w:r>
-    <w:r>
-      <w:rPr>
-        <w:rFonts w:ascii="Century Gothic" w:hAnsi="Century Gothic"/>
-        <w:color w:val="1F4E79"/>
-        <w:spacing w:val="60"/>
-        <w:sz w:val="16"/>
-        <w:szCs w:val="16"/>
-      </w:rPr>
-      <w:t xml:space="preserve">Storytelling </w:t>
-    </w:r>
-    <w:r>
-      <w:rPr>
-        <w:rFonts w:ascii="Century Gothic" w:hAnsi="Century Gothic"/>
-        <w:color w:val="1F4E79"/>
-        <w:spacing w:val="60"/>
-        <w:sz w:val="16"/>
-        <w:szCs w:val="16"/>
-      </w:rPr>
-      <w:t>V0.2                                                Pag.</w:t>
+      <w:t>SOW_Storytelling V0.2                                                Pag.</w:t>
     </w:r>
     <w:r>
       <w:rPr>
@@ -5281,7 +5352,7 @@
         <w:rFonts w:ascii="Century Gothic" w:hAnsi="Century Gothic"/>
         <w:color w:val="1F4E79"/>
       </w:rPr>
-      <w:t>3</w:t>
+      <w:t>5</w:t>
     </w:r>
     <w:r>
       <w:rPr>
@@ -5446,11 +5517,11 @@
           <wp:effectExtent l="0" t="0" r="0" b="0"/>
           <wp:wrapTight wrapText="bothSides">
             <wp:wrapPolygon edited="0">
-              <wp:start x="-96" y="0"/>
-              <wp:lineTo x="-96" y="21237"/>
-              <wp:lineTo x="21304" y="21237"/>
-              <wp:lineTo x="21304" y="0"/>
-              <wp:lineTo x="-96" y="0"/>
+              <wp:start x="-164" y="0"/>
+              <wp:lineTo x="-164" y="21164"/>
+              <wp:lineTo x="21298" y="21164"/>
+              <wp:lineTo x="21298" y="0"/>
+              <wp:lineTo x="-164" y="0"/>
             </wp:wrapPolygon>
           </wp:wrapTight>
           <wp:docPr id="3" name="Immagine 33" descr=""/>
@@ -5595,18 +5666,7 @@
         <w:sz w:val="24"/>
         <w:szCs w:val="24"/>
       </w:rPr>
-      <w:t>P</w:t>
-    </w:r>
-    <w:r>
-      <w:rPr>
-        <w:rFonts w:ascii="Century Gothic" w:hAnsi="Century Gothic"/>
-        <w:i/>
-        <w:iCs/>
-        <w:color w:val="000000"/>
-        <w:sz w:val="24"/>
-        <w:szCs w:val="24"/>
-      </w:rPr>
-      <w:t>rof. C.Gravino</w:t>
+      <w:t>Prof. C.Gravino</w:t>
     </w:r>
   </w:p>
   <w:p>
@@ -5713,23 +5773,7 @@
         <w:sz w:val="24"/>
         <w:szCs w:val="24"/>
       </w:rPr>
-      <w:t xml:space="preserve">Laurea </w:t>
-    </w:r>
-    <w:r>
-      <w:rPr>
-        <w:rFonts w:ascii="Garamond" w:hAnsi="Garamond"/>
-        <w:sz w:val="24"/>
-        <w:szCs w:val="24"/>
-      </w:rPr>
-      <w:t>Triennale</w:t>
-    </w:r>
-    <w:r>
-      <w:rPr>
-        <w:rFonts w:ascii="Garamond" w:hAnsi="Garamond"/>
-        <w:sz w:val="24"/>
-        <w:szCs w:val="24"/>
-      </w:rPr>
-      <w:t xml:space="preserve"> in informatica-Università di Salerno</w:t>
+      <w:t>Laurea Triennale in informatica-Università di Salerno</w:t>
     </w:r>
   </w:p>
   <w:p>
@@ -5828,11 +5872,11 @@
           <wp:effectExtent l="0" t="0" r="0" b="0"/>
           <wp:wrapTight wrapText="bothSides">
             <wp:wrapPolygon edited="0">
-              <wp:start x="-96" y="0"/>
-              <wp:lineTo x="-96" y="21237"/>
-              <wp:lineTo x="21304" y="21237"/>
-              <wp:lineTo x="21304" y="0"/>
-              <wp:lineTo x="-96" y="0"/>
+              <wp:start x="-164" y="0"/>
+              <wp:lineTo x="-164" y="21164"/>
+              <wp:lineTo x="21298" y="21164"/>
+              <wp:lineTo x="21298" y="0"/>
+              <wp:lineTo x="-164" y="0"/>
             </wp:wrapPolygon>
           </wp:wrapTight>
           <wp:docPr id="5" name="Immagine2" descr=""/>
@@ -5899,25 +5943,7 @@
         <w:sz w:val="24"/>
         <w:szCs w:val="24"/>
       </w:rPr>
-      <w:t xml:space="preserve">Laurea </w:t>
-    </w:r>
-    <w:r>
-      <w:rPr>
-        <w:rFonts w:ascii="Century Gothic" w:hAnsi="Century Gothic"/>
-        <w:color w:val="000000"/>
-        <w:sz w:val="24"/>
-        <w:szCs w:val="24"/>
-      </w:rPr>
-      <w:t>Triennale</w:t>
-    </w:r>
-    <w:r>
-      <w:rPr>
-        <w:rFonts w:ascii="Century Gothic" w:hAnsi="Century Gothic"/>
-        <w:color w:val="000000"/>
-        <w:sz w:val="24"/>
-        <w:szCs w:val="24"/>
-      </w:rPr>
-      <w:t xml:space="preserve"> in informatica-Università di Salerno</w:t>
+      <w:t>Laurea Triennale in informatica-Università di Salerno</w:t>
     </w:r>
   </w:p>
   <w:p>
@@ -5975,18 +6001,7 @@
         <w:sz w:val="24"/>
         <w:szCs w:val="24"/>
       </w:rPr>
-      <w:t>P</w:t>
-    </w:r>
-    <w:r>
-      <w:rPr>
-        <w:rFonts w:ascii="Century Gothic" w:hAnsi="Century Gothic"/>
-        <w:i/>
-        <w:iCs/>
-        <w:color w:val="000000"/>
-        <w:sz w:val="24"/>
-        <w:szCs w:val="24"/>
-      </w:rPr>
-      <w:t>rof. C.Gravino</w:t>
+      <w:t>Prof. C.Gravino</w:t>
     </w:r>
   </w:p>
   <w:p>
@@ -6015,6 +6030,116 @@
 <file path=word/numbering.xml><?xml version="1.0" encoding="utf-8"?>
 <w:numbering xmlns:w="http://schemas.openxmlformats.org/wordprocessingml/2006/main" xmlns:o="urn:schemas-microsoft-com:office:office" xmlns:r="http://schemas.openxmlformats.org/officeDocument/2006/relationships" xmlns:v="urn:schemas-microsoft-com:vml">
   <w:abstractNum w:abstractNumId="1">
+    <w:lvl w:ilvl="0">
+      <w:start w:val="1"/>
+      <w:numFmt w:val="decimal"/>
+      <w:lvlText w:val="%1"/>
+      <w:lvlJc w:val="left"/>
+      <w:pPr>
+        <w:tabs>
+          <w:tab w:val="num" w:pos="0"/>
+        </w:tabs>
+        <w:ind w:left="720" w:hanging="360"/>
+      </w:pPr>
+    </w:lvl>
+    <w:lvl w:ilvl="1">
+      <w:start w:val="1"/>
+      <w:numFmt w:val="lowerLetter"/>
+      <w:lvlText w:val="%1.%2"/>
+      <w:lvlJc w:val="left"/>
+      <w:pPr>
+        <w:tabs>
+          <w:tab w:val="num" w:pos="0"/>
+        </w:tabs>
+        <w:ind w:left="1440" w:hanging="360"/>
+      </w:pPr>
+    </w:lvl>
+    <w:lvl w:ilvl="2">
+      <w:start w:val="1"/>
+      <w:numFmt w:val="lowerRoman"/>
+      <w:lvlText w:val="%2.%3"/>
+      <w:lvlJc w:val="right"/>
+      <w:pPr>
+        <w:tabs>
+          <w:tab w:val="num" w:pos="0"/>
+        </w:tabs>
+        <w:ind w:left="2160" w:hanging="180"/>
+      </w:pPr>
+    </w:lvl>
+    <w:lvl w:ilvl="3">
+      <w:start w:val="1"/>
+      <w:numFmt w:val="decimal"/>
+      <w:lvlText w:val="%3.%4"/>
+      <w:lvlJc w:val="left"/>
+      <w:pPr>
+        <w:tabs>
+          <w:tab w:val="num" w:pos="0"/>
+        </w:tabs>
+        <w:ind w:left="2880" w:hanging="360"/>
+      </w:pPr>
+    </w:lvl>
+    <w:lvl w:ilvl="4">
+      <w:start w:val="1"/>
+      <w:numFmt w:val="lowerLetter"/>
+      <w:lvlText w:val="%4.%5"/>
+      <w:lvlJc w:val="left"/>
+      <w:pPr>
+        <w:tabs>
+          <w:tab w:val="num" w:pos="0"/>
+        </w:tabs>
+        <w:ind w:left="3600" w:hanging="360"/>
+      </w:pPr>
+    </w:lvl>
+    <w:lvl w:ilvl="5">
+      <w:start w:val="1"/>
+      <w:numFmt w:val="lowerRoman"/>
+      <w:lvlText w:val="%5.%6"/>
+      <w:lvlJc w:val="right"/>
+      <w:pPr>
+        <w:tabs>
+          <w:tab w:val="num" w:pos="0"/>
+        </w:tabs>
+        <w:ind w:left="4320" w:hanging="180"/>
+      </w:pPr>
+    </w:lvl>
+    <w:lvl w:ilvl="6">
+      <w:start w:val="1"/>
+      <w:numFmt w:val="decimal"/>
+      <w:lvlText w:val="%6.%7"/>
+      <w:lvlJc w:val="left"/>
+      <w:pPr>
+        <w:tabs>
+          <w:tab w:val="num" w:pos="0"/>
+        </w:tabs>
+        <w:ind w:left="5040" w:hanging="360"/>
+      </w:pPr>
+    </w:lvl>
+    <w:lvl w:ilvl="7">
+      <w:start w:val="1"/>
+      <w:numFmt w:val="lowerLetter"/>
+      <w:lvlText w:val="%7.%8"/>
+      <w:lvlJc w:val="left"/>
+      <w:pPr>
+        <w:tabs>
+          <w:tab w:val="num" w:pos="0"/>
+        </w:tabs>
+        <w:ind w:left="5760" w:hanging="360"/>
+      </w:pPr>
+    </w:lvl>
+    <w:lvl w:ilvl="8">
+      <w:start w:val="1"/>
+      <w:numFmt w:val="lowerRoman"/>
+      <w:lvlText w:val="%8.%9"/>
+      <w:lvlJc w:val="right"/>
+      <w:pPr>
+        <w:tabs>
+          <w:tab w:val="num" w:pos="0"/>
+        </w:tabs>
+        <w:ind w:left="6480" w:hanging="180"/>
+      </w:pPr>
+    </w:lvl>
+  </w:abstractNum>
+  <w:abstractNum w:abstractNumId="2">
     <w:lvl w:ilvl="0">
       <w:start w:val="1"/>
       <w:numFmt w:val="none"/>
@@ -6133,116 +6258,6 @@
       </w:pPr>
     </w:lvl>
   </w:abstractNum>
-  <w:abstractNum w:abstractNumId="2">
-    <w:lvl w:ilvl="0">
-      <w:start w:val="1"/>
-      <w:numFmt w:val="decimal"/>
-      <w:lvlText w:val="%1"/>
-      <w:lvlJc w:val="left"/>
-      <w:pPr>
-        <w:tabs>
-          <w:tab w:val="num" w:pos="0"/>
-        </w:tabs>
-        <w:ind w:left="720" w:hanging="360"/>
-      </w:pPr>
-    </w:lvl>
-    <w:lvl w:ilvl="1">
-      <w:start w:val="1"/>
-      <w:numFmt w:val="lowerLetter"/>
-      <w:lvlText w:val="%1.%2"/>
-      <w:lvlJc w:val="left"/>
-      <w:pPr>
-        <w:tabs>
-          <w:tab w:val="num" w:pos="0"/>
-        </w:tabs>
-        <w:ind w:left="1440" w:hanging="360"/>
-      </w:pPr>
-    </w:lvl>
-    <w:lvl w:ilvl="2">
-      <w:start w:val="1"/>
-      <w:numFmt w:val="lowerRoman"/>
-      <w:lvlText w:val="%2.%3"/>
-      <w:lvlJc w:val="right"/>
-      <w:pPr>
-        <w:tabs>
-          <w:tab w:val="num" w:pos="0"/>
-        </w:tabs>
-        <w:ind w:left="2160" w:hanging="180"/>
-      </w:pPr>
-    </w:lvl>
-    <w:lvl w:ilvl="3">
-      <w:start w:val="1"/>
-      <w:numFmt w:val="decimal"/>
-      <w:lvlText w:val="%3.%4"/>
-      <w:lvlJc w:val="left"/>
-      <w:pPr>
-        <w:tabs>
-          <w:tab w:val="num" w:pos="0"/>
-        </w:tabs>
-        <w:ind w:left="2880" w:hanging="360"/>
-      </w:pPr>
-    </w:lvl>
-    <w:lvl w:ilvl="4">
-      <w:start w:val="1"/>
-      <w:numFmt w:val="lowerLetter"/>
-      <w:lvlText w:val="%4.%5"/>
-      <w:lvlJc w:val="left"/>
-      <w:pPr>
-        <w:tabs>
-          <w:tab w:val="num" w:pos="0"/>
-        </w:tabs>
-        <w:ind w:left="3600" w:hanging="360"/>
-      </w:pPr>
-    </w:lvl>
-    <w:lvl w:ilvl="5">
-      <w:start w:val="1"/>
-      <w:numFmt w:val="lowerRoman"/>
-      <w:lvlText w:val="%5.%6"/>
-      <w:lvlJc w:val="right"/>
-      <w:pPr>
-        <w:tabs>
-          <w:tab w:val="num" w:pos="0"/>
-        </w:tabs>
-        <w:ind w:left="4320" w:hanging="180"/>
-      </w:pPr>
-    </w:lvl>
-    <w:lvl w:ilvl="6">
-      <w:start w:val="1"/>
-      <w:numFmt w:val="decimal"/>
-      <w:lvlText w:val="%6.%7"/>
-      <w:lvlJc w:val="left"/>
-      <w:pPr>
-        <w:tabs>
-          <w:tab w:val="num" w:pos="0"/>
-        </w:tabs>
-        <w:ind w:left="5040" w:hanging="360"/>
-      </w:pPr>
-    </w:lvl>
-    <w:lvl w:ilvl="7">
-      <w:start w:val="1"/>
-      <w:numFmt w:val="lowerLetter"/>
-      <w:lvlText w:val="%7.%8"/>
-      <w:lvlJc w:val="left"/>
-      <w:pPr>
-        <w:tabs>
-          <w:tab w:val="num" w:pos="0"/>
-        </w:tabs>
-        <w:ind w:left="5760" w:hanging="360"/>
-      </w:pPr>
-    </w:lvl>
-    <w:lvl w:ilvl="8">
-      <w:start w:val="1"/>
-      <w:numFmt w:val="lowerRoman"/>
-      <w:lvlText w:val="%8.%9"/>
-      <w:lvlJc w:val="right"/>
-      <w:pPr>
-        <w:tabs>
-          <w:tab w:val="num" w:pos="0"/>
-        </w:tabs>
-        <w:ind w:left="6480" w:hanging="180"/>
-      </w:pPr>
-    </w:lvl>
-  </w:abstractNum>
   <w:num w:numId="1">
     <w:abstractNumId w:val="1"/>
   </w:num>
@@ -6258,6 +6273,7 @@
     <w:rPrDefault>
       <w:rPr>
         <w:rFonts w:ascii="Calibri" w:hAnsi="Calibri" w:eastAsia="Calibri" w:cs="DejaVu Sans"/>
+        <w:sz w:val="20"/>
         <w:szCs w:val="22"/>
         <w:lang w:val="it-IT" w:eastAsia="en-US" w:bidi="ar-SA"/>
       </w:rPr>
@@ -6274,9 +6290,7 @@
     <w:pPr>
       <w:widowControl/>
       <w:suppressAutoHyphens w:val="true"/>
-      <w:kinsoku w:val="true"/>
-      <w:overflowPunct w:val="true"/>
-      <w:autoSpaceDE w:val="true"/>
+      <w:overflowPunct w:val="false"/>
       <w:bidi w:val="0"/>
       <w:spacing w:lineRule="auto" w:line="259" w:before="0" w:after="160"/>
       <w:jc w:val="left"/>
@@ -6298,10 +6312,6 @@
     <w:pPr>
       <w:keepNext w:val="true"/>
       <w:keepLines/>
-      <w:numPr>
-        <w:ilvl w:val="0"/>
-        <w:numId w:val="0"/>
-      </w:numPr>
       <w:spacing w:before="240" w:after="0"/>
       <w:outlineLvl w:val="0"/>
     </w:pPr>
@@ -6320,10 +6330,6 @@
     <w:pPr>
       <w:keepNext w:val="true"/>
       <w:keepLines/>
-      <w:numPr>
-        <w:ilvl w:val="0"/>
-        <w:numId w:val="0"/>
-      </w:numPr>
       <w:spacing w:before="40" w:after="0"/>
       <w:outlineLvl w:val="1"/>
     </w:pPr>

</xml_diff>

<commit_message>
Aggiunta requisiti non funzionali, aggiunte correzioni allo use case di Emmanuele
</commit_message>
<xml_diff>
--- a/Use Case Model E.M.A.A..docx
+++ b/Use Case Model E.M.A.A..docx
@@ -5416,7 +5416,15 @@
           <w:sz w:val="28"/>
           <w:szCs w:val="28"/>
         </w:rPr>
-        <w:t>Template Use Case</w:t>
+        <w:t xml:space="preserve">Pubblicazione Storia </w:t>
+      </w:r>
+      <w:r>
+        <w:rPr>
+          <w:b/>
+          <w:sz w:val="28"/>
+          <w:szCs w:val="28"/>
+        </w:rPr>
+        <w:t>Use Case</w:t>
       </w:r>
     </w:p>
     <w:tbl>
@@ -8155,7 +8163,7 @@
     </w:p>
     <w:tbl>
       <w:tblPr>
-        <w:tblW w:w="9854" w:type="dxa"/>
+        <w:tblW w:w="9855" w:type="dxa"/>
         <w:jc w:val="left"/>
         <w:tblInd w:w="103" w:type="dxa"/>
         <w:tblCellMar>
@@ -8168,11 +8176,11 @@
       <w:tblGrid>
         <w:gridCol w:w="534"/>
         <w:gridCol w:w="832"/>
-        <w:gridCol w:w="443"/>
-        <w:gridCol w:w="929"/>
+        <w:gridCol w:w="674"/>
+        <w:gridCol w:w="698"/>
         <w:gridCol w:w="3605"/>
         <w:gridCol w:w="1761"/>
-        <w:gridCol w:w="1749"/>
+        <w:gridCol w:w="1751"/>
       </w:tblGrid>
       <w:tr>
         <w:trPr>
@@ -8307,7 +8315,7 @@
         </w:tc>
         <w:tc>
           <w:tcPr>
-            <w:tcW w:w="1749" w:type="dxa"/>
+            <w:tcW w:w="1751" w:type="dxa"/>
             <w:tcBorders>
               <w:top w:val="single" w:sz="4" w:space="0" w:color="000000"/>
               <w:left w:val="single" w:sz="4" w:space="0" w:color="000000"/>
@@ -8335,7 +8343,23 @@
                 <w:i/>
                 <w:iCs/>
               </w:rPr>
-              <w:t>25/10/21</w:t>
+              <w:t>2</w:t>
+            </w:r>
+            <w:r>
+              <w:rPr>
+                <w:bCs/>
+                <w:i/>
+                <w:iCs/>
+              </w:rPr>
+              <w:t>7</w:t>
+            </w:r>
+            <w:r>
+              <w:rPr>
+                <w:bCs/>
+                <w:i/>
+                <w:iCs/>
+              </w:rPr>
+              <w:t>/10/21</w:t>
             </w:r>
           </w:p>
         </w:tc>
@@ -8433,7 +8457,7 @@
         </w:tc>
         <w:tc>
           <w:tcPr>
-            <w:tcW w:w="1749" w:type="dxa"/>
+            <w:tcW w:w="1751" w:type="dxa"/>
             <w:tcBorders>
               <w:top w:val="single" w:sz="4" w:space="0" w:color="000000"/>
               <w:left w:val="single" w:sz="4" w:space="0" w:color="000000"/>
@@ -8559,7 +8583,7 @@
         </w:tc>
         <w:tc>
           <w:tcPr>
-            <w:tcW w:w="1749" w:type="dxa"/>
+            <w:tcW w:w="1751" w:type="dxa"/>
             <w:tcBorders>
               <w:top w:val="single" w:sz="4" w:space="0" w:color="000000"/>
               <w:left w:val="single" w:sz="4" w:space="0" w:color="000000"/>
@@ -8643,7 +8667,7 @@
         </w:tc>
         <w:tc>
           <w:tcPr>
-            <w:tcW w:w="7115" w:type="dxa"/>
+            <w:tcW w:w="7117" w:type="dxa"/>
             <w:gridSpan w:val="3"/>
             <w:tcBorders>
               <w:top w:val="single" w:sz="4" w:space="0" w:color="000000"/>
@@ -8687,7 +8711,7 @@
                 <w:szCs w:val="22"/>
                 <w:lang w:val="it-IT" w:eastAsia="en-US" w:bidi="ar-SA"/>
               </w:rPr>
-              <w:t>L’utente deve essere in grado di scrivere un messaggio di  testo con lunghezza minima di 1 carattere fino ad un massimo di 100 caratteri che poi può “inviare” ad un altro utente registrato il quale può visualizzarlo insieme ai messaggi ricevuti in precedenza .</w:t>
+              <w:t>L’utente deve essere in grado di scrivere un messaggio di  testo con lunghezza minima di 1 carattere fino ad un massimo di 100 caratteri che può poi “inviare” ad un altro utente registrato il quale può visualizzarlo insieme ai messaggi ricevuti in precedenza .</w:t>
             </w:r>
           </w:p>
         </w:tc>
@@ -8731,7 +8755,7 @@
         </w:tc>
         <w:tc>
           <w:tcPr>
-            <w:tcW w:w="7115" w:type="dxa"/>
+            <w:tcW w:w="7117" w:type="dxa"/>
             <w:gridSpan w:val="3"/>
             <w:tcBorders>
               <w:top w:val="single" w:sz="4" w:space="0" w:color="000000"/>
@@ -8820,7 +8844,7 @@
         </w:tc>
         <w:tc>
           <w:tcPr>
-            <w:tcW w:w="7115" w:type="dxa"/>
+            <w:tcW w:w="7117" w:type="dxa"/>
             <w:gridSpan w:val="3"/>
             <w:tcBorders>
               <w:top w:val="single" w:sz="4" w:space="0" w:color="000000"/>
@@ -8921,7 +8945,7 @@
         </w:tc>
         <w:tc>
           <w:tcPr>
-            <w:tcW w:w="7115" w:type="dxa"/>
+            <w:tcW w:w="7117" w:type="dxa"/>
             <w:gridSpan w:val="3"/>
             <w:tcBorders>
               <w:top w:val="single" w:sz="4" w:space="0" w:color="000000"/>
@@ -8942,6 +8966,37 @@
             <w:r>
               <w:rPr/>
               <w:t>Entrambi gli utenti devono essere registrati alla piattaforma.</w:t>
+            </w:r>
+          </w:p>
+          <w:p>
+            <w:pPr>
+              <w:pStyle w:val="Normal"/>
+              <w:widowControl w:val="false"/>
+              <w:bidi w:val="0"/>
+              <w:spacing w:lineRule="auto" w:line="240" w:before="0" w:after="0"/>
+              <w:jc w:val="left"/>
+              <w:rPr/>
+            </w:pPr>
+            <w:r>
+              <w:rPr/>
+            </w:r>
+          </w:p>
+          <w:p>
+            <w:pPr>
+              <w:pStyle w:val="Normal"/>
+              <w:widowControl w:val="false"/>
+              <w:bidi w:val="0"/>
+              <w:spacing w:lineRule="auto" w:line="240" w:before="0" w:after="0"/>
+              <w:jc w:val="left"/>
+              <w:rPr>
+                <w:color w:val="C9211E"/>
+              </w:rPr>
+            </w:pPr>
+            <w:r>
+              <w:rPr>
+                <w:color w:val="C9211E"/>
+              </w:rPr>
+              <w:t>L’entry condition sarebbe la condizione che si presenta davanti all’attore all’inizio dello svolgimento dell’use case, nel tuo caso un’icona affianco al nome dell’utente a cui inviare il messaggio...pure a me sembrava strano ma controlla il pdf del prof</w:t>
             </w:r>
           </w:p>
         </w:tc>
@@ -9003,7 +9058,7 @@
         </w:tc>
         <w:tc>
           <w:tcPr>
-            <w:tcW w:w="7115" w:type="dxa"/>
+            <w:tcW w:w="7117" w:type="dxa"/>
             <w:gridSpan w:val="3"/>
             <w:tcBorders>
               <w:top w:val="single" w:sz="4" w:space="0" w:color="000000"/>
@@ -9089,7 +9144,7 @@
         </w:tc>
         <w:tc>
           <w:tcPr>
-            <w:tcW w:w="7115" w:type="dxa"/>
+            <w:tcW w:w="7117" w:type="dxa"/>
             <w:gridSpan w:val="3"/>
             <w:tcBorders>
               <w:top w:val="single" w:sz="4" w:space="0" w:color="000000"/>
@@ -9114,6 +9169,40 @@
                 <w:bCs/>
               </w:rPr>
               <w:t>L’utente risulta non abilitato alla ricezione o all’invio del messaggio</w:t>
+            </w:r>
+          </w:p>
+          <w:p>
+            <w:pPr>
+              <w:pStyle w:val="Normal"/>
+              <w:widowControl w:val="false"/>
+              <w:bidi w:val="0"/>
+              <w:spacing w:lineRule="auto" w:line="240" w:before="0" w:after="0"/>
+              <w:jc w:val="left"/>
+              <w:rPr>
+                <w:bCs/>
+              </w:rPr>
+            </w:pPr>
+            <w:r>
+              <w:rPr/>
+            </w:r>
+          </w:p>
+          <w:p>
+            <w:pPr>
+              <w:pStyle w:val="Normal"/>
+              <w:widowControl w:val="false"/>
+              <w:bidi w:val="0"/>
+              <w:spacing w:lineRule="auto" w:line="240" w:before="0" w:after="0"/>
+              <w:jc w:val="left"/>
+              <w:rPr>
+                <w:color w:val="C9211E"/>
+              </w:rPr>
+            </w:pPr>
+            <w:r>
+              <w:rPr>
+                <w:bCs/>
+                <w:color w:val="C9211E"/>
+              </w:rPr>
+              <w:t>Abbiamo detto di nooooooooo</w:t>
             </w:r>
           </w:p>
         </w:tc>
@@ -9157,7 +9246,7 @@
         </w:tc>
         <w:tc>
           <w:tcPr>
-            <w:tcW w:w="7115" w:type="dxa"/>
+            <w:tcW w:w="7117" w:type="dxa"/>
             <w:gridSpan w:val="3"/>
             <w:tcBorders>
               <w:top w:val="single" w:sz="4" w:space="0" w:color="000000"/>
@@ -9225,7 +9314,7 @@
         </w:tc>
         <w:tc>
           <w:tcPr>
-            <w:tcW w:w="7115" w:type="dxa"/>
+            <w:tcW w:w="7117" w:type="dxa"/>
             <w:gridSpan w:val="3"/>
             <w:tcBorders>
               <w:top w:val="single" w:sz="4" w:space="0" w:color="000000"/>
@@ -9303,7 +9392,7 @@
         </w:tc>
         <w:tc>
           <w:tcPr>
-            <w:tcW w:w="7115" w:type="dxa"/>
+            <w:tcW w:w="7117" w:type="dxa"/>
             <w:gridSpan w:val="3"/>
             <w:tcBorders>
               <w:top w:val="single" w:sz="4" w:space="0" w:color="000000"/>
@@ -9373,7 +9462,7 @@
         </w:tc>
         <w:tc>
           <w:tcPr>
-            <w:tcW w:w="7115" w:type="dxa"/>
+            <w:tcW w:w="7117" w:type="dxa"/>
             <w:gridSpan w:val="3"/>
             <w:tcBorders>
               <w:top w:val="single" w:sz="4" w:space="0" w:color="000000"/>
@@ -9405,7 +9494,7 @@
         <w:trPr/>
         <w:tc>
           <w:tcPr>
-            <w:tcW w:w="9853" w:type="dxa"/>
+            <w:tcW w:w="9855" w:type="dxa"/>
             <w:gridSpan w:val="7"/>
             <w:tcBorders>
               <w:top w:val="single" w:sz="4" w:space="0" w:color="000000"/>
@@ -9469,7 +9558,7 @@
         </w:tc>
         <w:tc>
           <w:tcPr>
-            <w:tcW w:w="1275" w:type="dxa"/>
+            <w:tcW w:w="1506" w:type="dxa"/>
             <w:gridSpan w:val="2"/>
             <w:tcBorders>
               <w:top w:val="single" w:sz="4" w:space="0" w:color="000000"/>
@@ -9503,7 +9592,7 @@
         </w:tc>
         <w:tc>
           <w:tcPr>
-            <w:tcW w:w="8044" w:type="dxa"/>
+            <w:tcW w:w="7815" w:type="dxa"/>
             <w:gridSpan w:val="4"/>
             <w:tcBorders>
               <w:top w:val="single" w:sz="4" w:space="0" w:color="000000"/>
@@ -9572,7 +9661,7 @@
         </w:tc>
         <w:tc>
           <w:tcPr>
-            <w:tcW w:w="1275" w:type="dxa"/>
+            <w:tcW w:w="1506" w:type="dxa"/>
             <w:gridSpan w:val="2"/>
             <w:tcBorders>
               <w:top w:val="single" w:sz="4" w:space="0" w:color="000000"/>
@@ -9606,7 +9695,7 @@
         </w:tc>
         <w:tc>
           <w:tcPr>
-            <w:tcW w:w="8044" w:type="dxa"/>
+            <w:tcW w:w="7815" w:type="dxa"/>
             <w:gridSpan w:val="4"/>
             <w:tcBorders>
               <w:top w:val="single" w:sz="4" w:space="0" w:color="000000"/>
@@ -9675,7 +9764,7 @@
         </w:tc>
         <w:tc>
           <w:tcPr>
-            <w:tcW w:w="1275" w:type="dxa"/>
+            <w:tcW w:w="1506" w:type="dxa"/>
             <w:gridSpan w:val="2"/>
             <w:tcBorders>
               <w:top w:val="single" w:sz="4" w:space="0" w:color="000000"/>
@@ -9709,7 +9798,7 @@
         </w:tc>
         <w:tc>
           <w:tcPr>
-            <w:tcW w:w="8044" w:type="dxa"/>
+            <w:tcW w:w="7815" w:type="dxa"/>
             <w:gridSpan w:val="4"/>
             <w:tcBorders>
               <w:top w:val="single" w:sz="4" w:space="0" w:color="000000"/>
@@ -9777,7 +9866,7 @@
         </w:tc>
         <w:tc>
           <w:tcPr>
-            <w:tcW w:w="1275" w:type="dxa"/>
+            <w:tcW w:w="1506" w:type="dxa"/>
             <w:gridSpan w:val="2"/>
             <w:tcBorders>
               <w:top w:val="single" w:sz="4" w:space="0" w:color="000000"/>
@@ -9811,7 +9900,7 @@
         </w:tc>
         <w:tc>
           <w:tcPr>
-            <w:tcW w:w="8044" w:type="dxa"/>
+            <w:tcW w:w="7815" w:type="dxa"/>
             <w:gridSpan w:val="4"/>
             <w:tcBorders>
               <w:top w:val="single" w:sz="4" w:space="0" w:color="000000"/>
@@ -9848,7 +9937,7 @@
         <w:trPr/>
         <w:tc>
           <w:tcPr>
-            <w:tcW w:w="9853" w:type="dxa"/>
+            <w:tcW w:w="9855" w:type="dxa"/>
             <w:gridSpan w:val="7"/>
             <w:tcBorders>
               <w:top w:val="single" w:sz="4" w:space="0" w:color="000000"/>
@@ -9876,7 +9965,7 @@
         <w:trPr/>
         <w:tc>
           <w:tcPr>
-            <w:tcW w:w="9853" w:type="dxa"/>
+            <w:tcW w:w="9855" w:type="dxa"/>
             <w:gridSpan w:val="7"/>
             <w:tcBorders>
               <w:top w:val="single" w:sz="4" w:space="0" w:color="000000"/>
@@ -10005,7 +10094,7 @@
         </w:tc>
         <w:tc>
           <w:tcPr>
-            <w:tcW w:w="7115" w:type="dxa"/>
+            <w:tcW w:w="7117" w:type="dxa"/>
             <w:gridSpan w:val="3"/>
             <w:tcBorders>
               <w:top w:val="single" w:sz="4" w:space="0" w:color="000000"/>
@@ -10113,7 +10202,7 @@
         </w:tc>
         <w:tc>
           <w:tcPr>
-            <w:tcW w:w="7115" w:type="dxa"/>
+            <w:tcW w:w="7117" w:type="dxa"/>
             <w:gridSpan w:val="3"/>
             <w:tcBorders>
               <w:left w:val="single" w:sz="4" w:space="0" w:color="000000"/>
@@ -10147,7 +10236,18 @@
                 <w:szCs w:val="22"/>
                 <w:lang w:val="it-IT" w:eastAsia="en-US" w:bidi="ar-SA"/>
               </w:rPr>
-              <w:t>Annulla l’inoltro del messaggio e avvisa l’utente che non è abilitato</w:t>
+              <w:t xml:space="preserve">Annulla l’inoltro del messaggio e avvisa l’utente che non è abilitato </w:t>
+            </w:r>
+            <w:r>
+              <w:rPr>
+                <w:rFonts w:eastAsia="Calibri" w:cs="DejaVu Sans"/>
+                <w:color w:val="C9211E"/>
+                <w:kern w:val="0"/>
+                <w:sz w:val="22"/>
+                <w:szCs w:val="22"/>
+                <w:lang w:val="it-IT" w:eastAsia="en-US" w:bidi="ar-SA"/>
+              </w:rPr>
+              <w:t>correggi pure qua</w:t>
             </w:r>
           </w:p>
         </w:tc>
@@ -10156,7 +10256,7 @@
         <w:trPr/>
         <w:tc>
           <w:tcPr>
-            <w:tcW w:w="9853" w:type="dxa"/>
+            <w:tcW w:w="9855" w:type="dxa"/>
             <w:gridSpan w:val="7"/>
             <w:tcBorders>
               <w:top w:val="single" w:sz="4" w:space="0" w:color="000000"/>
@@ -10191,7 +10291,7 @@
         <w:trPr/>
         <w:tc>
           <w:tcPr>
-            <w:tcW w:w="9853" w:type="dxa"/>
+            <w:tcW w:w="9855" w:type="dxa"/>
             <w:gridSpan w:val="7"/>
             <w:tcBorders>
               <w:top w:val="single" w:sz="4" w:space="0" w:color="000000"/>
@@ -10322,7 +10422,7 @@
         </w:tc>
         <w:tc>
           <w:tcPr>
-            <w:tcW w:w="7115" w:type="dxa"/>
+            <w:tcW w:w="7117" w:type="dxa"/>
             <w:gridSpan w:val="3"/>
             <w:tcBorders>
               <w:top w:val="single" w:sz="4" w:space="0" w:color="000000"/>
@@ -10431,7 +10531,7 @@
         </w:tc>
         <w:tc>
           <w:tcPr>
-            <w:tcW w:w="7115" w:type="dxa"/>
+            <w:tcW w:w="7117" w:type="dxa"/>
             <w:gridSpan w:val="3"/>
             <w:tcBorders>
               <w:left w:val="single" w:sz="4" w:space="0" w:color="000000"/>
@@ -10450,7 +10550,42 @@
             </w:pPr>
             <w:r>
               <w:rPr/>
-              <w:t>Il sistema avverte l’utente con un messaggio di errore e lo riporta alla condizione precedente</w:t>
+              <w:t xml:space="preserve">Il sistema avverte l’utente con un messaggio di errore e lo riporta alla condizione precedente </w:t>
+            </w:r>
+          </w:p>
+          <w:p>
+            <w:pPr>
+              <w:pStyle w:val="Normal"/>
+              <w:widowControl w:val="false"/>
+              <w:bidi w:val="0"/>
+              <w:spacing w:lineRule="auto" w:line="240" w:before="0" w:after="0"/>
+              <w:jc w:val="left"/>
+              <w:rPr>
+                <w:color w:val="C9211E"/>
+              </w:rPr>
+            </w:pPr>
+            <w:r>
+              <w:rPr>
+                <w:color w:val="C9211E"/>
+              </w:rPr>
+            </w:r>
+          </w:p>
+          <w:p>
+            <w:pPr>
+              <w:pStyle w:val="Normal"/>
+              <w:widowControl w:val="false"/>
+              <w:bidi w:val="0"/>
+              <w:spacing w:lineRule="auto" w:line="240" w:before="0" w:after="0"/>
+              <w:jc w:val="left"/>
+              <w:rPr>
+                <w:color w:val="C9211E"/>
+              </w:rPr>
+            </w:pPr>
+            <w:r>
+              <w:rPr>
+                <w:color w:val="C9211E"/>
+              </w:rPr>
+              <w:t>pure qua non credo sia un giusto errore</w:t>
             </w:r>
           </w:p>
         </w:tc>
@@ -10461,7 +10596,7 @@
         </w:trPr>
         <w:tc>
           <w:tcPr>
-            <w:tcW w:w="9853" w:type="dxa"/>
+            <w:tcW w:w="9855" w:type="dxa"/>
             <w:gridSpan w:val="7"/>
             <w:tcBorders>
               <w:left w:val="single" w:sz="4" w:space="0" w:color="000000"/>
@@ -10527,7 +10662,7 @@
         </w:tc>
         <w:tc>
           <w:tcPr>
-            <w:tcW w:w="7115" w:type="dxa"/>
+            <w:tcW w:w="7117" w:type="dxa"/>
             <w:gridSpan w:val="3"/>
             <w:tcBorders>
               <w:left w:val="single" w:sz="4" w:space="0" w:color="000000"/>
@@ -10587,7 +10722,7 @@
         </w:tc>
         <w:tc>
           <w:tcPr>
-            <w:tcW w:w="7115" w:type="dxa"/>
+            <w:tcW w:w="7117" w:type="dxa"/>
             <w:gridSpan w:val="3"/>
             <w:tcBorders>
               <w:top w:val="single" w:sz="4" w:space="0" w:color="000000"/>
@@ -10665,7 +10800,7 @@
         </w:tc>
         <w:tc>
           <w:tcPr>
-            <w:tcW w:w="7115" w:type="dxa"/>
+            <w:tcW w:w="7117" w:type="dxa"/>
             <w:gridSpan w:val="3"/>
             <w:tcBorders>
               <w:top w:val="single" w:sz="4" w:space="0" w:color="000000"/>
@@ -10836,7 +10971,7 @@
         <w:rFonts w:ascii="Century Gothic" w:hAnsi="Century Gothic"/>
         <w:color w:val="1F4E79"/>
       </w:rPr>
-      <w:t>4</w:t>
+      <w:t>6</w:t>
     </w:r>
     <w:r>
       <w:rPr>

</xml_diff>

<commit_message>
Aggiunto Use Case eliminazione utente, corretto Use Case pubblicazione storia
</commit_message>
<xml_diff>
--- a/Use Case Model E.M.A.A..docx
+++ b/Use Case Model E.M.A.A..docx
@@ -5589,7 +5589,15 @@
                 <w:i/>
                 <w:iCs/>
               </w:rPr>
-              <w:t>25/10/21</w:t>
+              <w:t>31</w:t>
+            </w:r>
+            <w:r>
+              <w:rPr>
+                <w:bCs/>
+                <w:i/>
+                <w:iCs/>
+              </w:rPr>
+              <w:t>/10/21</w:t>
             </w:r>
           </w:p>
         </w:tc>
@@ -5737,7 +5745,7 @@
                 <w:i/>
                 <w:iCs/>
               </w:rPr>
-              <w:t>1</w:t>
+              <w:t>2</w:t>
             </w:r>
           </w:p>
         </w:tc>

</xml_diff>

<commit_message>
Aggiunti class & scheduling diagram di pubblicazione storia
</commit_message>
<xml_diff>
--- a/Use Case Model E.M.A.A..docx
+++ b/Use Case Model E.M.A.A..docx
@@ -1681,7 +1681,35 @@
           <w:u w:val="none"/>
           <w:lang w:val="it-IT" w:eastAsia="en-US" w:bidi="ar-SA"/>
         </w:rPr>
-        <w:t>1.1 Gestione account</w:t>
+        <w:t xml:space="preserve">1.1 Gestione </w:t>
+      </w:r>
+      <w:r>
+        <w:rPr>
+          <w:rFonts w:eastAsia="Droid Sans" w:cs="DejaVu Sans"/>
+          <w:i/>
+          <w:iCs/>
+          <w:color w:val="1F4E79"/>
+          <w:kern w:val="0"/>
+          <w:sz w:val="28"/>
+          <w:szCs w:val="28"/>
+          <w:u w:val="none"/>
+          <w:lang w:val="it-IT" w:eastAsia="en-US" w:bidi="ar-SA"/>
+        </w:rPr>
+        <w:t>A</w:t>
+      </w:r>
+      <w:r>
+        <w:rPr>
+          <w:rFonts w:eastAsia="Droid Sans" w:cs="DejaVu Sans"/>
+          <w:i/>
+          <w:iCs/>
+          <w:color w:val="1F4E79"/>
+          <w:kern w:val="0"/>
+          <w:sz w:val="28"/>
+          <w:szCs w:val="28"/>
+          <w:u w:val="none"/>
+          <w:lang w:val="it-IT" w:eastAsia="en-US" w:bidi="ar-SA"/>
+        </w:rPr>
+        <w:t>ccount</w:t>
       </w:r>
     </w:p>
     <w:p>
@@ -4632,13 +4660,24 @@
               <w:spacing w:lineRule="auto" w:line="240" w:before="0" w:after="0"/>
               <w:jc w:val="left"/>
               <w:rPr>
-                <w:rFonts w:eastAsia="Droid Sans"/>
-                <w:u w:val="single"/>
-              </w:rPr>
-            </w:pPr>
-            <w:r>
-              <w:rPr/>
-              <w:t>Scambio messaggi</w:t>
+                <w:rFonts w:ascii="Calibri" w:hAnsi="Calibri" w:eastAsia="Calibri" w:cs="DejaVu Sans"/>
+                <w:color w:val="auto"/>
+                <w:kern w:val="0"/>
+                <w:sz w:val="22"/>
+                <w:szCs w:val="22"/>
+                <w:lang w:val="it-IT" w:eastAsia="en-US" w:bidi="ar-SA"/>
+              </w:rPr>
+            </w:pPr>
+            <w:r>
+              <w:rPr>
+                <w:rFonts w:eastAsia="Calibri" w:cs="DejaVu Sans"/>
+                <w:color w:val="auto"/>
+                <w:kern w:val="0"/>
+                <w:sz w:val="22"/>
+                <w:szCs w:val="22"/>
+                <w:lang w:val="it-IT" w:eastAsia="en-US" w:bidi="ar-SA"/>
+              </w:rPr>
+              <w:t>Visualizzazione post</w:t>
             </w:r>
           </w:p>
         </w:tc>
@@ -4662,7 +4701,18 @@
             </w:pPr>
             <w:r>
               <w:rPr/>
-              <w:t>Un utente deve poter inviare un messaggio ad un altro utente</w:t>
+              <w:t>Un utente deve poter i</w:t>
+            </w:r>
+            <w:r>
+              <w:rPr>
+                <w:rFonts w:eastAsia="Calibri" w:cs="DejaVu Sans"/>
+                <w:color w:val="auto"/>
+                <w:kern w:val="0"/>
+                <w:sz w:val="22"/>
+                <w:szCs w:val="22"/>
+                <w:lang w:val="it-IT" w:eastAsia="en-US" w:bidi="ar-SA"/>
+              </w:rPr>
+              <w:t>visualizzare un post</w:t>
             </w:r>
           </w:p>
         </w:tc>
@@ -4775,7 +4825,11 @@
             </w:pPr>
             <w:r>
               <w:rPr/>
-              <w:t>Visualizza Storie</w:t>
+              <w:t>Visualizza</w:t>
+            </w:r>
+            <w:r>
+              <w:rPr/>
+              <w:t>zione Bacheca</w:t>
             </w:r>
           </w:p>
         </w:tc>
@@ -20322,11 +20376,101 @@
       </w:pPr>
       <w:r>
         <w:rPr/>
+        <w:drawing>
+          <wp:anchor behindDoc="0" distT="0" distB="0" distL="0" distR="0" simplePos="0" locked="0" layoutInCell="1" allowOverlap="1" relativeHeight="19">
+            <wp:simplePos x="0" y="0"/>
+            <wp:positionH relativeFrom="column">
+              <wp:posOffset>589915</wp:posOffset>
+            </wp:positionH>
+            <wp:positionV relativeFrom="paragraph">
+              <wp:posOffset>2557145</wp:posOffset>
+            </wp:positionV>
+            <wp:extent cx="5057775" cy="4962525"/>
+            <wp:effectExtent l="0" t="0" r="0" b="0"/>
+            <wp:wrapSquare wrapText="largest"/>
+            <wp:docPr id="8" name="Immagine6" descr=""/>
+            <wp:cNvGraphicFramePr>
+              <a:graphicFrameLocks xmlns:a="http://schemas.openxmlformats.org/drawingml/2006/main" noChangeAspect="1"/>
+            </wp:cNvGraphicFramePr>
+            <a:graphic xmlns:a="http://schemas.openxmlformats.org/drawingml/2006/main">
+              <a:graphicData uri="http://schemas.openxmlformats.org/drawingml/2006/picture">
+                <pic:pic xmlns:pic="http://schemas.openxmlformats.org/drawingml/2006/picture">
+                  <pic:nvPicPr>
+                    <pic:cNvPr id="8" name="Immagine6" descr=""/>
+                    <pic:cNvPicPr>
+                      <a:picLocks noChangeAspect="1" noChangeArrowheads="1"/>
+                    </pic:cNvPicPr>
+                  </pic:nvPicPr>
+                  <pic:blipFill>
+                    <a:blip r:embed="rId9"/>
+                    <a:stretch>
+                      <a:fillRect/>
+                    </a:stretch>
+                  </pic:blipFill>
+                  <pic:spPr bwMode="auto">
+                    <a:xfrm>
+                      <a:off x="0" y="0"/>
+                      <a:ext cx="5057775" cy="4962525"/>
+                    </a:xfrm>
+                    <a:prstGeom prst="rect">
+                      <a:avLst/>
+                    </a:prstGeom>
+                  </pic:spPr>
+                </pic:pic>
+              </a:graphicData>
+            </a:graphic>
+          </wp:anchor>
+        </w:drawing>
+        <w:drawing>
+          <wp:anchor behindDoc="0" distT="0" distB="0" distL="0" distR="0" simplePos="0" locked="0" layoutInCell="1" allowOverlap="1" relativeHeight="20">
+            <wp:simplePos x="0" y="0"/>
+            <wp:positionH relativeFrom="column">
+              <wp:posOffset>252730</wp:posOffset>
+            </wp:positionH>
+            <wp:positionV relativeFrom="paragraph">
+              <wp:posOffset>635</wp:posOffset>
+            </wp:positionV>
+            <wp:extent cx="4865370" cy="2358390"/>
+            <wp:effectExtent l="0" t="0" r="0" b="0"/>
+            <wp:wrapSquare wrapText="largest"/>
+            <wp:docPr id="9" name="Immagine7" descr=""/>
+            <wp:cNvGraphicFramePr>
+              <a:graphicFrameLocks xmlns:a="http://schemas.openxmlformats.org/drawingml/2006/main" noChangeAspect="1"/>
+            </wp:cNvGraphicFramePr>
+            <a:graphic xmlns:a="http://schemas.openxmlformats.org/drawingml/2006/main">
+              <a:graphicData uri="http://schemas.openxmlformats.org/drawingml/2006/picture">
+                <pic:pic xmlns:pic="http://schemas.openxmlformats.org/drawingml/2006/picture">
+                  <pic:nvPicPr>
+                    <pic:cNvPr id="9" name="Immagine7" descr=""/>
+                    <pic:cNvPicPr>
+                      <a:picLocks noChangeAspect="1" noChangeArrowheads="1"/>
+                    </pic:cNvPicPr>
+                  </pic:nvPicPr>
+                  <pic:blipFill>
+                    <a:blip r:embed="rId10"/>
+                    <a:stretch>
+                      <a:fillRect/>
+                    </a:stretch>
+                  </pic:blipFill>
+                  <pic:spPr bwMode="auto">
+                    <a:xfrm>
+                      <a:off x="0" y="0"/>
+                      <a:ext cx="4865370" cy="2358390"/>
+                    </a:xfrm>
+                    <a:prstGeom prst="rect">
+                      <a:avLst/>
+                    </a:prstGeom>
+                  </pic:spPr>
+                </pic:pic>
+              </a:graphicData>
+            </a:graphic>
+          </wp:anchor>
+        </w:drawing>
       </w:r>
     </w:p>
     <w:sectPr>
-      <w:headerReference w:type="default" r:id="rId9"/>
-      <w:footerReference w:type="default" r:id="rId10"/>
+      <w:headerReference w:type="default" r:id="rId11"/>
+      <w:footerReference w:type="default" r:id="rId12"/>
       <w:footnotePr>
         <w:numFmt w:val="decimal"/>
       </w:footnotePr>
@@ -21689,7 +21833,7 @@
               <wp:lineTo x="-508" y="0"/>
             </wp:wrapPolygon>
           </wp:wrapTight>
-          <wp:docPr id="8" name="Immagine5" descr=""/>
+          <wp:docPr id="10" name="Immagine5" descr=""/>
           <wp:cNvGraphicFramePr>
             <a:graphicFrameLocks xmlns:a="http://schemas.openxmlformats.org/drawingml/2006/main" noChangeAspect="1"/>
           </wp:cNvGraphicFramePr>
@@ -21697,7 +21841,7 @@
             <a:graphicData uri="http://schemas.openxmlformats.org/drawingml/2006/picture">
               <pic:pic xmlns:pic="http://schemas.openxmlformats.org/drawingml/2006/picture">
                 <pic:nvPicPr>
-                  <pic:cNvPr id="8" name="Immagine5" descr=""/>
+                  <pic:cNvPr id="10" name="Immagine5" descr=""/>
                   <pic:cNvPicPr>
                     <a:picLocks noChangeAspect="1" noChangeArrowheads="1"/>
                   </pic:cNvPicPr>

</xml_diff>